<commit_message>
Ažuriran uvod Projektne dokumentacije
-
</commit_message>
<xml_diff>
--- a/Dokumentacija/Projekt dokumentacija/air_dokumentacija_prva_faza.docx
+++ b/Dokumentacija/Projekt dokumentacija/air_dokumentacija_prva_faza.docx
@@ -160,6 +160,7 @@
           <w:sz w:val="40"/>
         </w:rPr>
       </w:pPr>
+      <w:proofErr w:type="spellStart"/>
       <w:r>
         <w:rPr>
           <w:rFonts w:cs="Arial"/>
@@ -167,6 +168,7 @@
         </w:rPr>
         <w:t>mRanger</w:t>
       </w:r>
+      <w:proofErr w:type="spellEnd"/>
     </w:p>
     <w:p>
       <w:pPr>
@@ -468,8 +470,17 @@
           <w:rFonts w:ascii="Arial" w:hAnsi="Arial" w:cs="Arial"/>
           <w:b/>
         </w:rPr>
-        <w:t>akov Kristović</w:t>
-      </w:r>
+        <w:t xml:space="preserve">akov </w:t>
+      </w:r>
+      <w:proofErr w:type="spellStart"/>
+      <w:r>
+        <w:rPr>
+          <w:rFonts w:ascii="Arial" w:hAnsi="Arial" w:cs="Arial"/>
+          <w:b/>
+        </w:rPr>
+        <w:t>Kristović</w:t>
+      </w:r>
+      <w:proofErr w:type="spellEnd"/>
     </w:p>
     <w:p>
       <w:pPr>
@@ -485,8 +496,17 @@
           <w:rFonts w:ascii="Arial" w:hAnsi="Arial" w:cs="Arial"/>
           <w:b/>
         </w:rPr>
-        <w:t>Karlo Pavleka</w:t>
-      </w:r>
+        <w:t xml:space="preserve">Karlo </w:t>
+      </w:r>
+      <w:proofErr w:type="spellStart"/>
+      <w:r>
+        <w:rPr>
+          <w:rFonts w:ascii="Arial" w:hAnsi="Arial" w:cs="Arial"/>
+          <w:b/>
+        </w:rPr>
+        <w:t>Pavleka</w:t>
+      </w:r>
+      <w:proofErr w:type="spellEnd"/>
     </w:p>
     <w:p>
       <w:pPr>
@@ -526,8 +546,17 @@
           <w:rFonts w:ascii="Arial" w:hAnsi="Arial" w:cs="Arial"/>
           <w:b/>
         </w:rPr>
-        <w:t>Kristijan Žebčević</w:t>
-      </w:r>
+        <w:t xml:space="preserve">Kristijan </w:t>
+      </w:r>
+      <w:proofErr w:type="spellStart"/>
+      <w:r>
+        <w:rPr>
+          <w:rFonts w:ascii="Arial" w:hAnsi="Arial" w:cs="Arial"/>
+          <w:b/>
+        </w:rPr>
+        <w:t>Žebčević</w:t>
+      </w:r>
+      <w:proofErr w:type="spellEnd"/>
     </w:p>
     <w:p>
       <w:pPr>
@@ -548,12 +577,21 @@
           <w:b/>
         </w:rPr>
       </w:pPr>
+      <w:proofErr w:type="spellStart"/>
       <w:r>
         <w:rPr>
           <w:rFonts w:ascii="Arial" w:hAnsi="Arial" w:cs="Arial"/>
           <w:b/>
         </w:rPr>
-        <w:t>GitHub repozitorij:</w:t>
+        <w:t>GitHub</w:t>
+      </w:r>
+      <w:proofErr w:type="spellEnd"/>
+      <w:r>
+        <w:rPr>
+          <w:rFonts w:ascii="Arial" w:hAnsi="Arial" w:cs="Arial"/>
+          <w:b/>
+        </w:rPr>
+        <w:t xml:space="preserve"> repozitorij:</w:t>
       </w:r>
       <w:r>
         <w:rPr>
@@ -630,6 +668,7 @@
           <w:szCs w:val="44"/>
         </w:rPr>
       </w:pPr>
+      <w:proofErr w:type="spellStart"/>
       <w:r>
         <w:rPr>
           <w:rFonts w:cs="Arial"/>
@@ -638,6 +677,7 @@
         </w:rPr>
         <w:t>mRanger</w:t>
       </w:r>
+      <w:proofErr w:type="spellEnd"/>
     </w:p>
     <w:p>
       <w:pPr>
@@ -798,8 +838,33 @@
           <w:rFonts w:ascii="Arial" w:hAnsi="Arial" w:cs="Arial"/>
           <w:szCs w:val="22"/>
         </w:rPr>
-        <w:t>Dr. sc. Boris Tomaš</w:t>
-      </w:r>
+        <w:t xml:space="preserve">Dr. </w:t>
+      </w:r>
+      <w:proofErr w:type="spellStart"/>
+      <w:r>
+        <w:rPr>
+          <w:rFonts w:ascii="Arial" w:hAnsi="Arial" w:cs="Arial"/>
+          <w:szCs w:val="22"/>
+        </w:rPr>
+        <w:t>sc</w:t>
+      </w:r>
+      <w:proofErr w:type="spellEnd"/>
+      <w:r>
+        <w:rPr>
+          <w:rFonts w:ascii="Arial" w:hAnsi="Arial" w:cs="Arial"/>
+          <w:szCs w:val="22"/>
+        </w:rPr>
+        <w:t xml:space="preserve">. Boris </w:t>
+      </w:r>
+      <w:proofErr w:type="spellStart"/>
+      <w:r>
+        <w:rPr>
+          <w:rFonts w:ascii="Arial" w:hAnsi="Arial" w:cs="Arial"/>
+          <w:szCs w:val="22"/>
+        </w:rPr>
+        <w:t>Tomaš</w:t>
+      </w:r>
+      <w:proofErr w:type="spellEnd"/>
     </w:p>
     <w:p>
       <w:pPr>
@@ -1974,7 +2039,13 @@
         <w:t xml:space="preserve"> zadatak ovoga projekta. Timovi</w:t>
       </w:r>
       <w:r>
-        <w:t xml:space="preserve"> se sastoje od nekoliko članova</w:t>
+        <w:t xml:space="preserve"> se sastoje od </w:t>
+      </w:r>
+      <w:r>
+        <w:t>pet</w:t>
+      </w:r>
+      <w:r>
+        <w:t xml:space="preserve"> članova</w:t>
       </w:r>
       <w:r>
         <w:t>, od kojih svaki ima svoju ulogu te definirani zadatak.  Razvoj nekog s</w:t>
@@ -2007,7 +2078,23 @@
         <w:t xml:space="preserve"> uvijek donosi i velike rizike.</w:t>
       </w:r>
       <w:r>
-        <w:t xml:space="preserve"> Kao metodologija razvoja ovog softverskog rješenja koristit će se Scrum.</w:t>
+        <w:t xml:space="preserve"> Kao metodologija razvoja ovog softverskog rješenja koristit će se </w:t>
+      </w:r>
+      <w:proofErr w:type="spellStart"/>
+      <w:r>
+        <w:t>Scrum</w:t>
+      </w:r>
+      <w:proofErr w:type="spellEnd"/>
+      <w:r>
+        <w:t xml:space="preserve"> metodu, gdje </w:t>
+      </w:r>
+      <w:proofErr w:type="spellStart"/>
+      <w:r>
+        <w:t>Scrum</w:t>
+      </w:r>
+      <w:proofErr w:type="spellEnd"/>
+      <w:r>
+        <w:t xml:space="preserve"> označava agilni pristup razvoju softverskih rješenja. </w:t>
       </w:r>
     </w:p>
     <w:p>
@@ -2020,10 +2107,31 @@
         <w:t>Zadatak našeg tima je napraviti a</w:t>
       </w:r>
       <w:r>
-        <w:t xml:space="preserve">plikaciju koja će koristiti kao daljinski upravljač za mBot </w:t>
-      </w:r>
-      <w:r>
-        <w:t xml:space="preserve">Ranger </w:t>
+        <w:t>plikaciju</w:t>
+      </w:r>
+      <w:r>
+        <w:t xml:space="preserve"> u sklopu STEM revolucija u zajednici</w:t>
+      </w:r>
+      <w:bookmarkStart w:id="1" w:name="_GoBack"/>
+      <w:bookmarkEnd w:id="1"/>
+      <w:r>
+        <w:t xml:space="preserve"> koja će koristiti kao daljinski upravljač za </w:t>
+      </w:r>
+      <w:proofErr w:type="spellStart"/>
+      <w:r>
+        <w:t>mBot</w:t>
+      </w:r>
+      <w:proofErr w:type="spellEnd"/>
+      <w:r>
+        <w:t xml:space="preserve"> </w:t>
+      </w:r>
+      <w:proofErr w:type="spellStart"/>
+      <w:r>
+        <w:t>Ranger</w:t>
+      </w:r>
+      <w:proofErr w:type="spellEnd"/>
+      <w:r>
+        <w:t xml:space="preserve"> </w:t>
       </w:r>
       <w:r>
         <w:t>robota</w:t>
@@ -2032,7 +2140,10 @@
         <w:t>.</w:t>
       </w:r>
       <w:r>
-        <w:t xml:space="preserve"> Aplikacija će omogućavati potpunu kontrolu nad kretanjem robota te će omogućavati još neke dodatne funkcionalnosti poput podešavanja brzine kretanja te senzora za detekciju prepreka.</w:t>
+        <w:t xml:space="preserve"> Aplikacija će omogućavati potpunu kontrolu nad kretanjem robota te će omogućavati još neke dodatne funkcionalnosti poput podešavanja brzine kretanja</w:t>
+      </w:r>
+      <w:r>
+        <w:t>, prepoznavanje i izbjegavanje prepreka te mjerenje temperature koja se obrađuje i prikazuje na web stranici.</w:t>
       </w:r>
     </w:p>
     <w:p>
@@ -2159,15 +2270,14 @@
       <w:pPr>
         <w:pStyle w:val="Naslov2"/>
       </w:pPr>
-      <w:bookmarkStart w:id="1" w:name="_Toc528348177"/>
-      <w:r>
-        <w:lastRenderedPageBreak/>
+      <w:bookmarkStart w:id="2" w:name="_Toc528348177"/>
+      <w:r>
         <w:t xml:space="preserve">1.1. </w:t>
       </w:r>
       <w:r>
         <w:t>Opseg projekta</w:t>
       </w:r>
-      <w:bookmarkEnd w:id="1"/>
+      <w:bookmarkEnd w:id="2"/>
     </w:p>
     <w:p>
       <w:pPr>
@@ -2200,7 +2310,23 @@
         <w:jc w:val="both"/>
       </w:pPr>
       <w:r>
-        <w:t>Povezivanje na mBot Ranger putem Bluetooth-a</w:t>
+        <w:t xml:space="preserve">Povezivanje na </w:t>
+      </w:r>
+      <w:proofErr w:type="spellStart"/>
+      <w:r>
+        <w:t>mBot</w:t>
+      </w:r>
+      <w:proofErr w:type="spellEnd"/>
+      <w:r>
+        <w:t xml:space="preserve"> </w:t>
+      </w:r>
+      <w:proofErr w:type="spellStart"/>
+      <w:r>
+        <w:t>Ranger</w:t>
+      </w:r>
+      <w:proofErr w:type="spellEnd"/>
+      <w:r>
+        <w:t xml:space="preserve"> putem Bluetooth-a</w:t>
       </w:r>
     </w:p>
     <w:p>
@@ -2271,14 +2397,14 @@
       <w:pPr>
         <w:pStyle w:val="Naslov2"/>
       </w:pPr>
-      <w:bookmarkStart w:id="2" w:name="_Toc528348178"/>
+      <w:bookmarkStart w:id="3" w:name="_Toc528348178"/>
       <w:r>
         <w:t xml:space="preserve">1.2. </w:t>
       </w:r>
       <w:r>
         <w:t>Metodika razvoja</w:t>
       </w:r>
-      <w:bookmarkEnd w:id="2"/>
+      <w:bookmarkEnd w:id="3"/>
     </w:p>
     <w:p>
       <w:pPr>
@@ -2289,13 +2415,34 @@
         <w:tab/>
       </w:r>
       <w:r>
-        <w:t>Kao metodika razvoja odabran je Scrum</w:t>
-      </w:r>
-      <w:r>
-        <w:t xml:space="preserve"> procesni framework koji se koristi za upravljanje kompleksnim razvojem aplikacija.</w:t>
-      </w:r>
-      <w:r>
-        <w:t xml:space="preserve"> Kao što je već poznato Scrum </w:t>
+        <w:t xml:space="preserve">Kao metodika razvoja odabran je </w:t>
+      </w:r>
+      <w:proofErr w:type="spellStart"/>
+      <w:r>
+        <w:t>Scrum</w:t>
+      </w:r>
+      <w:proofErr w:type="spellEnd"/>
+      <w:r>
+        <w:t xml:space="preserve"> procesni </w:t>
+      </w:r>
+      <w:proofErr w:type="spellStart"/>
+      <w:r>
+        <w:t>framework</w:t>
+      </w:r>
+      <w:proofErr w:type="spellEnd"/>
+      <w:r>
+        <w:t xml:space="preserve"> koji se koristi za upravljanje kompleksnim razvojem aplikacija.</w:t>
+      </w:r>
+      <w:r>
+        <w:t xml:space="preserve"> Kao što je već poznato </w:t>
+      </w:r>
+      <w:proofErr w:type="spellStart"/>
+      <w:r>
+        <w:t>Scrum</w:t>
+      </w:r>
+      <w:proofErr w:type="spellEnd"/>
+      <w:r>
+        <w:t xml:space="preserve"> </w:t>
       </w:r>
       <w:r>
         <w:t xml:space="preserve">je metodologija </w:t>
@@ -2307,7 +2454,15 @@
         <w:t>unutar kojeg se mogu koristiti razni procesi i tehnike</w:t>
       </w:r>
       <w:r>
-        <w:t>. Cilj Scruma je da na kraju svakog sprinta imamo potencijalno razvijene funkcionaln</w:t>
+        <w:t xml:space="preserve">. Cilj </w:t>
+      </w:r>
+      <w:proofErr w:type="spellStart"/>
+      <w:r>
+        <w:t>Scruma</w:t>
+      </w:r>
+      <w:proofErr w:type="spellEnd"/>
+      <w:r>
+        <w:t xml:space="preserve"> je da na kraju svakog sprinta imamo potencijalno razvijene funkcionaln</w:t>
       </w:r>
       <w:r>
         <w:t>osti koje mogu ići u produkciju.</w:t>
@@ -2395,7 +2550,7 @@
       <w:pPr>
         <w:pStyle w:val="Naslov2"/>
       </w:pPr>
-      <w:bookmarkStart w:id="3" w:name="_Toc528348179"/>
+      <w:bookmarkStart w:id="4" w:name="_Toc528348179"/>
       <w:r>
         <w:lastRenderedPageBreak/>
         <w:t xml:space="preserve">1.3. </w:t>
@@ -2403,7 +2558,7 @@
       <w:r>
         <w:t>Projektni tim</w:t>
       </w:r>
-      <w:bookmarkEnd w:id="3"/>
+      <w:bookmarkEnd w:id="4"/>
     </w:p>
     <w:p/>
     <w:p>
@@ -2476,10 +2631,23 @@
               <w:jc w:val="both"/>
             </w:pPr>
             <w:r>
-              <w:t>Povezivanje na mBot Ranger putem Bluetooth-a</w:t>
-            </w:r>
-            <w:r>
-              <w:t>:</w:t>
+              <w:t xml:space="preserve">Povezivanje na </w:t>
+            </w:r>
+            <w:proofErr w:type="spellStart"/>
+            <w:r>
+              <w:t>mBot</w:t>
+            </w:r>
+            <w:proofErr w:type="spellEnd"/>
+            <w:r>
+              <w:t xml:space="preserve"> </w:t>
+            </w:r>
+            <w:proofErr w:type="spellStart"/>
+            <w:r>
+              <w:t>Ranger</w:t>
+            </w:r>
+            <w:proofErr w:type="spellEnd"/>
+            <w:r>
+              <w:t xml:space="preserve"> putem Bluetooth-a:</w:t>
             </w:r>
           </w:p>
         </w:tc>
@@ -2578,10 +2746,7 @@
               <w:jc w:val="both"/>
             </w:pPr>
             <w:r>
-              <w:t>Prepoznavanje prepreka putem senzora</w:t>
-            </w:r>
-            <w:r>
-              <w:t>:</w:t>
+              <w:t>Prepoznavanje prepreka putem senzora:</w:t>
             </w:r>
           </w:p>
         </w:tc>
@@ -2611,10 +2776,7 @@
               <w:jc w:val="both"/>
             </w:pPr>
             <w:r>
-              <w:t>Bilježenje temperature zraka u bazu podataka</w:t>
-            </w:r>
-            <w:r>
-              <w:t>:</w:t>
+              <w:t>Bilježenje temperature zraka u bazu podataka:</w:t>
             </w:r>
           </w:p>
         </w:tc>
@@ -2646,7 +2808,7 @@
           <w:szCs w:val="24"/>
         </w:rPr>
       </w:pPr>
-      <w:bookmarkStart w:id="4" w:name="_Toc528348180"/>
+      <w:bookmarkStart w:id="5" w:name="_Toc528348180"/>
     </w:p>
     <w:p>
       <w:pPr>
@@ -2658,7 +2820,7 @@
       <w:r>
         <w:t>Suradnja s poduzećem</w:t>
       </w:r>
-      <w:bookmarkEnd w:id="4"/>
+      <w:bookmarkEnd w:id="5"/>
     </w:p>
     <w:p/>
     <w:p>
@@ -2671,10 +2833,23 @@
         <w:t xml:space="preserve">Poduzeće s kojim surađujemo pri izradi ovog projekta je </w:t>
       </w:r>
       <w:r>
-        <w:t>Institut za Razvoj i Inovativnost Mladih</w:t>
-      </w:r>
-      <w:r>
-        <w:t>-IRIM koji kroz pokret Croatian Makers uvodi STEM aktivnosti u obrazovno-odgojne ustanove i lokalne zajednice te je ujedno najveći takav izvankurikularni pokret u Hrvatskoj.</w:t>
+        <w:t xml:space="preserve">Institut za Razvoj i Inovativnost Mladih-IRIM koji kroz pokret Croatian </w:t>
+      </w:r>
+      <w:proofErr w:type="spellStart"/>
+      <w:r>
+        <w:t>Makers</w:t>
+      </w:r>
+      <w:proofErr w:type="spellEnd"/>
+      <w:r>
+        <w:t xml:space="preserve"> uvodi STEM aktivnosti u obrazovno-odgojne ustanove i lokalne zajednice te je ujedno najveći takav </w:t>
+      </w:r>
+      <w:proofErr w:type="spellStart"/>
+      <w:r>
+        <w:t>izvankurikularni</w:t>
+      </w:r>
+      <w:proofErr w:type="spellEnd"/>
+      <w:r>
+        <w:t xml:space="preserve"> pokret u Hrvatskoj.</w:t>
       </w:r>
       <w:r>
         <w:t xml:space="preserve"> Fokusira se na razvoj digitalne i znanstvene pismenosti, tehnoloških i ostalih kompetencija u okviru STEM područja za mlade u Hrvatskoj kao i u drugim zemljama.</w:t>
@@ -2711,26 +2886,26 @@
           <w:numId w:val="15"/>
         </w:numPr>
       </w:pPr>
-      <w:bookmarkStart w:id="5" w:name="_Toc528348181"/>
+      <w:bookmarkStart w:id="6" w:name="_Toc528348181"/>
       <w:r>
         <w:lastRenderedPageBreak/>
         <w:t>Specifikacija zahtjeva</w:t>
       </w:r>
-      <w:bookmarkEnd w:id="5"/>
+      <w:bookmarkEnd w:id="6"/>
     </w:p>
     <w:p/>
     <w:p>
       <w:pPr>
         <w:pStyle w:val="Naslov2"/>
       </w:pPr>
-      <w:bookmarkStart w:id="6" w:name="_Toc528348182"/>
+      <w:bookmarkStart w:id="7" w:name="_Toc528348182"/>
       <w:r>
         <w:t xml:space="preserve">2.1. </w:t>
       </w:r>
       <w:r>
         <w:t>Analiza korisničkih zahtjeva</w:t>
       </w:r>
-      <w:bookmarkEnd w:id="6"/>
+      <w:bookmarkEnd w:id="7"/>
     </w:p>
     <w:p>
       <w:pPr>
@@ -2762,7 +2937,7 @@
       <w:pPr>
         <w:pStyle w:val="Naslov2"/>
       </w:pPr>
-      <w:bookmarkStart w:id="7" w:name="_Toc528348183"/>
+      <w:bookmarkStart w:id="8" w:name="_Toc528348183"/>
       <w:r>
         <w:t>2.</w:t>
       </w:r>
@@ -2775,7 +2950,7 @@
       <w:r>
         <w:t>Pregled funkcionalnosti</w:t>
       </w:r>
-      <w:bookmarkEnd w:id="7"/>
+      <w:bookmarkEnd w:id="8"/>
     </w:p>
     <w:p>
       <w:pPr>
@@ -2800,19 +2975,42 @@
         <w:jc w:val="both"/>
       </w:pPr>
       <w:r>
-        <w:t>Povezivanje na mBot Ranger putem Bluetooth-a</w:t>
-      </w:r>
-      <w:r>
-        <w:t xml:space="preserve"> - </w:t>
-      </w:r>
-      <w:r>
-        <w:t>potrebno je omogućiti p</w:t>
-      </w:r>
-      <w:r>
-        <w:t>ovezivanje na mBot Ranger putem Bluetooth-a</w:t>
-      </w:r>
-      <w:r>
-        <w:t xml:space="preserve"> kako bi se uopće sam robot mogao povezati s aplikacijom.</w:t>
+        <w:t xml:space="preserve">Povezivanje na </w:t>
+      </w:r>
+      <w:proofErr w:type="spellStart"/>
+      <w:r>
+        <w:t>mBot</w:t>
+      </w:r>
+      <w:proofErr w:type="spellEnd"/>
+      <w:r>
+        <w:t xml:space="preserve"> </w:t>
+      </w:r>
+      <w:proofErr w:type="spellStart"/>
+      <w:r>
+        <w:t>Ranger</w:t>
+      </w:r>
+      <w:proofErr w:type="spellEnd"/>
+      <w:r>
+        <w:t xml:space="preserve"> putem Bluetooth-a - </w:t>
+      </w:r>
+      <w:r>
+        <w:t xml:space="preserve">potrebno je omogućiti povezivanje na </w:t>
+      </w:r>
+      <w:proofErr w:type="spellStart"/>
+      <w:r>
+        <w:t>mBot</w:t>
+      </w:r>
+      <w:proofErr w:type="spellEnd"/>
+      <w:r>
+        <w:t xml:space="preserve"> </w:t>
+      </w:r>
+      <w:proofErr w:type="spellStart"/>
+      <w:r>
+        <w:t>Ranger</w:t>
+      </w:r>
+      <w:proofErr w:type="spellEnd"/>
+      <w:r>
+        <w:t xml:space="preserve"> putem Bluetooth-a kako bi se uopće sam robot mogao povezati s aplikacijom.</w:t>
       </w:r>
       <w:r>
         <w:t xml:space="preserve"> </w:t>
@@ -2829,16 +3027,10 @@
         <w:jc w:val="both"/>
       </w:pPr>
       <w:r>
-        <w:t>Daljinsko upravljanje robotom</w:t>
-      </w:r>
-      <w:r>
-        <w:t xml:space="preserve"> - </w:t>
-      </w:r>
-      <w:r>
-        <w:t xml:space="preserve">potrebno je napraviti funkcionalnost daljinskog upravljanja </w:t>
-      </w:r>
-      <w:r>
-        <w:t>robotom</w:t>
+        <w:t xml:space="preserve">Daljinsko upravljanje robotom - </w:t>
+      </w:r>
+      <w:r>
+        <w:t>potrebno je napraviti funkcionalnost daljinskog upravljanja robotom</w:t>
       </w:r>
       <w:r>
         <w:t xml:space="preserve"> gdje se putem korisničkog sučelja u obliku daljinskog upravljača</w:t>
@@ -2861,19 +3053,11 @@
         <w:jc w:val="both"/>
       </w:pPr>
       <w:r>
-        <w:t>Mogućnost podešavanja brzine kretanja</w:t>
-      </w:r>
-      <w:r>
-        <w:t xml:space="preserve"> – ova funkcionalnost omogućava korisniku aplikacije promjenu </w:t>
-      </w:r>
-      <w:r>
-        <w:t>brzine kretanja</w:t>
+        <w:t>Mogućnost podešavanja brzine kretanja – ova funkcionalnost omogućava korisniku aplikacije promjenu brzine kretanja</w:t>
       </w:r>
       <w:r>
         <w:t xml:space="preserve"> robota.</w:t>
       </w:r>
-      <w:bookmarkStart w:id="8" w:name="_GoBack"/>
-      <w:bookmarkEnd w:id="8"/>
     </w:p>
     <w:p>
       <w:pPr>
@@ -2886,10 +3070,7 @@
         <w:jc w:val="both"/>
       </w:pPr>
       <w:r>
-        <w:t>Prepoznavanje prepreka putem senzora</w:t>
-      </w:r>
-      <w:r>
-        <w:t xml:space="preserve"> – kreiranjem ove funkcionalnos</w:t>
+        <w:t>Prepoznavanje prepreka putem senzora – kreiranjem ove funkcionalnos</w:t>
       </w:r>
       <w:r>
         <w:t xml:space="preserve">ti robot će imati mogućnost prepoznavanja </w:t>
@@ -2912,10 +3093,7 @@
         <w:jc w:val="both"/>
       </w:pPr>
       <w:r>
-        <w:t>Bilježenje temperature zraka u bazu podataka</w:t>
-      </w:r>
-      <w:r>
-        <w:t xml:space="preserve"> – putem senzora za temperaturu robot će moći zabilježiti temperaturu koju zatim šalje u bazu podataka te ju dodatno obrađuje na serverskoj strani. Nakon čega se obrađeni podaci prikazuju na web stranici.</w:t>
+        <w:t>Bilježenje temperature zraka u bazu podataka – putem senzora za temperaturu robot će moći zabilježiti temperaturu koju zatim šalje u bazu podataka te ju dodatno obrađuje na serverskoj strani. Nakon čega se obrađeni podaci prikazuju na web stranici.</w:t>
       </w:r>
     </w:p>
     <w:p>
@@ -2953,9 +3131,14 @@
       <w:bookmarkStart w:id="9" w:name="_Toc528348184"/>
       <w:r>
         <w:lastRenderedPageBreak/>
-        <w:t>Planiranje sprinteva</w:t>
+        <w:t xml:space="preserve">Planiranje </w:t>
+      </w:r>
+      <w:proofErr w:type="spellStart"/>
+      <w:r>
+        <w:t>sprinteva</w:t>
       </w:r>
       <w:bookmarkEnd w:id="9"/>
+      <w:proofErr w:type="spellEnd"/>
     </w:p>
     <w:p/>
     <w:p>
@@ -3010,9 +3193,14 @@
         <w:t xml:space="preserve">. </w:t>
       </w:r>
       <w:r>
-        <w:t>Podjela funkcionalnosti po sprintevima</w:t>
+        <w:t xml:space="preserve">Podjela funkcionalnosti po </w:t>
+      </w:r>
+      <w:proofErr w:type="spellStart"/>
+      <w:r>
+        <w:t>sprintevima</w:t>
       </w:r>
       <w:bookmarkEnd w:id="10"/>
+      <w:proofErr w:type="spellEnd"/>
     </w:p>
     <w:p>
       <w:pPr>
@@ -3068,11 +3256,16 @@
         <w:t>Na</w:t>
       </w:r>
       <w:r>
-        <w:t xml:space="preserve"> slici ispod prikazan je dijagram klasa za aplikaciju MediaS</w:t>
+        <w:t xml:space="preserve"> slici ispod prikazan je dijagram klasa za aplikaciju </w:t>
+      </w:r>
+      <w:proofErr w:type="spellStart"/>
+      <w:r>
+        <w:t>MediaS</w:t>
       </w:r>
       <w:r>
         <w:t>hop</w:t>
       </w:r>
+      <w:proofErr w:type="spellEnd"/>
       <w:r>
         <w:t>, koji je uz ERA dijagram jedan od vrlo važnih temelja naše aplikacije.</w:t>
       </w:r>
@@ -3233,9 +3426,37 @@
           <w:sz w:val="28"/>
           <w:szCs w:val="28"/>
         </w:rPr>
-        <w:t>Tablica i sprint burndown chart</w:t>
+        <w:t xml:space="preserve">Tablica i sprint </w:t>
+      </w:r>
+      <w:proofErr w:type="spellStart"/>
+      <w:r>
+        <w:rPr>
+          <w:rFonts w:ascii="Times New Roman" w:hAnsi="Times New Roman" w:cs="Times New Roman"/>
+          <w:sz w:val="28"/>
+          <w:szCs w:val="28"/>
+        </w:rPr>
+        <w:t>burndown</w:t>
+      </w:r>
+      <w:proofErr w:type="spellEnd"/>
+      <w:r>
+        <w:rPr>
+          <w:rFonts w:ascii="Times New Roman" w:hAnsi="Times New Roman" w:cs="Times New Roman"/>
+          <w:sz w:val="28"/>
+          <w:szCs w:val="28"/>
+        </w:rPr>
+        <w:t xml:space="preserve"> </w:t>
+      </w:r>
+      <w:proofErr w:type="spellStart"/>
+      <w:r>
+        <w:rPr>
+          <w:rFonts w:ascii="Times New Roman" w:hAnsi="Times New Roman" w:cs="Times New Roman"/>
+          <w:sz w:val="28"/>
+          <w:szCs w:val="28"/>
+        </w:rPr>
+        <w:t>chart</w:t>
       </w:r>
       <w:bookmarkEnd w:id="13"/>
+      <w:proofErr w:type="spellEnd"/>
     </w:p>
     <w:p>
       <w:pPr>
@@ -3401,7 +3622,13 @@
           <w:rPr>
             <w:noProof/>
           </w:rPr>
-          <w:t>64</w:t>
+          <w:t>6</w:t>
+        </w:r>
+        <w:r>
+          <w:rPr>
+            <w:noProof/>
+          </w:rPr>
+          <w:t>4</w:t>
         </w:r>
         <w:r>
           <w:rPr>
@@ -7792,7 +8019,7 @@
 </file>
 
 <file path=customXml/itemProps1.xml><?xml version="1.0" encoding="utf-8"?>
-<ds:datastoreItem xmlns:ds="http://schemas.openxmlformats.org/officeDocument/2006/customXml" ds:itemID="{EBFA1BD4-C3EC-4915-8051-AFA389F0C475}">
+<ds:datastoreItem xmlns:ds="http://schemas.openxmlformats.org/officeDocument/2006/customXml" ds:itemID="{DB1E5FC7-5861-44E9-A43A-2F24D9C30F16}">
   <ds:schemaRefs>
     <ds:schemaRef ds:uri="http://schemas.openxmlformats.org/officeDocument/2006/bibliography"/>
   </ds:schemaRefs>

</xml_diff>

<commit_message>
Ažurirana točka 1 u Projektnoj dokumentaciji
-
</commit_message>
<xml_diff>
--- a/Dokumentacija/Projekt dokumentacija/air_dokumentacija_prva_faza.docx
+++ b/Dokumentacija/Projekt dokumentacija/air_dokumentacija_prva_faza.docx
@@ -160,6 +160,7 @@
           <w:sz w:val="40"/>
         </w:rPr>
       </w:pPr>
+      <w:proofErr w:type="spellStart"/>
       <w:r>
         <w:rPr>
           <w:rFonts w:cs="Arial"/>
@@ -167,6 +168,7 @@
         </w:rPr>
         <w:t>mRanger</w:t>
       </w:r>
+      <w:proofErr w:type="spellEnd"/>
     </w:p>
     <w:p>
       <w:pPr>
@@ -468,8 +470,17 @@
           <w:rFonts w:ascii="Arial" w:hAnsi="Arial" w:cs="Arial"/>
           <w:b/>
         </w:rPr>
-        <w:t>akov Kristović</w:t>
-      </w:r>
+        <w:t xml:space="preserve">akov </w:t>
+      </w:r>
+      <w:proofErr w:type="spellStart"/>
+      <w:r>
+        <w:rPr>
+          <w:rFonts w:ascii="Arial" w:hAnsi="Arial" w:cs="Arial"/>
+          <w:b/>
+        </w:rPr>
+        <w:t>Kristović</w:t>
+      </w:r>
+      <w:proofErr w:type="spellEnd"/>
     </w:p>
     <w:p>
       <w:pPr>
@@ -485,8 +496,17 @@
           <w:rFonts w:ascii="Arial" w:hAnsi="Arial" w:cs="Arial"/>
           <w:b/>
         </w:rPr>
-        <w:t>Karlo Pavleka</w:t>
-      </w:r>
+        <w:t xml:space="preserve">Karlo </w:t>
+      </w:r>
+      <w:proofErr w:type="spellStart"/>
+      <w:r>
+        <w:rPr>
+          <w:rFonts w:ascii="Arial" w:hAnsi="Arial" w:cs="Arial"/>
+          <w:b/>
+        </w:rPr>
+        <w:t>Pavleka</w:t>
+      </w:r>
+      <w:proofErr w:type="spellEnd"/>
     </w:p>
     <w:p>
       <w:pPr>
@@ -526,8 +546,17 @@
           <w:rFonts w:ascii="Arial" w:hAnsi="Arial" w:cs="Arial"/>
           <w:b/>
         </w:rPr>
-        <w:t>Kristijan Žebčević</w:t>
-      </w:r>
+        <w:t xml:space="preserve">Kristijan </w:t>
+      </w:r>
+      <w:proofErr w:type="spellStart"/>
+      <w:r>
+        <w:rPr>
+          <w:rFonts w:ascii="Arial" w:hAnsi="Arial" w:cs="Arial"/>
+          <w:b/>
+        </w:rPr>
+        <w:t>Žebčević</w:t>
+      </w:r>
+      <w:proofErr w:type="spellEnd"/>
     </w:p>
     <w:p>
       <w:pPr>
@@ -548,12 +577,21 @@
           <w:b/>
         </w:rPr>
       </w:pPr>
+      <w:proofErr w:type="spellStart"/>
       <w:r>
         <w:rPr>
           <w:rFonts w:ascii="Arial" w:hAnsi="Arial" w:cs="Arial"/>
           <w:b/>
         </w:rPr>
-        <w:t>GitHub repozitorij:</w:t>
+        <w:t>GitHub</w:t>
+      </w:r>
+      <w:proofErr w:type="spellEnd"/>
+      <w:r>
+        <w:rPr>
+          <w:rFonts w:ascii="Arial" w:hAnsi="Arial" w:cs="Arial"/>
+          <w:b/>
+        </w:rPr>
+        <w:t xml:space="preserve"> repozitorij:</w:t>
       </w:r>
       <w:r>
         <w:rPr>
@@ -630,6 +668,7 @@
           <w:szCs w:val="44"/>
         </w:rPr>
       </w:pPr>
+      <w:proofErr w:type="spellStart"/>
       <w:r>
         <w:rPr>
           <w:rFonts w:cs="Arial"/>
@@ -638,6 +677,7 @@
         </w:rPr>
         <w:t>mRanger</w:t>
       </w:r>
+      <w:proofErr w:type="spellEnd"/>
     </w:p>
     <w:p>
       <w:pPr>
@@ -798,8 +838,33 @@
           <w:rFonts w:ascii="Arial" w:hAnsi="Arial" w:cs="Arial"/>
           <w:szCs w:val="22"/>
         </w:rPr>
-        <w:t>Dr. sc. Boris Tomaš</w:t>
-      </w:r>
+        <w:t xml:space="preserve">Dr. </w:t>
+      </w:r>
+      <w:proofErr w:type="spellStart"/>
+      <w:r>
+        <w:rPr>
+          <w:rFonts w:ascii="Arial" w:hAnsi="Arial" w:cs="Arial"/>
+          <w:szCs w:val="22"/>
+        </w:rPr>
+        <w:t>sc</w:t>
+      </w:r>
+      <w:proofErr w:type="spellEnd"/>
+      <w:r>
+        <w:rPr>
+          <w:rFonts w:ascii="Arial" w:hAnsi="Arial" w:cs="Arial"/>
+          <w:szCs w:val="22"/>
+        </w:rPr>
+        <w:t xml:space="preserve">. Boris </w:t>
+      </w:r>
+      <w:proofErr w:type="spellStart"/>
+      <w:r>
+        <w:rPr>
+          <w:rFonts w:ascii="Arial" w:hAnsi="Arial" w:cs="Arial"/>
+          <w:szCs w:val="22"/>
+        </w:rPr>
+        <w:t>Tomaš</w:t>
+      </w:r>
+      <w:proofErr w:type="spellEnd"/>
     </w:p>
     <w:p>
       <w:pPr>
@@ -1983,7 +2048,7 @@
         <w:t xml:space="preserve"> članova</w:t>
       </w:r>
       <w:r>
-        <w:t>, od kojih svaki ima svoju ulogu te definirani zadatak.  Razvoj nekog s</w:t>
+        <w:t>, od kojih svaki ima svoju ulogu te definirani zadatak. Razvoj nekog s</w:t>
       </w:r>
       <w:r>
         <w:t xml:space="preserve">oftvera odvija se tijekom </w:t>
@@ -2013,10 +2078,23 @@
         <w:t xml:space="preserve"> uvijek donosi i velike rizike.</w:t>
       </w:r>
       <w:r>
-        <w:t xml:space="preserve"> Kao metodologija razvoja ovog softverskog rješenja koristit će se Scrum</w:t>
-      </w:r>
-      <w:r>
-        <w:t xml:space="preserve"> metodu, gdje Scrum označava agilni pristup razvoju softverskih rješenja. </w:t>
+        <w:t xml:space="preserve"> Kao metodologija razvoja ovog softverskog rješenja koristit će se </w:t>
+      </w:r>
+      <w:proofErr w:type="spellStart"/>
+      <w:r>
+        <w:t>Scrum</w:t>
+      </w:r>
+      <w:proofErr w:type="spellEnd"/>
+      <w:r>
+        <w:t xml:space="preserve"> metodu, gdje </w:t>
+      </w:r>
+      <w:proofErr w:type="spellStart"/>
+      <w:r>
+        <w:t>Scrum</w:t>
+      </w:r>
+      <w:proofErr w:type="spellEnd"/>
+      <w:r>
+        <w:t xml:space="preserve"> označava agilni pristup razvoju softverskih rješenja. </w:t>
       </w:r>
     </w:p>
     <w:p>
@@ -2026,7 +2104,13 @@
         <w:jc w:val="both"/>
       </w:pPr>
       <w:r>
-        <w:t>Zadatak našeg tima je napraviti a</w:t>
+        <w:t xml:space="preserve">Zadatak našeg tima je napraviti </w:t>
+      </w:r>
+      <w:r>
+        <w:t xml:space="preserve">Android mobilnu </w:t>
+      </w:r>
+      <w:r>
+        <w:t>a</w:t>
       </w:r>
       <w:r>
         <w:t>plikaciju</w:t>
@@ -2035,10 +2119,23 @@
         <w:t xml:space="preserve"> u sklopu STEM revolucija u zajednici</w:t>
       </w:r>
       <w:r>
-        <w:t xml:space="preserve"> koja će koristiti kao daljinski upravljač za mBot </w:t>
-      </w:r>
-      <w:r>
-        <w:t xml:space="preserve">Ranger </w:t>
+        <w:t xml:space="preserve"> koja će koristiti kao daljinski upravljač za </w:t>
+      </w:r>
+      <w:proofErr w:type="spellStart"/>
+      <w:r>
+        <w:t>mBot</w:t>
+      </w:r>
+      <w:proofErr w:type="spellEnd"/>
+      <w:r>
+        <w:t xml:space="preserve"> </w:t>
+      </w:r>
+      <w:proofErr w:type="spellStart"/>
+      <w:r>
+        <w:t>Ranger</w:t>
+      </w:r>
+      <w:proofErr w:type="spellEnd"/>
+      <w:r>
+        <w:t xml:space="preserve"> </w:t>
       </w:r>
       <w:r>
         <w:t>robota</w:t>
@@ -2050,7 +2147,118 @@
         <w:t xml:space="preserve"> Aplikacija će omogućavati potpunu kontrolu nad kretanjem robota te će omogućavati još neke dodatne funkcionalnosti poput podešavanja brzine kretanja</w:t>
       </w:r>
       <w:r>
-        <w:t>, prepoznavanje i izbjegavanje prepreka te mjerenje temperature koja se obrađuje i prikazuje na web stranici.</w:t>
+        <w:t xml:space="preserve">, prepoznavanje prepreka te </w:t>
+      </w:r>
+      <w:r>
+        <w:rPr>
+          <w:b/>
+        </w:rPr>
+        <w:t xml:space="preserve">mjerenje temperature koja se </w:t>
+      </w:r>
+      <w:r>
+        <w:rPr>
+          <w:b/>
+        </w:rPr>
+        <w:t xml:space="preserve">putem logičkog programiranja u Prolog jeziku </w:t>
+      </w:r>
+      <w:r>
+        <w:rPr>
+          <w:b/>
+        </w:rPr>
+        <w:t xml:space="preserve">obrađuje i </w:t>
+      </w:r>
+      <w:r>
+        <w:rPr>
+          <w:b/>
+        </w:rPr>
+        <w:t xml:space="preserve">potom </w:t>
+      </w:r>
+      <w:r>
+        <w:rPr>
+          <w:b/>
+        </w:rPr>
+        <w:t>prikazuje na web stranici</w:t>
+      </w:r>
+      <w:r>
+        <w:t>.</w:t>
+      </w:r>
+    </w:p>
+    <w:p>
+      <w:pPr>
+        <w:spacing w:line="360" w:lineRule="auto"/>
+        <w:ind w:firstLine="360"/>
+        <w:jc w:val="both"/>
+      </w:pPr>
+    </w:p>
+    <w:p>
+      <w:pPr>
+        <w:spacing w:line="360" w:lineRule="auto"/>
+        <w:ind w:firstLine="360"/>
+        <w:jc w:val="both"/>
+        <w:rPr>
+          <w:i/>
+        </w:rPr>
+      </w:pPr>
+      <w:r>
+        <w:t xml:space="preserve">Napomena: </w:t>
+      </w:r>
+      <w:r>
+        <w:rPr>
+          <w:i/>
+        </w:rPr>
+        <w:t>naznačeni</w:t>
+      </w:r>
+      <w:r>
+        <w:rPr>
+          <w:i/>
+        </w:rPr>
+        <w:t xml:space="preserve"> dio će se implementirati u sklopu kolegija Logičko programiranj</w:t>
+      </w:r>
+      <w:r>
+        <w:rPr>
+          <w:i/>
+        </w:rPr>
+        <w:t xml:space="preserve">e </w:t>
+      </w:r>
+      <w:r>
+        <w:rPr>
+          <w:i/>
+        </w:rPr>
+        <w:t>koji također sudjeluje u programu STEM revolucija u zajednici</w:t>
+      </w:r>
+      <w:r>
+        <w:rPr>
+          <w:i/>
+        </w:rPr>
+        <w:t>. (</w:t>
+      </w:r>
+      <w:proofErr w:type="spellStart"/>
+      <w:r>
+        <w:rPr>
+          <w:i/>
+        </w:rPr>
+        <w:t>Kristović</w:t>
+      </w:r>
+      <w:proofErr w:type="spellEnd"/>
+      <w:r>
+        <w:rPr>
+          <w:i/>
+        </w:rPr>
+        <w:t xml:space="preserve">, Kraljić, </w:t>
+      </w:r>
+      <w:proofErr w:type="spellStart"/>
+      <w:r>
+        <w:rPr>
+          <w:i/>
+        </w:rPr>
+        <w:t>Pavleka</w:t>
+      </w:r>
+      <w:proofErr w:type="spellEnd"/>
+      <w:r>
+        <w:rPr>
+          <w:i/>
+        </w:rPr>
+        <w:t>)</w:t>
       </w:r>
     </w:p>
     <w:p>
@@ -2145,40 +2353,11 @@
     </w:p>
     <w:p>
       <w:pPr>
-        <w:spacing w:line="360" w:lineRule="auto"/>
-        <w:jc w:val="both"/>
-      </w:pPr>
-    </w:p>
-    <w:p>
-      <w:pPr>
-        <w:spacing w:line="360" w:lineRule="auto"/>
-        <w:jc w:val="both"/>
-      </w:pPr>
-    </w:p>
-    <w:p>
-      <w:pPr>
-        <w:spacing w:line="360" w:lineRule="auto"/>
-        <w:jc w:val="both"/>
-      </w:pPr>
-    </w:p>
-    <w:p>
-      <w:pPr>
-        <w:spacing w:line="360" w:lineRule="auto"/>
-        <w:jc w:val="both"/>
-      </w:pPr>
-    </w:p>
-    <w:p>
-      <w:pPr>
-        <w:spacing w:line="360" w:lineRule="auto"/>
-        <w:jc w:val="both"/>
-      </w:pPr>
-    </w:p>
-    <w:p>
-      <w:pPr>
         <w:pStyle w:val="Naslov2"/>
       </w:pPr>
       <w:bookmarkStart w:id="1" w:name="_Toc528348177"/>
       <w:r>
+        <w:lastRenderedPageBreak/>
         <w:t xml:space="preserve">1.1. </w:t>
       </w:r>
       <w:r>
@@ -2199,7 +2378,28 @@
         <w:t>, učenike osnovnih i srednjih škola, s robotikom</w:t>
       </w:r>
       <w:r>
-        <w:t>, kao i svi oni koji žele naučiti nešto više o robotici.</w:t>
+        <w:t xml:space="preserve">, </w:t>
+      </w:r>
+      <w:r>
+        <w:t>kao i sv</w:t>
+      </w:r>
+      <w:r>
+        <w:t>e</w:t>
+      </w:r>
+      <w:r>
+        <w:t xml:space="preserve"> on</w:t>
+      </w:r>
+      <w:r>
+        <w:t>e</w:t>
+      </w:r>
+      <w:r>
+        <w:t xml:space="preserve"> koji žele naučiti nešto više o </w:t>
+      </w:r>
+      <w:r>
+        <w:t xml:space="preserve">samoj </w:t>
+      </w:r>
+      <w:r>
+        <w:t>robotici.</w:t>
       </w:r>
     </w:p>
     <w:p>
@@ -2223,7 +2423,23 @@
         <w:jc w:val="both"/>
       </w:pPr>
       <w:r>
-        <w:t>Povezivanje na mBot Ranger putem Bluetooth-a</w:t>
+        <w:t xml:space="preserve">Povezivanje na </w:t>
+      </w:r>
+      <w:proofErr w:type="spellStart"/>
+      <w:r>
+        <w:t>mBot</w:t>
+      </w:r>
+      <w:proofErr w:type="spellEnd"/>
+      <w:r>
+        <w:t xml:space="preserve"> </w:t>
+      </w:r>
+      <w:proofErr w:type="spellStart"/>
+      <w:r>
+        <w:t>Ranger</w:t>
+      </w:r>
+      <w:proofErr w:type="spellEnd"/>
+      <w:r>
+        <w:t xml:space="preserve"> putem Bluetooth-a</w:t>
       </w:r>
     </w:p>
     <w:p>
@@ -2277,18 +2493,60 @@
         </w:numPr>
         <w:spacing w:after="240" w:line="360" w:lineRule="auto"/>
         <w:jc w:val="both"/>
-      </w:pPr>
-      <w:r>
+        <w:rPr>
+          <w:i/>
+        </w:rPr>
+      </w:pPr>
+      <w:r>
+        <w:rPr>
+          <w:i/>
+        </w:rPr>
         <w:t>Bilježenje temperature zraka u bazu podataka</w:t>
       </w:r>
     </w:p>
     <w:p>
       <w:pPr>
-        <w:pStyle w:val="Odlomakpopisa"/>
         <w:spacing w:after="240" w:line="360" w:lineRule="auto"/>
-        <w:ind w:left="1080"/>
+        <w:ind w:firstLine="708"/>
         <w:jc w:val="both"/>
       </w:pPr>
+      <w:r>
+        <w:t xml:space="preserve">Napomena: </w:t>
+      </w:r>
+      <w:r>
+        <w:rPr>
+          <w:i/>
+        </w:rPr>
+        <w:t>naznačeni dio će se implementirati u sklopu kolegija Logičko programiranje koji također sudjeluje u programu STEM revolucija u zajednici. (</w:t>
+      </w:r>
+      <w:proofErr w:type="spellStart"/>
+      <w:r>
+        <w:rPr>
+          <w:i/>
+        </w:rPr>
+        <w:t>Kristović</w:t>
+      </w:r>
+      <w:proofErr w:type="spellEnd"/>
+      <w:r>
+        <w:rPr>
+          <w:i/>
+        </w:rPr>
+        <w:t xml:space="preserve">, Kraljić, </w:t>
+      </w:r>
+      <w:proofErr w:type="spellStart"/>
+      <w:r>
+        <w:rPr>
+          <w:i/>
+        </w:rPr>
+        <w:t>Pavleka</w:t>
+      </w:r>
+      <w:proofErr w:type="spellEnd"/>
+      <w:r>
+        <w:rPr>
+          <w:i/>
+        </w:rPr>
+        <w:t>)</w:t>
+      </w:r>
     </w:p>
     <w:p>
       <w:pPr>
@@ -2312,13 +2570,40 @@
         <w:tab/>
       </w:r>
       <w:r>
-        <w:t>Kao metodika razvoja odabran je Scrum</w:t>
-      </w:r>
-      <w:r>
-        <w:t xml:space="preserve"> procesni framework koji se koristi za upravljanje kompleksnim razvojem aplikacija.</w:t>
-      </w:r>
-      <w:r>
-        <w:t xml:space="preserve"> Kao što je već poznato Scrum </w:t>
+        <w:t xml:space="preserve">Kao metodika razvoja odabran je </w:t>
+      </w:r>
+      <w:proofErr w:type="spellStart"/>
+      <w:r>
+        <w:t>Scrum</w:t>
+      </w:r>
+      <w:proofErr w:type="spellEnd"/>
+      <w:r>
+        <w:t xml:space="preserve"> procesni </w:t>
+      </w:r>
+      <w:proofErr w:type="spellStart"/>
+      <w:r>
+        <w:t>framework</w:t>
+      </w:r>
+      <w:proofErr w:type="spellEnd"/>
+      <w:r>
+        <w:t xml:space="preserve"> koji se koristi za upravljanje kompleksnim razvojem aplikacija.</w:t>
+      </w:r>
+      <w:r>
+        <w:t xml:space="preserve"> Kao što je već poznato</w:t>
+      </w:r>
+      <w:r>
+        <w:t>,</w:t>
+      </w:r>
+      <w:r>
+        <w:t xml:space="preserve"> </w:t>
+      </w:r>
+      <w:proofErr w:type="spellStart"/>
+      <w:r>
+        <w:t>Scrum</w:t>
+      </w:r>
+      <w:proofErr w:type="spellEnd"/>
+      <w:r>
+        <w:t xml:space="preserve"> </w:t>
       </w:r>
       <w:r>
         <w:t xml:space="preserve">je metodologija </w:t>
@@ -2330,10 +2615,24 @@
         <w:t>unutar kojeg se mogu koristiti razni procesi i tehnike</w:t>
       </w:r>
       <w:r>
-        <w:t>. Cilj Scruma je da na kraju svakog sprinta imamo potencijalno razvijene funkcionaln</w:t>
-      </w:r>
-      <w:r>
-        <w:t>osti koje mogu ići u produkciju.</w:t>
+        <w:t>.</w:t>
+      </w:r>
+      <w:r>
+        <w:t xml:space="preserve"> </w:t>
+      </w:r>
+      <w:proofErr w:type="spellStart"/>
+      <w:r>
+        <w:t>Scrum</w:t>
+      </w:r>
+      <w:proofErr w:type="spellEnd"/>
+      <w:r>
+        <w:t xml:space="preserve"> radi na principu da se cjelokupni projekt razlomi na više manjih cjelina, od koja se svaka zasebna planira i izvodi u određenom i vremenski ograničenom razdoblju.</w:t>
+      </w:r>
+      <w:r>
+        <w:t xml:space="preserve"> </w:t>
+      </w:r>
+      <w:r>
+        <w:t>Svaku od tih manjih cjelina se naziva Sprint te je cilj na kraju svakog sprinta imati završene sve zadatke koji su unutar njega bili planirani te dobiti potencijalno razvijene funkcionalnosti koje mogu ići u produkciju.</w:t>
       </w:r>
     </w:p>
     <w:p>
@@ -2392,54 +2691,35 @@
     </w:p>
     <w:p>
       <w:pPr>
+        <w:pStyle w:val="Naslov2"/>
+      </w:pPr>
+      <w:bookmarkStart w:id="3" w:name="_Toc528348179"/>
+      <w:r>
+        <w:lastRenderedPageBreak/>
+        <w:t xml:space="preserve">1.3. </w:t>
+      </w:r>
+      <w:r>
+        <w:t>Projektni tim</w:t>
+      </w:r>
+      <w:bookmarkEnd w:id="3"/>
+    </w:p>
+    <w:p/>
+    <w:p>
+      <w:pPr>
         <w:spacing w:line="360" w:lineRule="auto"/>
         <w:jc w:val="both"/>
       </w:pPr>
-    </w:p>
-    <w:p>
-      <w:pPr>
-        <w:spacing w:line="360" w:lineRule="auto"/>
-        <w:jc w:val="both"/>
-      </w:pPr>
-    </w:p>
-    <w:p>
-      <w:pPr>
-        <w:spacing w:line="360" w:lineRule="auto"/>
-        <w:jc w:val="both"/>
-      </w:pPr>
-    </w:p>
-    <w:p>
-      <w:pPr>
-        <w:spacing w:line="360" w:lineRule="auto"/>
-        <w:jc w:val="both"/>
-      </w:pPr>
-    </w:p>
-    <w:p>
-      <w:pPr>
-        <w:pStyle w:val="Naslov2"/>
-      </w:pPr>
-      <w:bookmarkStart w:id="3" w:name="_Toc528348179"/>
-      <w:r>
-        <w:lastRenderedPageBreak/>
-        <w:t xml:space="preserve">1.3. </w:t>
-      </w:r>
-      <w:r>
-        <w:t>Projektni tim</w:t>
-      </w:r>
-      <w:bookmarkEnd w:id="3"/>
-    </w:p>
-    <w:p/>
-    <w:p>
-      <w:pPr>
-        <w:spacing w:line="360" w:lineRule="auto"/>
-        <w:jc w:val="both"/>
-      </w:pPr>
       <w:r>
         <w:tab/>
-        <w:t xml:space="preserve">Na </w:t>
-      </w:r>
-      <w:r>
-        <w:t>dolje priloženoj tablici vidljiv je prikaz članova tima raspodijeljenih prema funkcionalnostima za koje su zaduženi.</w:t>
+      </w:r>
+      <w:r>
+        <w:t>U ispod priloženoj tablici, vidljiv je prikaz svih članova tima raspoređenih prema funkcionalnostima za koje su zaduženi. Pošto se ovdje radi o netipičnom projektu, koji je nov svim članovima i koji zahtjeva dodatnu proučavanje i edukaciju, na</w:t>
+      </w:r>
+      <w:r>
+        <w:t xml:space="preserve"> pojedine</w:t>
+      </w:r>
+      <w:r>
+        <w:t xml:space="preserve"> funkcionalnosti projekta je raspoređen veći broj članova.</w:t>
       </w:r>
     </w:p>
     <w:p>
@@ -2476,14 +2756,15 @@
         <w:tc>
           <w:tcPr>
             <w:tcW w:w="4644" w:type="dxa"/>
+            <w:vAlign w:val="center"/>
           </w:tcPr>
           <w:p>
             <w:pPr>
               <w:spacing w:line="360" w:lineRule="auto"/>
-              <w:jc w:val="both"/>
+              <w:jc w:val="center"/>
             </w:pPr>
             <w:r>
-              <w:t>###############</w:t>
+              <w:t>Kristijan Perković</w:t>
             </w:r>
           </w:p>
         </w:tc>
@@ -2499,21 +2780,89 @@
               <w:jc w:val="both"/>
             </w:pPr>
             <w:r>
-              <w:t>Povezivanje na mBot Ranger putem Bluetooth-a:</w:t>
+              <w:t xml:space="preserve">Povezivanje na </w:t>
+            </w:r>
+            <w:proofErr w:type="spellStart"/>
+            <w:r>
+              <w:t>mBot</w:t>
+            </w:r>
+            <w:proofErr w:type="spellEnd"/>
+            <w:r>
+              <w:t xml:space="preserve"> </w:t>
+            </w:r>
+            <w:proofErr w:type="spellStart"/>
+            <w:r>
+              <w:t>Ranger</w:t>
+            </w:r>
+            <w:proofErr w:type="spellEnd"/>
+            <w:r>
+              <w:t xml:space="preserve"> putem Bluetooth-a:</w:t>
             </w:r>
           </w:p>
         </w:tc>
         <w:tc>
           <w:tcPr>
             <w:tcW w:w="4644" w:type="dxa"/>
+            <w:vAlign w:val="center"/>
           </w:tcPr>
           <w:p>
             <w:pPr>
               <w:spacing w:line="360" w:lineRule="auto"/>
-              <w:jc w:val="both"/>
+              <w:jc w:val="center"/>
             </w:pPr>
             <w:r>
-              <w:t>###############</w:t>
+              <w:t>Fabijan Josip Kraljić</w:t>
+            </w:r>
+          </w:p>
+          <w:p>
+            <w:pPr>
+              <w:spacing w:line="360" w:lineRule="auto"/>
+              <w:jc w:val="center"/>
+            </w:pPr>
+            <w:r>
+              <w:t xml:space="preserve">Jakov </w:t>
+            </w:r>
+            <w:proofErr w:type="spellStart"/>
+            <w:r>
+              <w:t>Kristović</w:t>
+            </w:r>
+            <w:proofErr w:type="spellEnd"/>
+          </w:p>
+          <w:p>
+            <w:pPr>
+              <w:spacing w:line="360" w:lineRule="auto"/>
+              <w:jc w:val="center"/>
+            </w:pPr>
+            <w:r>
+              <w:t xml:space="preserve">Karlo </w:t>
+            </w:r>
+            <w:proofErr w:type="spellStart"/>
+            <w:r>
+              <w:t>Pavleka</w:t>
+            </w:r>
+            <w:proofErr w:type="spellEnd"/>
+          </w:p>
+          <w:p>
+            <w:pPr>
+              <w:spacing w:line="360" w:lineRule="auto"/>
+              <w:jc w:val="center"/>
+            </w:pPr>
+            <w:r>
+              <w:t xml:space="preserve">Kristijan </w:t>
+            </w:r>
+            <w:proofErr w:type="spellStart"/>
+            <w:r>
+              <w:t>Žebčević</w:t>
+            </w:r>
+            <w:proofErr w:type="spellEnd"/>
+          </w:p>
+          <w:p>
+            <w:pPr>
+              <w:spacing w:line="360" w:lineRule="auto"/>
+              <w:jc w:val="center"/>
+            </w:pPr>
+            <w:r>
+              <w:t>Kristijan Perković</w:t>
             </w:r>
           </w:p>
         </w:tc>
@@ -2539,14 +2888,66 @@
         <w:tc>
           <w:tcPr>
             <w:tcW w:w="4644" w:type="dxa"/>
+            <w:vAlign w:val="center"/>
           </w:tcPr>
           <w:p>
             <w:pPr>
               <w:spacing w:line="360" w:lineRule="auto"/>
-              <w:jc w:val="both"/>
+              <w:jc w:val="center"/>
             </w:pPr>
             <w:r>
-              <w:t>###############</w:t>
+              <w:t>Fabijan Josip Kraljić</w:t>
+            </w:r>
+          </w:p>
+          <w:p>
+            <w:pPr>
+              <w:spacing w:line="360" w:lineRule="auto"/>
+              <w:jc w:val="center"/>
+            </w:pPr>
+            <w:r>
+              <w:t xml:space="preserve">Jakov </w:t>
+            </w:r>
+            <w:proofErr w:type="spellStart"/>
+            <w:r>
+              <w:t>Kristović</w:t>
+            </w:r>
+            <w:proofErr w:type="spellEnd"/>
+          </w:p>
+          <w:p>
+            <w:pPr>
+              <w:spacing w:line="360" w:lineRule="auto"/>
+              <w:jc w:val="center"/>
+            </w:pPr>
+            <w:r>
+              <w:t xml:space="preserve">Karlo </w:t>
+            </w:r>
+            <w:proofErr w:type="spellStart"/>
+            <w:r>
+              <w:t>Pavleka</w:t>
+            </w:r>
+            <w:proofErr w:type="spellEnd"/>
+          </w:p>
+          <w:p>
+            <w:pPr>
+              <w:spacing w:line="360" w:lineRule="auto"/>
+              <w:jc w:val="center"/>
+            </w:pPr>
+            <w:r>
+              <w:t xml:space="preserve">Kristijan </w:t>
+            </w:r>
+            <w:proofErr w:type="spellStart"/>
+            <w:r>
+              <w:t>Žebčević</w:t>
+            </w:r>
+            <w:proofErr w:type="spellEnd"/>
+          </w:p>
+          <w:p>
+            <w:pPr>
+              <w:spacing w:line="360" w:lineRule="auto"/>
+              <w:jc w:val="center"/>
+            </w:pPr>
+            <w:r>
+              <w:t>Kristijan Perković</w:t>
             </w:r>
           </w:p>
         </w:tc>
@@ -2572,14 +2973,66 @@
         <w:tc>
           <w:tcPr>
             <w:tcW w:w="4644" w:type="dxa"/>
+            <w:vAlign w:val="center"/>
           </w:tcPr>
           <w:p>
             <w:pPr>
               <w:spacing w:line="360" w:lineRule="auto"/>
-              <w:jc w:val="both"/>
+              <w:jc w:val="center"/>
             </w:pPr>
             <w:r>
-              <w:t>###############</w:t>
+              <w:t>Fabijan Josip Kraljić</w:t>
+            </w:r>
+          </w:p>
+          <w:p>
+            <w:pPr>
+              <w:spacing w:line="360" w:lineRule="auto"/>
+              <w:jc w:val="center"/>
+            </w:pPr>
+            <w:r>
+              <w:t xml:space="preserve">Jakov </w:t>
+            </w:r>
+            <w:proofErr w:type="spellStart"/>
+            <w:r>
+              <w:t>Kristović</w:t>
+            </w:r>
+            <w:proofErr w:type="spellEnd"/>
+          </w:p>
+          <w:p>
+            <w:pPr>
+              <w:spacing w:line="360" w:lineRule="auto"/>
+              <w:jc w:val="center"/>
+            </w:pPr>
+            <w:r>
+              <w:t xml:space="preserve">Karlo </w:t>
+            </w:r>
+            <w:proofErr w:type="spellStart"/>
+            <w:r>
+              <w:t>Pavleka</w:t>
+            </w:r>
+            <w:proofErr w:type="spellEnd"/>
+          </w:p>
+          <w:p>
+            <w:pPr>
+              <w:spacing w:line="360" w:lineRule="auto"/>
+              <w:jc w:val="center"/>
+            </w:pPr>
+            <w:r>
+              <w:t xml:space="preserve">Kristijan </w:t>
+            </w:r>
+            <w:proofErr w:type="spellStart"/>
+            <w:r>
+              <w:t>Žebčević</w:t>
+            </w:r>
+            <w:proofErr w:type="spellEnd"/>
+          </w:p>
+          <w:p>
+            <w:pPr>
+              <w:spacing w:line="360" w:lineRule="auto"/>
+              <w:jc w:val="center"/>
+            </w:pPr>
+            <w:r>
+              <w:t>Kristijan Perković</w:t>
             </w:r>
           </w:p>
         </w:tc>
@@ -2605,14 +3058,66 @@
         <w:tc>
           <w:tcPr>
             <w:tcW w:w="4644" w:type="dxa"/>
+            <w:vAlign w:val="center"/>
           </w:tcPr>
           <w:p>
             <w:pPr>
               <w:spacing w:line="360" w:lineRule="auto"/>
-              <w:jc w:val="both"/>
+              <w:jc w:val="center"/>
             </w:pPr>
             <w:r>
-              <w:t>###############</w:t>
+              <w:t>Fabijan Josip Kraljić</w:t>
+            </w:r>
+          </w:p>
+          <w:p>
+            <w:pPr>
+              <w:spacing w:line="360" w:lineRule="auto"/>
+              <w:jc w:val="center"/>
+            </w:pPr>
+            <w:r>
+              <w:t xml:space="preserve">Jakov </w:t>
+            </w:r>
+            <w:proofErr w:type="spellStart"/>
+            <w:r>
+              <w:t>Kristović</w:t>
+            </w:r>
+            <w:proofErr w:type="spellEnd"/>
+          </w:p>
+          <w:p>
+            <w:pPr>
+              <w:spacing w:line="360" w:lineRule="auto"/>
+              <w:jc w:val="center"/>
+            </w:pPr>
+            <w:r>
+              <w:t xml:space="preserve">Karlo </w:t>
+            </w:r>
+            <w:proofErr w:type="spellStart"/>
+            <w:r>
+              <w:t>Pavleka</w:t>
+            </w:r>
+            <w:proofErr w:type="spellEnd"/>
+          </w:p>
+          <w:p>
+            <w:pPr>
+              <w:spacing w:line="360" w:lineRule="auto"/>
+              <w:jc w:val="center"/>
+            </w:pPr>
+            <w:r>
+              <w:t xml:space="preserve">Kristijan </w:t>
+            </w:r>
+            <w:proofErr w:type="spellStart"/>
+            <w:r>
+              <w:t>Žebčević</w:t>
+            </w:r>
+            <w:proofErr w:type="spellEnd"/>
+          </w:p>
+          <w:p>
+            <w:pPr>
+              <w:spacing w:line="360" w:lineRule="auto"/>
+              <w:jc w:val="center"/>
+            </w:pPr>
+            <w:r>
+              <w:t>Kristijan Perković</w:t>
             </w:r>
           </w:p>
         </w:tc>
@@ -2635,15 +3140,44 @@
         <w:tc>
           <w:tcPr>
             <w:tcW w:w="4644" w:type="dxa"/>
+            <w:vAlign w:val="center"/>
           </w:tcPr>
           <w:p>
             <w:pPr>
               <w:spacing w:line="360" w:lineRule="auto"/>
-              <w:jc w:val="both"/>
+              <w:jc w:val="center"/>
             </w:pPr>
             <w:r>
-              <w:t>###############</w:t>
-            </w:r>
+              <w:t>Fabijan Josip Kraljić</w:t>
+            </w:r>
+          </w:p>
+          <w:p>
+            <w:pPr>
+              <w:spacing w:line="360" w:lineRule="auto"/>
+              <w:jc w:val="center"/>
+            </w:pPr>
+            <w:r>
+              <w:t xml:space="preserve">Jakov </w:t>
+            </w:r>
+            <w:proofErr w:type="spellStart"/>
+            <w:r>
+              <w:t>Kristović</w:t>
+            </w:r>
+            <w:proofErr w:type="spellEnd"/>
+          </w:p>
+          <w:p>
+            <w:pPr>
+              <w:spacing w:line="360" w:lineRule="auto"/>
+              <w:jc w:val="center"/>
+            </w:pPr>
+            <w:r>
+              <w:t xml:space="preserve">Karlo </w:t>
+            </w:r>
+            <w:proofErr w:type="spellStart"/>
+            <w:r>
+              <w:t>Pavleka</w:t>
+            </w:r>
+            <w:proofErr w:type="spellEnd"/>
           </w:p>
         </w:tc>
       </w:tr>
@@ -2651,28 +3185,19 @@
     <w:p>
       <w:pPr>
         <w:pStyle w:val="Naslov2"/>
-        <w:rPr>
-          <w:rFonts w:eastAsia="Times New Roman" w:cs="Times New Roman"/>
-          <w:b w:val="0"/>
-          <w:bCs w:val="0"/>
-          <w:color w:val="auto"/>
-          <w:sz w:val="24"/>
-          <w:szCs w:val="24"/>
-        </w:rPr>
       </w:pPr>
       <w:bookmarkStart w:id="4" w:name="_Toc528348180"/>
-    </w:p>
-    <w:p>
-      <w:pPr>
-        <w:pStyle w:val="Naslov2"/>
-      </w:pPr>
-      <w:r>
+      <w:r>
+        <w:lastRenderedPageBreak/>
         <w:t xml:space="preserve">1.4. </w:t>
       </w:r>
       <w:r>
-        <w:t>Suradnja s poduzećem</w:t>
+        <w:t>Suradnja s</w:t>
       </w:r>
       <w:bookmarkEnd w:id="4"/>
+      <w:r>
+        <w:t>a STEM - revolucija u zajednici</w:t>
+      </w:r>
     </w:p>
     <w:p/>
     <w:p>
@@ -2682,38 +3207,218 @@
         <w:jc w:val="both"/>
       </w:pPr>
       <w:r>
-        <w:t xml:space="preserve">Poduzeće s kojim surađujemo pri izradi ovog projekta je </w:t>
-      </w:r>
-      <w:r>
-        <w:t>Institut za Razvoj i Inovativnost Mladih-IRIM koji kroz pokret Croatian Makers uvodi STEM aktivnosti u obrazovno-odgojne ustanove i lokalne zajednice te je ujedno najveći takav izvankurikularni pokret u Hrvatskoj.</w:t>
+        <w:t>Organizacija</w:t>
+      </w:r>
+      <w:r>
+        <w:t xml:space="preserve"> s kojim surađujemo pri izradi ovog projekta je </w:t>
+      </w:r>
+      <w:r>
+        <w:t>Institut za Razvoj i Inovativnost Mladih</w:t>
+      </w:r>
+      <w:r>
+        <w:t xml:space="preserve"> (</w:t>
+      </w:r>
+      <w:r>
+        <w:t>IRIM</w:t>
+      </w:r>
+      <w:r>
+        <w:t>)</w:t>
+      </w:r>
+      <w:r>
+        <w:t xml:space="preserve"> koji</w:t>
+      </w:r>
+      <w:r>
+        <w:t>,</w:t>
+      </w:r>
+      <w:r>
+        <w:t xml:space="preserve"> kroz pokret Croatian </w:t>
+      </w:r>
+      <w:proofErr w:type="spellStart"/>
+      <w:r>
+        <w:t>Makers</w:t>
+      </w:r>
+      <w:proofErr w:type="spellEnd"/>
+      <w:r>
+        <w:t>,</w:t>
+      </w:r>
+      <w:r>
+        <w:t xml:space="preserve"> uvodi STEM aktivnosti u obrazovno-odgojne ustanove i lokalne zajednice te je ujedno najveći takav </w:t>
+      </w:r>
+      <w:proofErr w:type="spellStart"/>
+      <w:r>
+        <w:t>izvankurikularni</w:t>
+      </w:r>
+      <w:proofErr w:type="spellEnd"/>
+      <w:r>
+        <w:t xml:space="preserve"> pokret u Hrvatskoj.</w:t>
       </w:r>
       <w:r>
         <w:t xml:space="preserve"> Fokusira se na razvoj digitalne i znanstvene pismenosti, tehnoloških i ostalih kompetencija u okviru STEM područja za mlade u Hrvatskoj kao i u drugim zemljama.</w:t>
       </w:r>
     </w:p>
-    <w:p/>
-    <w:p/>
-    <w:p/>
-    <w:p/>
-    <w:p/>
-    <w:p/>
-    <w:p/>
-    <w:p>
-      <w:pPr>
+    <w:p>
+      <w:pPr>
+        <w:spacing w:line="360" w:lineRule="auto"/>
         <w:ind w:firstLine="708"/>
-      </w:pPr>
-    </w:p>
-    <w:p>
-      <w:pPr>
+        <w:jc w:val="both"/>
+      </w:pPr>
+    </w:p>
+    <w:p>
+      <w:pPr>
+        <w:spacing w:line="360" w:lineRule="auto"/>
         <w:ind w:firstLine="708"/>
-      </w:pPr>
-    </w:p>
-    <w:p>
-      <w:pPr>
+        <w:jc w:val="both"/>
+      </w:pPr>
+    </w:p>
+    <w:p>
+      <w:pPr>
+        <w:spacing w:line="360" w:lineRule="auto"/>
         <w:ind w:firstLine="708"/>
-      </w:pPr>
-    </w:p>
-    <w:p/>
+        <w:jc w:val="both"/>
+      </w:pPr>
+    </w:p>
+    <w:p>
+      <w:pPr>
+        <w:spacing w:line="360" w:lineRule="auto"/>
+        <w:ind w:firstLine="708"/>
+        <w:jc w:val="both"/>
+      </w:pPr>
+    </w:p>
+    <w:p>
+      <w:pPr>
+        <w:spacing w:line="360" w:lineRule="auto"/>
+        <w:ind w:firstLine="708"/>
+        <w:jc w:val="both"/>
+      </w:pPr>
+    </w:p>
+    <w:p>
+      <w:pPr>
+        <w:spacing w:line="360" w:lineRule="auto"/>
+        <w:ind w:firstLine="708"/>
+        <w:jc w:val="both"/>
+      </w:pPr>
+    </w:p>
+    <w:p>
+      <w:pPr>
+        <w:spacing w:line="360" w:lineRule="auto"/>
+        <w:ind w:firstLine="708"/>
+        <w:jc w:val="both"/>
+      </w:pPr>
+    </w:p>
+    <w:p>
+      <w:pPr>
+        <w:spacing w:line="360" w:lineRule="auto"/>
+        <w:ind w:firstLine="708"/>
+        <w:jc w:val="both"/>
+      </w:pPr>
+    </w:p>
+    <w:p>
+      <w:pPr>
+        <w:spacing w:line="360" w:lineRule="auto"/>
+        <w:ind w:firstLine="708"/>
+        <w:jc w:val="both"/>
+      </w:pPr>
+    </w:p>
+    <w:p>
+      <w:pPr>
+        <w:spacing w:line="360" w:lineRule="auto"/>
+        <w:ind w:firstLine="708"/>
+        <w:jc w:val="both"/>
+      </w:pPr>
+    </w:p>
+    <w:p>
+      <w:pPr>
+        <w:spacing w:line="360" w:lineRule="auto"/>
+        <w:ind w:firstLine="708"/>
+        <w:jc w:val="both"/>
+      </w:pPr>
+    </w:p>
+    <w:p>
+      <w:pPr>
+        <w:spacing w:line="360" w:lineRule="auto"/>
+        <w:ind w:firstLine="708"/>
+        <w:jc w:val="both"/>
+      </w:pPr>
+    </w:p>
+    <w:p>
+      <w:pPr>
+        <w:spacing w:line="360" w:lineRule="auto"/>
+        <w:ind w:firstLine="708"/>
+        <w:jc w:val="both"/>
+      </w:pPr>
+    </w:p>
+    <w:p>
+      <w:pPr>
+        <w:spacing w:line="360" w:lineRule="auto"/>
+        <w:ind w:firstLine="708"/>
+        <w:jc w:val="both"/>
+      </w:pPr>
+    </w:p>
+    <w:p>
+      <w:pPr>
+        <w:spacing w:line="360" w:lineRule="auto"/>
+        <w:ind w:firstLine="708"/>
+        <w:jc w:val="both"/>
+      </w:pPr>
+    </w:p>
+    <w:p>
+      <w:pPr>
+        <w:spacing w:line="360" w:lineRule="auto"/>
+        <w:ind w:firstLine="708"/>
+        <w:jc w:val="both"/>
+      </w:pPr>
+    </w:p>
+    <w:p>
+      <w:pPr>
+        <w:spacing w:line="360" w:lineRule="auto"/>
+        <w:ind w:firstLine="708"/>
+        <w:jc w:val="both"/>
+      </w:pPr>
+    </w:p>
+    <w:p>
+      <w:pPr>
+        <w:spacing w:line="360" w:lineRule="auto"/>
+        <w:ind w:firstLine="708"/>
+        <w:jc w:val="both"/>
+      </w:pPr>
+    </w:p>
+    <w:p>
+      <w:pPr>
+        <w:spacing w:line="360" w:lineRule="auto"/>
+        <w:ind w:firstLine="708"/>
+        <w:jc w:val="both"/>
+      </w:pPr>
+    </w:p>
+    <w:p>
+      <w:pPr>
+        <w:spacing w:line="360" w:lineRule="auto"/>
+        <w:ind w:firstLine="708"/>
+        <w:jc w:val="both"/>
+      </w:pPr>
+    </w:p>
+    <w:p>
+      <w:pPr>
+        <w:spacing w:line="360" w:lineRule="auto"/>
+        <w:ind w:firstLine="708"/>
+        <w:jc w:val="both"/>
+      </w:pPr>
+    </w:p>
+    <w:p>
+      <w:pPr>
+        <w:spacing w:line="360" w:lineRule="auto"/>
+        <w:ind w:firstLine="708"/>
+        <w:jc w:val="both"/>
+      </w:pPr>
+    </w:p>
+    <w:p>
+      <w:pPr>
+        <w:spacing w:line="360" w:lineRule="auto"/>
+        <w:ind w:firstLine="708"/>
+        <w:jc w:val="both"/>
+      </w:pPr>
+      <w:bookmarkStart w:id="5" w:name="_GoBack"/>
+      <w:bookmarkEnd w:id="5"/>
+    </w:p>
     <w:p>
       <w:pPr>
         <w:pStyle w:val="Naslov1"/>
@@ -2722,26 +3427,26 @@
           <w:numId w:val="15"/>
         </w:numPr>
       </w:pPr>
-      <w:bookmarkStart w:id="5" w:name="_Toc528348181"/>
+      <w:bookmarkStart w:id="6" w:name="_Toc528348181"/>
       <w:r>
         <w:lastRenderedPageBreak/>
         <w:t>Specifikacija zahtjeva</w:t>
       </w:r>
-      <w:bookmarkEnd w:id="5"/>
+      <w:bookmarkEnd w:id="6"/>
     </w:p>
     <w:p/>
     <w:p>
       <w:pPr>
         <w:pStyle w:val="Naslov2"/>
       </w:pPr>
-      <w:bookmarkStart w:id="6" w:name="_Toc528348182"/>
+      <w:bookmarkStart w:id="7" w:name="_Toc528348182"/>
       <w:r>
         <w:t xml:space="preserve">2.1. </w:t>
       </w:r>
       <w:r>
         <w:t>Analiza korisničkih zahtjeva</w:t>
       </w:r>
-      <w:bookmarkEnd w:id="6"/>
+      <w:bookmarkEnd w:id="7"/>
     </w:p>
     <w:p>
       <w:pPr>
@@ -2773,7 +3478,7 @@
       <w:pPr>
         <w:pStyle w:val="Naslov2"/>
       </w:pPr>
-      <w:bookmarkStart w:id="7" w:name="_Toc528348183"/>
+      <w:bookmarkStart w:id="8" w:name="_Toc528348183"/>
       <w:r>
         <w:t>2.</w:t>
       </w:r>
@@ -2786,7 +3491,7 @@
       <w:r>
         <w:t>Pregled funkcionalnosti</w:t>
       </w:r>
-      <w:bookmarkEnd w:id="7"/>
+      <w:bookmarkEnd w:id="8"/>
     </w:p>
     <w:p>
       <w:pPr>
@@ -2811,10 +3516,42 @@
         <w:jc w:val="both"/>
       </w:pPr>
       <w:r>
-        <w:t xml:space="preserve">Povezivanje na mBot Ranger putem Bluetooth-a - </w:t>
-      </w:r>
-      <w:r>
-        <w:t>potrebno je omogućiti povezivanje na mBot Ranger putem Bluetooth-a kako bi se uopće sam robot mogao povezati s aplikacijom.</w:t>
+        <w:t xml:space="preserve">Povezivanje na </w:t>
+      </w:r>
+      <w:proofErr w:type="spellStart"/>
+      <w:r>
+        <w:t>mBot</w:t>
+      </w:r>
+      <w:proofErr w:type="spellEnd"/>
+      <w:r>
+        <w:t xml:space="preserve"> </w:t>
+      </w:r>
+      <w:proofErr w:type="spellStart"/>
+      <w:r>
+        <w:t>Ranger</w:t>
+      </w:r>
+      <w:proofErr w:type="spellEnd"/>
+      <w:r>
+        <w:t xml:space="preserve"> putem Bluetooth-a - </w:t>
+      </w:r>
+      <w:r>
+        <w:t xml:space="preserve">potrebno je omogućiti povezivanje na </w:t>
+      </w:r>
+      <w:proofErr w:type="spellStart"/>
+      <w:r>
+        <w:t>mBot</w:t>
+      </w:r>
+      <w:proofErr w:type="spellEnd"/>
+      <w:r>
+        <w:t xml:space="preserve"> </w:t>
+      </w:r>
+      <w:proofErr w:type="spellStart"/>
+      <w:r>
+        <w:t>Ranger</w:t>
+      </w:r>
+      <w:proofErr w:type="spellEnd"/>
+      <w:r>
+        <w:t xml:space="preserve"> putem Bluetooth-a kako bi se uopće sam robot mogao povezati s aplikacijom.</w:t>
       </w:r>
       <w:r>
         <w:t xml:space="preserve"> </w:t>
@@ -2932,12 +3669,17 @@
           <w:numId w:val="15"/>
         </w:numPr>
       </w:pPr>
-      <w:bookmarkStart w:id="8" w:name="_Toc528348184"/>
+      <w:bookmarkStart w:id="9" w:name="_Toc528348184"/>
       <w:r>
         <w:lastRenderedPageBreak/>
-        <w:t>Planiranje sprinteva</w:t>
-      </w:r>
-      <w:bookmarkEnd w:id="8"/>
+        <w:t xml:space="preserve">Planiranje </w:t>
+      </w:r>
+      <w:proofErr w:type="spellStart"/>
+      <w:r>
+        <w:t>sprinteva</w:t>
+      </w:r>
+      <w:bookmarkEnd w:id="9"/>
+      <w:proofErr w:type="spellEnd"/>
     </w:p>
     <w:p/>
     <w:p>
@@ -2947,15 +3689,29 @@
         <w:jc w:val="both"/>
       </w:pPr>
       <w:r>
-        <w:t>Posao koji će se obavljati tijekom jednog sprinta planira se na sastanku planiranja sprinta. Takav plan se stvara kolaborativnim radom cijelog Scrum tima. Sastanak planiranja sprinta je vremenski ograničen na osam sati za jednomjesečni sprint. Za određene kraće sprintove, događaj se proporcionalno smanjuj</w:t>
-      </w:r>
-      <w:r>
-        <w:t>e. Na primjer, dvotjedni sprinte</w:t>
-      </w:r>
-      <w:bookmarkStart w:id="9" w:name="_GoBack"/>
-      <w:bookmarkEnd w:id="9"/>
-      <w:r>
-        <w:t>vi imaju četverosatne sastanke planiranja sprinta. Sam sastanak planiranja sprinta sastoji se od dva dijela, od kojih je svaki vremenski ograničen na polovicu trajanja sastanka planiranja sprinta.</w:t>
+        <w:t xml:space="preserve">Posao koji će se obavljati tijekom jednog sprinta planira se na sastanku planiranja sprinta. Takav plan se stvara kolaborativnim radom cijelog </w:t>
+      </w:r>
+      <w:proofErr w:type="spellStart"/>
+      <w:r>
+        <w:t>Scrum</w:t>
+      </w:r>
+      <w:proofErr w:type="spellEnd"/>
+      <w:r>
+        <w:t xml:space="preserve"> tima. Sastanak planiranja sprinta je vremenski ograničen na osam sati za jednomjesečni sprint. Za određene kraće sprintove, događaj se proporcionalno smanjuj</w:t>
+      </w:r>
+      <w:r>
+        <w:t xml:space="preserve">e. Na primjer, dvotjedni </w:t>
+      </w:r>
+      <w:proofErr w:type="spellStart"/>
+      <w:r>
+        <w:t>sprinte</w:t>
+      </w:r>
+      <w:r>
+        <w:t>vi</w:t>
+      </w:r>
+      <w:proofErr w:type="spellEnd"/>
+      <w:r>
+        <w:t xml:space="preserve"> imaju četverosatne sastanke planiranja sprinta. Sam sastanak planiranja sprinta sastoji se od dva dijela, od kojih je svaki vremenski ograničen na polovicu trajanja sastanka planiranja sprinta.</w:t>
       </w:r>
     </w:p>
     <w:p>
@@ -2982,9 +3738,14 @@
         <w:t xml:space="preserve">. </w:t>
       </w:r>
       <w:r>
-        <w:t>Podjela funkcionalnosti po sprintevima</w:t>
+        <w:t xml:space="preserve">Podjela funkcionalnosti po </w:t>
+      </w:r>
+      <w:proofErr w:type="spellStart"/>
+      <w:r>
+        <w:t>sprintevima</w:t>
       </w:r>
       <w:bookmarkEnd w:id="10"/>
+      <w:proofErr w:type="spellEnd"/>
     </w:p>
     <w:p>
       <w:pPr>
@@ -3040,11 +3801,16 @@
         <w:t>Na</w:t>
       </w:r>
       <w:r>
-        <w:t xml:space="preserve"> slici ispod prikazan je dijagram klasa za aplikaciju MediaS</w:t>
+        <w:t xml:space="preserve"> slici ispod prikazan je dijagram klasa za aplikaciju </w:t>
+      </w:r>
+      <w:proofErr w:type="spellStart"/>
+      <w:r>
+        <w:t>MediaS</w:t>
       </w:r>
       <w:r>
         <w:t>hop</w:t>
       </w:r>
+      <w:proofErr w:type="spellEnd"/>
       <w:r>
         <w:t>, koji je uz ERA dijagram jedan od vrlo važnih temelja naše aplikacije.</w:t>
       </w:r>
@@ -3205,9 +3971,37 @@
           <w:sz w:val="28"/>
           <w:szCs w:val="28"/>
         </w:rPr>
-        <w:t>Tablica i sprint burndown chart</w:t>
+        <w:t xml:space="preserve">Tablica i sprint </w:t>
+      </w:r>
+      <w:proofErr w:type="spellStart"/>
+      <w:r>
+        <w:rPr>
+          <w:rFonts w:ascii="Times New Roman" w:hAnsi="Times New Roman" w:cs="Times New Roman"/>
+          <w:sz w:val="28"/>
+          <w:szCs w:val="28"/>
+        </w:rPr>
+        <w:t>burndown</w:t>
+      </w:r>
+      <w:proofErr w:type="spellEnd"/>
+      <w:r>
+        <w:rPr>
+          <w:rFonts w:ascii="Times New Roman" w:hAnsi="Times New Roman" w:cs="Times New Roman"/>
+          <w:sz w:val="28"/>
+          <w:szCs w:val="28"/>
+        </w:rPr>
+        <w:t xml:space="preserve"> </w:t>
+      </w:r>
+      <w:proofErr w:type="spellStart"/>
+      <w:r>
+        <w:rPr>
+          <w:rFonts w:ascii="Times New Roman" w:hAnsi="Times New Roman" w:cs="Times New Roman"/>
+          <w:sz w:val="28"/>
+          <w:szCs w:val="28"/>
+        </w:rPr>
+        <w:t>chart</w:t>
       </w:r>
       <w:bookmarkEnd w:id="13"/>
+      <w:proofErr w:type="spellEnd"/>
     </w:p>
     <w:p>
       <w:pPr>
@@ -3373,7 +4167,13 @@
           <w:rPr>
             <w:noProof/>
           </w:rPr>
-          <w:t>64</w:t>
+          <w:t>6</w:t>
+        </w:r>
+        <w:r>
+          <w:rPr>
+            <w:noProof/>
+          </w:rPr>
+          <w:t>4</w:t>
         </w:r>
         <w:r>
           <w:rPr>
@@ -7764,7 +8564,7 @@
 </file>
 
 <file path=customXml/itemProps1.xml><?xml version="1.0" encoding="utf-8"?>
-<ds:datastoreItem xmlns:ds="http://schemas.openxmlformats.org/officeDocument/2006/customXml" ds:itemID="{6D29751A-E98B-4488-BA24-1CD209ECDB06}">
+<ds:datastoreItem xmlns:ds="http://schemas.openxmlformats.org/officeDocument/2006/customXml" ds:itemID="{F3F57002-201F-40CB-8E1D-2D5B994AFCDE}">
   <ds:schemaRefs>
     <ds:schemaRef ds:uri="http://schemas.openxmlformats.org/officeDocument/2006/bibliography"/>
   </ds:schemaRefs>

</xml_diff>

<commit_message>
Ispravljene manje greške u Projektnoj dokumentaciji
-
</commit_message>
<xml_diff>
--- a/Dokumentacija/Projekt dokumentacija/air_dokumentacija_prva_faza.docx
+++ b/Dokumentacija/Projekt dokumentacija/air_dokumentacija_prva_faza.docx
@@ -1,6 +1,6 @@
 
 <file path=word/document.xml><?xml version="1.0" encoding="utf-8"?>
-<w:document xmlns:ve="http://schemas.openxmlformats.org/markup-compatibility/2006" xmlns:o="urn:schemas-microsoft-com:office:office" xmlns:r="http://schemas.openxmlformats.org/officeDocument/2006/relationships" xmlns:m="http://schemas.openxmlformats.org/officeDocument/2006/math" xmlns:v="urn:schemas-microsoft-com:vml" xmlns:wp="http://schemas.openxmlformats.org/drawingml/2006/wordprocessingDrawing" xmlns:w10="urn:schemas-microsoft-com:office:word" xmlns:w="http://schemas.openxmlformats.org/wordprocessingml/2006/main" xmlns:wne="http://schemas.microsoft.com/office/word/2006/wordml">
+<w:document xmlns:wpc="http://schemas.microsoft.com/office/word/2010/wordprocessingCanvas" xmlns:cx="http://schemas.microsoft.com/office/drawing/2014/chartex" xmlns:cx1="http://schemas.microsoft.com/office/drawing/2015/9/8/chartex" xmlns:cx2="http://schemas.microsoft.com/office/drawing/2015/10/21/chartex" xmlns:cx3="http://schemas.microsoft.com/office/drawing/2016/5/9/chartex" xmlns:cx4="http://schemas.microsoft.com/office/drawing/2016/5/10/chartex" xmlns:cx5="http://schemas.microsoft.com/office/drawing/2016/5/11/chartex" xmlns:cx6="http://schemas.microsoft.com/office/drawing/2016/5/12/chartex" xmlns:cx7="http://schemas.microsoft.com/office/drawing/2016/5/13/chartex" xmlns:cx8="http://schemas.microsoft.com/office/drawing/2016/5/14/chartex" xmlns:mc="http://schemas.openxmlformats.org/markup-compatibility/2006" xmlns:aink="http://schemas.microsoft.com/office/drawing/2016/ink" xmlns:am3d="http://schemas.microsoft.com/office/drawing/2017/model3d" xmlns:o="urn:schemas-microsoft-com:office:office" xmlns:r="http://schemas.openxmlformats.org/officeDocument/2006/relationships" xmlns:m="http://schemas.openxmlformats.org/officeDocument/2006/math" xmlns:v="urn:schemas-microsoft-com:vml" xmlns:wp14="http://schemas.microsoft.com/office/word/2010/wordprocessingDrawing" xmlns:wp="http://schemas.openxmlformats.org/drawingml/2006/wordprocessingDrawing" xmlns:w10="urn:schemas-microsoft-com:office:word" xmlns:w="http://schemas.openxmlformats.org/wordprocessingml/2006/main" xmlns:w14="http://schemas.microsoft.com/office/word/2010/wordml" xmlns:w15="http://schemas.microsoft.com/office/word/2012/wordml" xmlns:w16cid="http://schemas.microsoft.com/office/word/2016/wordml/cid" xmlns:w16se="http://schemas.microsoft.com/office/word/2015/wordml/symex" xmlns:wpg="http://schemas.microsoft.com/office/word/2010/wordprocessingGroup" xmlns:wpi="http://schemas.microsoft.com/office/word/2010/wordprocessingInk" xmlns:wne="http://schemas.microsoft.com/office/word/2006/wordml" xmlns:wps="http://schemas.microsoft.com/office/word/2010/wordprocessingShape" mc:Ignorable="w14 w15 w16se w16cid wp14">
   <w:body>
     <w:p>
       <w:pPr>
@@ -160,6 +160,7 @@
           <w:sz w:val="40"/>
         </w:rPr>
       </w:pPr>
+      <w:proofErr w:type="spellStart"/>
       <w:r>
         <w:rPr>
           <w:rFonts w:cs="Arial"/>
@@ -167,6 +168,7 @@
         </w:rPr>
         <w:t>mRanger</w:t>
       </w:r>
+      <w:proofErr w:type="spellEnd"/>
     </w:p>
     <w:p>
       <w:pPr>
@@ -432,7 +434,7 @@
     </w:p>
     <w:p>
       <w:pPr>
-        <w:pStyle w:val="NoSpacing"/>
+        <w:pStyle w:val="Bezproreda"/>
         <w:spacing w:line="360" w:lineRule="auto"/>
         <w:rPr>
           <w:rFonts w:ascii="Arial" w:hAnsi="Arial" w:cs="Arial"/>
@@ -449,7 +451,7 @@
     </w:p>
     <w:p>
       <w:pPr>
-        <w:pStyle w:val="NoSpacing"/>
+        <w:pStyle w:val="Bezproreda"/>
         <w:spacing w:line="360" w:lineRule="auto"/>
         <w:rPr>
           <w:rFonts w:ascii="Arial" w:hAnsi="Arial" w:cs="Arial"/>
@@ -473,7 +475,7 @@
     </w:p>
     <w:p>
       <w:pPr>
-        <w:pStyle w:val="NoSpacing"/>
+        <w:pStyle w:val="Bezproreda"/>
         <w:spacing w:line="360" w:lineRule="auto"/>
         <w:rPr>
           <w:rFonts w:ascii="Arial" w:hAnsi="Arial" w:cs="Arial"/>
@@ -490,7 +492,7 @@
     </w:p>
     <w:p>
       <w:pPr>
-        <w:pStyle w:val="NoSpacing"/>
+        <w:pStyle w:val="Bezproreda"/>
         <w:spacing w:line="360" w:lineRule="auto"/>
         <w:rPr>
           <w:rFonts w:ascii="Arial" w:hAnsi="Arial" w:cs="Arial"/>
@@ -507,7 +509,7 @@
     </w:p>
     <w:p>
       <w:pPr>
-        <w:pStyle w:val="NoSpacing"/>
+        <w:pStyle w:val="Bezproreda"/>
         <w:spacing w:line="360" w:lineRule="auto"/>
         <w:rPr>
           <w:rFonts w:ascii="Arial" w:hAnsi="Arial" w:cs="Arial"/>
@@ -524,7 +526,7 @@
     </w:p>
     <w:p>
       <w:pPr>
-        <w:pStyle w:val="NoSpacing"/>
+        <w:pStyle w:val="Bezproreda"/>
         <w:spacing w:line="360" w:lineRule="auto"/>
         <w:rPr>
           <w:rFonts w:ascii="Arial" w:hAnsi="Arial" w:cs="Arial"/>
@@ -534,29 +536,83 @@
     </w:p>
     <w:p>
       <w:pPr>
-        <w:pStyle w:val="NoSpacing"/>
+        <w:pStyle w:val="Bezproreda"/>
         <w:spacing w:line="360" w:lineRule="auto"/>
         <w:rPr>
           <w:rFonts w:ascii="Arial" w:hAnsi="Arial" w:cs="Arial"/>
           <w:b/>
         </w:rPr>
       </w:pPr>
+      <w:proofErr w:type="spellStart"/>
       <w:r>
         <w:rPr>
           <w:rFonts w:ascii="Arial" w:hAnsi="Arial" w:cs="Arial"/>
           <w:b/>
         </w:rPr>
-        <w:t>GitHub repozitorij:</w:t>
+        <w:t>GitHub</w:t>
+      </w:r>
+      <w:proofErr w:type="spellEnd"/>
+      <w:r>
+        <w:rPr>
+          <w:rFonts w:ascii="Arial" w:hAnsi="Arial" w:cs="Arial"/>
+          <w:b/>
+        </w:rPr>
+        <w:t xml:space="preserve"> </w:t>
+      </w:r>
+      <w:proofErr w:type="spellStart"/>
+      <w:r>
+        <w:rPr>
+          <w:rFonts w:ascii="Arial" w:hAnsi="Arial" w:cs="Arial"/>
+          <w:b/>
+        </w:rPr>
+        <w:t>repozitorij:</w:t>
       </w:r>
       <w:hyperlink r:id="rId8" w:history="1">
         <w:r>
           <w:rPr>
-            <w:rStyle w:val="Hyperlink"/>
+            <w:rStyle w:val="Hiperveza"/>
             <w:rFonts w:ascii="Arial" w:hAnsi="Arial" w:cs="Arial"/>
             <w:b/>
           </w:rPr>
-          <w:t>https://github.com/krizebcev/mRanger</w:t>
+          <w:t>https</w:t>
         </w:r>
+        <w:proofErr w:type="spellEnd"/>
+        <w:r>
+          <w:rPr>
+            <w:rStyle w:val="Hiperveza"/>
+            <w:rFonts w:ascii="Arial" w:hAnsi="Arial" w:cs="Arial"/>
+            <w:b/>
+          </w:rPr>
+          <w:t>://github.com/</w:t>
+        </w:r>
+        <w:proofErr w:type="spellStart"/>
+        <w:r>
+          <w:rPr>
+            <w:rStyle w:val="Hiperveza"/>
+            <w:rFonts w:ascii="Arial" w:hAnsi="Arial" w:cs="Arial"/>
+            <w:b/>
+          </w:rPr>
+          <w:t>krizebcev</w:t>
+        </w:r>
+        <w:proofErr w:type="spellEnd"/>
+        <w:r>
+          <w:rPr>
+            <w:rStyle w:val="Hiperveza"/>
+            <w:rFonts w:ascii="Arial" w:hAnsi="Arial" w:cs="Arial"/>
+            <w:b/>
+          </w:rPr>
+          <w:t>/</w:t>
+        </w:r>
+        <w:proofErr w:type="spellStart"/>
+        <w:r>
+          <w:rPr>
+            <w:rStyle w:val="Hiperveza"/>
+            <w:rFonts w:ascii="Arial" w:hAnsi="Arial" w:cs="Arial"/>
+            <w:b/>
+          </w:rPr>
+          <w:t>mRanger</w:t>
+        </w:r>
+        <w:proofErr w:type="spellEnd"/>
       </w:hyperlink>
     </w:p>
     <w:p>
@@ -616,6 +672,7 @@
           <w:szCs w:val="44"/>
         </w:rPr>
       </w:pPr>
+      <w:proofErr w:type="spellStart"/>
       <w:r>
         <w:rPr>
           <w:rFonts w:cs="Arial"/>
@@ -624,6 +681,7 @@
         </w:rPr>
         <w:t>mRanger</w:t>
       </w:r>
+      <w:proofErr w:type="spellEnd"/>
     </w:p>
     <w:p>
       <w:pPr>
@@ -770,8 +828,33 @@
           <w:rFonts w:ascii="Arial" w:hAnsi="Arial" w:cs="Arial"/>
           <w:szCs w:val="22"/>
         </w:rPr>
-        <w:t>Dr. sc. Boris Tomaš</w:t>
-      </w:r>
+        <w:t xml:space="preserve">Dr. </w:t>
+      </w:r>
+      <w:proofErr w:type="spellStart"/>
+      <w:r>
+        <w:rPr>
+          <w:rFonts w:ascii="Arial" w:hAnsi="Arial" w:cs="Arial"/>
+          <w:szCs w:val="22"/>
+        </w:rPr>
+        <w:t>sc</w:t>
+      </w:r>
+      <w:proofErr w:type="spellEnd"/>
+      <w:r>
+        <w:rPr>
+          <w:rFonts w:ascii="Arial" w:hAnsi="Arial" w:cs="Arial"/>
+          <w:szCs w:val="22"/>
+        </w:rPr>
+        <w:t xml:space="preserve">. Boris </w:t>
+      </w:r>
+      <w:proofErr w:type="spellStart"/>
+      <w:r>
+        <w:rPr>
+          <w:rFonts w:ascii="Arial" w:hAnsi="Arial" w:cs="Arial"/>
+          <w:szCs w:val="22"/>
+        </w:rPr>
+        <w:t>Tomaš</w:t>
+      </w:r>
+      <w:proofErr w:type="spellEnd"/>
     </w:p>
     <w:p>
       <w:pPr>
@@ -860,7 +943,7 @@
       <w:sdtContent>
         <w:p>
           <w:pPr>
-            <w:pStyle w:val="TOCHeading"/>
+            <w:pStyle w:val="TOCNaslov"/>
           </w:pPr>
           <w:r>
             <w:t>Sadržaj</w:t>
@@ -868,7 +951,7 @@
         </w:p>
         <w:p>
           <w:pPr>
-            <w:pStyle w:val="TOC1"/>
+            <w:pStyle w:val="Sadraj1"/>
             <w:rPr>
               <w:rFonts w:asciiTheme="minorHAnsi" w:eastAsiaTheme="minorEastAsia" w:hAnsiTheme="minorHAnsi" w:cstheme="minorBidi"/>
               <w:noProof/>
@@ -889,7 +972,7 @@
           <w:hyperlink w:anchor="_Toc528348176" w:history="1">
             <w:r>
               <w:rPr>
-                <w:rStyle w:val="Hyperlink"/>
+                <w:rStyle w:val="Hiperveza"/>
                 <w:noProof/>
               </w:rPr>
               <w:t>1.</w:t>
@@ -906,7 +989,7 @@
             </w:r>
             <w:r>
               <w:rPr>
-                <w:rStyle w:val="Hyperlink"/>
+                <w:rStyle w:val="Hiperveza"/>
                 <w:noProof/>
               </w:rPr>
               <w:t>Uvod</w:t>
@@ -963,7 +1046,7 @@
         </w:p>
         <w:p>
           <w:pPr>
-            <w:pStyle w:val="TOC2"/>
+            <w:pStyle w:val="Sadraj2"/>
             <w:rPr>
               <w:rFonts w:asciiTheme="minorHAnsi" w:eastAsiaTheme="minorEastAsia" w:hAnsiTheme="minorHAnsi" w:cstheme="minorBidi"/>
               <w:noProof/>
@@ -975,7 +1058,7 @@
           <w:hyperlink w:anchor="_Toc528348177" w:history="1">
             <w:r>
               <w:rPr>
-                <w:rStyle w:val="Hyperlink"/>
+                <w:rStyle w:val="Hiperveza"/>
                 <w:noProof/>
               </w:rPr>
               <w:t>1.1. Opseg projekta</w:t>
@@ -1032,7 +1115,7 @@
         </w:p>
         <w:p>
           <w:pPr>
-            <w:pStyle w:val="TOC2"/>
+            <w:pStyle w:val="Sadraj2"/>
             <w:rPr>
               <w:rFonts w:asciiTheme="minorHAnsi" w:eastAsiaTheme="minorEastAsia" w:hAnsiTheme="minorHAnsi" w:cstheme="minorBidi"/>
               <w:noProof/>
@@ -1044,7 +1127,7 @@
           <w:hyperlink w:anchor="_Toc528348178" w:history="1">
             <w:r>
               <w:rPr>
-                <w:rStyle w:val="Hyperlink"/>
+                <w:rStyle w:val="Hiperveza"/>
                 <w:noProof/>
               </w:rPr>
               <w:t>1.2. Metodika razvoja</w:t>
@@ -1101,7 +1184,7 @@
         </w:p>
         <w:p>
           <w:pPr>
-            <w:pStyle w:val="TOC2"/>
+            <w:pStyle w:val="Sadraj2"/>
             <w:rPr>
               <w:rFonts w:asciiTheme="minorHAnsi" w:eastAsiaTheme="minorEastAsia" w:hAnsiTheme="minorHAnsi" w:cstheme="minorBidi"/>
               <w:noProof/>
@@ -1113,7 +1196,7 @@
           <w:hyperlink w:anchor="_Toc528348179" w:history="1">
             <w:r>
               <w:rPr>
-                <w:rStyle w:val="Hyperlink"/>
+                <w:rStyle w:val="Hiperveza"/>
                 <w:noProof/>
               </w:rPr>
               <w:t>1.3. Projektni tim</w:t>
@@ -1170,7 +1253,7 @@
         </w:p>
         <w:p>
           <w:pPr>
-            <w:pStyle w:val="TOC2"/>
+            <w:pStyle w:val="Sadraj2"/>
             <w:rPr>
               <w:rFonts w:asciiTheme="minorHAnsi" w:eastAsiaTheme="minorEastAsia" w:hAnsiTheme="minorHAnsi" w:cstheme="minorBidi"/>
               <w:noProof/>
@@ -1182,7 +1265,7 @@
           <w:hyperlink w:anchor="_Toc528348180" w:history="1">
             <w:r>
               <w:rPr>
-                <w:rStyle w:val="Hyperlink"/>
+                <w:rStyle w:val="Hiperveza"/>
                 <w:noProof/>
               </w:rPr>
               <w:t>1.4. Suradnja s poduzećem</w:t>
@@ -1239,7 +1322,7 @@
         </w:p>
         <w:p>
           <w:pPr>
-            <w:pStyle w:val="TOC1"/>
+            <w:pStyle w:val="Sadraj1"/>
             <w:rPr>
               <w:rFonts w:asciiTheme="minorHAnsi" w:eastAsiaTheme="minorEastAsia" w:hAnsiTheme="minorHAnsi" w:cstheme="minorBidi"/>
               <w:noProof/>
@@ -1251,7 +1334,7 @@
           <w:hyperlink w:anchor="_Toc528348181" w:history="1">
             <w:r>
               <w:rPr>
-                <w:rStyle w:val="Hyperlink"/>
+                <w:rStyle w:val="Hiperveza"/>
                 <w:noProof/>
               </w:rPr>
               <w:t>2.</w:t>
@@ -1268,7 +1351,7 @@
             </w:r>
             <w:r>
               <w:rPr>
-                <w:rStyle w:val="Hyperlink"/>
+                <w:rStyle w:val="Hiperveza"/>
                 <w:noProof/>
               </w:rPr>
               <w:t>Specifikacija zahtjeva</w:t>
@@ -1325,7 +1408,7 @@
         </w:p>
         <w:p>
           <w:pPr>
-            <w:pStyle w:val="TOC2"/>
+            <w:pStyle w:val="Sadraj2"/>
             <w:rPr>
               <w:rFonts w:asciiTheme="minorHAnsi" w:eastAsiaTheme="minorEastAsia" w:hAnsiTheme="minorHAnsi" w:cstheme="minorBidi"/>
               <w:noProof/>
@@ -1337,7 +1420,7 @@
           <w:hyperlink w:anchor="_Toc528348182" w:history="1">
             <w:r>
               <w:rPr>
-                <w:rStyle w:val="Hyperlink"/>
+                <w:rStyle w:val="Hiperveza"/>
                 <w:noProof/>
               </w:rPr>
               <w:t>2.1. Analiza korisničkih zahtjeva</w:t>
@@ -1394,7 +1477,7 @@
         </w:p>
         <w:p>
           <w:pPr>
-            <w:pStyle w:val="TOC2"/>
+            <w:pStyle w:val="Sadraj2"/>
             <w:rPr>
               <w:rFonts w:asciiTheme="minorHAnsi" w:eastAsiaTheme="minorEastAsia" w:hAnsiTheme="minorHAnsi" w:cstheme="minorBidi"/>
               <w:noProof/>
@@ -1406,7 +1489,7 @@
           <w:hyperlink w:anchor="_Toc528348183" w:history="1">
             <w:r>
               <w:rPr>
-                <w:rStyle w:val="Hyperlink"/>
+                <w:rStyle w:val="Hiperveza"/>
                 <w:noProof/>
               </w:rPr>
               <w:t>2.2. Pregled funkcionalnosti</w:t>
@@ -1463,7 +1546,7 @@
         </w:p>
         <w:p>
           <w:pPr>
-            <w:pStyle w:val="TOC1"/>
+            <w:pStyle w:val="Sadraj1"/>
             <w:rPr>
               <w:rFonts w:asciiTheme="minorHAnsi" w:eastAsiaTheme="minorEastAsia" w:hAnsiTheme="minorHAnsi" w:cstheme="minorBidi"/>
               <w:noProof/>
@@ -1475,7 +1558,7 @@
           <w:hyperlink w:anchor="_Toc528348184" w:history="1">
             <w:r>
               <w:rPr>
-                <w:rStyle w:val="Hyperlink"/>
+                <w:rStyle w:val="Hiperveza"/>
                 <w:noProof/>
               </w:rPr>
               <w:t>3.</w:t>
@@ -1492,7 +1575,7 @@
             </w:r>
             <w:r>
               <w:rPr>
-                <w:rStyle w:val="Hyperlink"/>
+                <w:rStyle w:val="Hiperveza"/>
                 <w:noProof/>
               </w:rPr>
               <w:t>Planiranje sprinteva</w:t>
@@ -1549,7 +1632,7 @@
         </w:p>
         <w:p>
           <w:pPr>
-            <w:pStyle w:val="TOC2"/>
+            <w:pStyle w:val="Sadraj2"/>
             <w:rPr>
               <w:rFonts w:asciiTheme="minorHAnsi" w:eastAsiaTheme="minorEastAsia" w:hAnsiTheme="minorHAnsi" w:cstheme="minorBidi"/>
               <w:noProof/>
@@ -1561,7 +1644,7 @@
           <w:hyperlink w:anchor="_Toc528348185" w:history="1">
             <w:r>
               <w:rPr>
-                <w:rStyle w:val="Hyperlink"/>
+                <w:rStyle w:val="Hiperveza"/>
                 <w:noProof/>
               </w:rPr>
               <w:t>3.1. Podjela funkcionalnosti po sprintevima</w:t>
@@ -1618,7 +1701,7 @@
         </w:p>
         <w:p>
           <w:pPr>
-            <w:pStyle w:val="TOC2"/>
+            <w:pStyle w:val="Sadraj2"/>
             <w:rPr>
               <w:rFonts w:asciiTheme="minorHAnsi" w:eastAsiaTheme="minorEastAsia" w:hAnsiTheme="minorHAnsi" w:cstheme="minorBidi"/>
               <w:noProof/>
@@ -1630,7 +1713,7 @@
           <w:hyperlink w:anchor="_Toc528348186" w:history="1">
             <w:r>
               <w:rPr>
-                <w:rStyle w:val="Hyperlink"/>
+                <w:rStyle w:val="Hiperveza"/>
                 <w:noProof/>
               </w:rPr>
               <w:t>3.2. Prvi sprint</w:t>
@@ -1687,7 +1770,7 @@
         </w:p>
         <w:p>
           <w:pPr>
-            <w:pStyle w:val="TOC3"/>
+            <w:pStyle w:val="Sadraj3"/>
             <w:rPr>
               <w:rFonts w:asciiTheme="minorHAnsi" w:eastAsiaTheme="minorEastAsia" w:hAnsiTheme="minorHAnsi" w:cstheme="minorBidi"/>
               <w:noProof/>
@@ -1699,7 +1782,7 @@
           <w:hyperlink w:anchor="_Toc528348187" w:history="1">
             <w:r>
               <w:rPr>
-                <w:rStyle w:val="Hyperlink"/>
+                <w:rStyle w:val="Hiperveza"/>
                 <w:noProof/>
               </w:rPr>
               <w:t>3.2.1 Definiranje vremena</w:t>
@@ -1756,7 +1839,7 @@
         </w:p>
         <w:p>
           <w:pPr>
-            <w:pStyle w:val="TOC3"/>
+            <w:pStyle w:val="Sadraj3"/>
             <w:rPr>
               <w:rFonts w:asciiTheme="minorHAnsi" w:eastAsiaTheme="minorEastAsia" w:hAnsiTheme="minorHAnsi" w:cstheme="minorBidi"/>
               <w:noProof/>
@@ -1768,7 +1851,7 @@
           <w:hyperlink w:anchor="_Toc528348188" w:history="1">
             <w:r>
               <w:rPr>
-                <w:rStyle w:val="Hyperlink"/>
+                <w:rStyle w:val="Hiperveza"/>
                 <w:noProof/>
               </w:rPr>
               <w:t>3.2.2 Tablica i sprint burndown chart</w:t>
@@ -1825,7 +1908,7 @@
         </w:p>
         <w:p>
           <w:pPr>
-            <w:pStyle w:val="TOC3"/>
+            <w:pStyle w:val="Sadraj3"/>
             <w:rPr>
               <w:rFonts w:asciiTheme="minorHAnsi" w:eastAsiaTheme="minorEastAsia" w:hAnsiTheme="minorHAnsi" w:cstheme="minorBidi"/>
               <w:noProof/>
@@ -1837,7 +1920,7 @@
           <w:hyperlink w:anchor="_Toc528348189" w:history="1">
             <w:r>
               <w:rPr>
-                <w:rStyle w:val="Hyperlink"/>
+                <w:rStyle w:val="Hiperveza"/>
                 <w:noProof/>
               </w:rPr>
               <w:t>3.2.3 Sprint retrospektiva</w:t>
@@ -1916,7 +1999,7 @@
     </w:sdt>
     <w:p>
       <w:pPr>
-        <w:pStyle w:val="Heading1"/>
+        <w:pStyle w:val="Naslov1"/>
         <w:numPr>
           <w:ilvl w:val="0"/>
           <w:numId w:val="15"/>
@@ -1934,7 +2017,7 @@
     <w:p>
       <w:pPr>
         <w:spacing w:line="360" w:lineRule="auto"/>
-        <w:ind w:firstLine="360"/>
+        <w:ind w:firstLine="709"/>
         <w:jc w:val="both"/>
       </w:pPr>
       <w:r>
@@ -1965,13 +2048,30 @@
         <w:t>dogovorenog</w:t>
       </w:r>
       <w:r>
+        <w:t xml:space="preserve"> </w:t>
+      </w:r>
+      <w:r>
         <w:t>razdoblja</w:t>
       </w:r>
       <w:r>
         <w:t xml:space="preserve"> te </w:t>
       </w:r>
       <w:r>
-        <w:t>zahtijeva korištenje raznih resursa, ali uzsebe</w:t>
+        <w:t xml:space="preserve">zahtijeva korištenje raznih resursa, ali </w:t>
+      </w:r>
+      <w:proofErr w:type="spellStart"/>
+      <w:r>
+        <w:t>uz</w:t>
+      </w:r>
+      <w:r>
+        <w:t xml:space="preserve"> </w:t>
+      </w:r>
+      <w:r>
+        <w:t>seb</w:t>
+      </w:r>
+      <w:proofErr w:type="spellEnd"/>
+      <w:r>
+        <w:t>e</w:t>
       </w:r>
       <w:r>
         <w:t xml:space="preserve"> uvijek donosi i velike rizike.</w:t>
@@ -1981,6 +2081,85 @@
       </w:r>
       <w:r>
         <w:t xml:space="preserve"> metodu, gdje Scrum označava agilni pristup razvoju softverskih rješenja. </w:t>
+      </w:r>
+    </w:p>
+    <w:p>
+      <w:pPr>
+        <w:spacing w:line="360" w:lineRule="auto"/>
+        <w:ind w:firstLine="709"/>
+        <w:jc w:val="both"/>
+      </w:pPr>
+      <w:r>
+        <w:t xml:space="preserve">Zadatak našeg tima je napraviti </w:t>
+      </w:r>
+      <w:r>
+        <w:t xml:space="preserve">Android mobilnu </w:t>
+      </w:r>
+      <w:r>
+        <w:t>a</w:t>
+      </w:r>
+      <w:r>
+        <w:t>plikaciju</w:t>
+      </w:r>
+      <w:r>
+        <w:t xml:space="preserve"> u sklopu STEM revolucija u zajednici</w:t>
+      </w:r>
+      <w:r>
+        <w:t xml:space="preserve"> koja će koristiti kao daljinski upravljač za mBot</w:t>
+      </w:r>
+      <w:r>
+        <w:t xml:space="preserve"> </w:t>
+      </w:r>
+      <w:r>
+        <w:t>Ranger</w:t>
+      </w:r>
+      <w:r>
+        <w:t xml:space="preserve"> </w:t>
+      </w:r>
+      <w:r>
+        <w:t>robota</w:t>
+      </w:r>
+      <w:r>
+        <w:t>.</w:t>
+      </w:r>
+      <w:r>
+        <w:t xml:space="preserve"> Aplikacija će omogućavati potpunu kontrolu nad kretanjem robota te će omogućavati još neke dodatne funkcionalnosti poput podešavanja brzine kretanja</w:t>
+      </w:r>
+      <w:r>
+        <w:t xml:space="preserve">, prepoznavanje prepreka te </w:t>
+      </w:r>
+      <w:r>
+        <w:rPr>
+          <w:b/>
+        </w:rPr>
+        <w:t xml:space="preserve">mjerenje temperature koja se </w:t>
+      </w:r>
+      <w:r>
+        <w:rPr>
+          <w:b/>
+        </w:rPr>
+        <w:t xml:space="preserve">putem logičkog programiranja u Prolog jeziku </w:t>
+      </w:r>
+      <w:r>
+        <w:rPr>
+          <w:b/>
+        </w:rPr>
+        <w:t xml:space="preserve">obrađuje i </w:t>
+      </w:r>
+      <w:r>
+        <w:rPr>
+          <w:b/>
+        </w:rPr>
+        <w:t xml:space="preserve">potom </w:t>
+      </w:r>
+      <w:r>
+        <w:rPr>
+          <w:b/>
+        </w:rPr>
+        <w:t>prikazuje na web stranici</w:t>
+      </w:r>
+      <w:r>
+        <w:t>.</w:t>
       </w:r>
     </w:p>
     <w:p>
@@ -1989,71 +2168,189 @@
         <w:ind w:firstLine="360"/>
         <w:jc w:val="both"/>
       </w:pPr>
-      <w:r>
-        <w:t xml:space="preserve">Zadatak našeg tima je napraviti </w:t>
-      </w:r>
-      <w:r>
-        <w:t xml:space="preserve">Android mobilnu </w:t>
-      </w:r>
-      <w:r>
-        <w:t>a</w:t>
-      </w:r>
-      <w:r>
-        <w:t>plikaciju</w:t>
-      </w:r>
-      <w:r>
-        <w:t xml:space="preserve"> u sklopu STEM revolucija u zajednici</w:t>
-      </w:r>
-      <w:r>
-        <w:t xml:space="preserve"> koja će koristiti kao daljinski upravljač za mBot</w:t>
-      </w:r>
-      <w:r>
-        <w:t>Ranger</w:t>
-      </w:r>
-      <w:r>
-        <w:t>robota</w:t>
-      </w:r>
-      <w:r>
-        <w:t>.</w:t>
-      </w:r>
-      <w:r>
-        <w:t xml:space="preserve"> Aplikacija će omogućavati potpunu kontrolu nad kretanjem robota te će omogućavati još neke dodatne funkcionalnosti poput podešavanja brzine kretanja</w:t>
-      </w:r>
-      <w:r>
-        <w:t xml:space="preserve">, prepoznavanje prepreka te </w:t>
-      </w:r>
-      <w:r>
-        <w:rPr>
-          <w:b/>
-        </w:rPr>
-        <w:t xml:space="preserve">mjerenje temperature koja se </w:t>
-      </w:r>
-      <w:r>
-        <w:rPr>
-          <w:b/>
-        </w:rPr>
-        <w:t xml:space="preserve">putem logičkog programiranja u Prolog jeziku </w:t>
-      </w:r>
-      <w:r>
-        <w:rPr>
-          <w:b/>
-        </w:rPr>
-        <w:t xml:space="preserve">obrađuje i </w:t>
-      </w:r>
-      <w:r>
-        <w:rPr>
-          <w:b/>
-        </w:rPr>
-        <w:t xml:space="preserve">potom </w:t>
-      </w:r>
-      <w:r>
-        <w:rPr>
-          <w:b/>
-        </w:rPr>
-        <w:t>prikazuje na web stranici</w:t>
-      </w:r>
-      <w:r>
-        <w:t>.</w:t>
+    </w:p>
+    <w:p>
+      <w:pPr>
+        <w:spacing w:line="360" w:lineRule="auto"/>
+        <w:ind w:firstLine="709"/>
+        <w:jc w:val="both"/>
+        <w:rPr>
+          <w:i/>
+        </w:rPr>
+      </w:pPr>
+      <w:r>
+        <w:t xml:space="preserve">Napomena: </w:t>
+      </w:r>
+      <w:r>
+        <w:rPr>
+          <w:i/>
+        </w:rPr>
+        <w:t>naznačeni</w:t>
+      </w:r>
+      <w:r>
+        <w:rPr>
+          <w:i/>
+        </w:rPr>
+        <w:t xml:space="preserve"> dio će se implementirati u sklopu kolegija Logičko programiranj</w:t>
+      </w:r>
+      <w:r>
+        <w:rPr>
+          <w:i/>
+        </w:rPr>
+        <w:t xml:space="preserve">e </w:t>
+      </w:r>
+      <w:r>
+        <w:rPr>
+          <w:i/>
+        </w:rPr>
+        <w:t>koji također sudjeluje u programu STEM revolucija u zajednici</w:t>
+      </w:r>
+      <w:r>
+        <w:rPr>
+          <w:i/>
+        </w:rPr>
+        <w:t>. (Kristović, Kraljić, Pavleka)</w:t>
+      </w:r>
+    </w:p>
+    <w:p>
+      <w:pPr>
+        <w:spacing w:line="360" w:lineRule="auto"/>
+        <w:jc w:val="both"/>
+      </w:pPr>
+    </w:p>
+    <w:p>
+      <w:pPr>
+        <w:spacing w:line="360" w:lineRule="auto"/>
+        <w:jc w:val="both"/>
+      </w:pPr>
+    </w:p>
+    <w:p>
+      <w:pPr>
+        <w:spacing w:line="360" w:lineRule="auto"/>
+        <w:jc w:val="both"/>
+      </w:pPr>
+    </w:p>
+    <w:p>
+      <w:pPr>
+        <w:spacing w:line="360" w:lineRule="auto"/>
+        <w:jc w:val="both"/>
+      </w:pPr>
+    </w:p>
+    <w:p>
+      <w:pPr>
+        <w:spacing w:line="360" w:lineRule="auto"/>
+        <w:jc w:val="both"/>
+      </w:pPr>
+    </w:p>
+    <w:p>
+      <w:pPr>
+        <w:spacing w:line="360" w:lineRule="auto"/>
+        <w:jc w:val="both"/>
+      </w:pPr>
+    </w:p>
+    <w:p>
+      <w:pPr>
+        <w:spacing w:line="360" w:lineRule="auto"/>
+        <w:jc w:val="both"/>
+      </w:pPr>
+    </w:p>
+    <w:p>
+      <w:pPr>
+        <w:spacing w:line="360" w:lineRule="auto"/>
+        <w:jc w:val="both"/>
+      </w:pPr>
+    </w:p>
+    <w:p>
+      <w:pPr>
+        <w:spacing w:line="360" w:lineRule="auto"/>
+        <w:jc w:val="both"/>
+      </w:pPr>
+    </w:p>
+    <w:p>
+      <w:pPr>
+        <w:spacing w:line="360" w:lineRule="auto"/>
+        <w:jc w:val="both"/>
+      </w:pPr>
+    </w:p>
+    <w:p>
+      <w:pPr>
+        <w:spacing w:line="360" w:lineRule="auto"/>
+        <w:jc w:val="both"/>
+      </w:pPr>
+    </w:p>
+    <w:p>
+      <w:pPr>
+        <w:spacing w:line="360" w:lineRule="auto"/>
+        <w:jc w:val="both"/>
+      </w:pPr>
+    </w:p>
+    <w:p>
+      <w:pPr>
+        <w:spacing w:line="360" w:lineRule="auto"/>
+        <w:jc w:val="both"/>
+      </w:pPr>
+    </w:p>
+    <w:p>
+      <w:pPr>
+        <w:spacing w:line="360" w:lineRule="auto"/>
+        <w:jc w:val="both"/>
+      </w:pPr>
+    </w:p>
+    <w:p>
+      <w:pPr>
+        <w:spacing w:line="360" w:lineRule="auto"/>
+        <w:jc w:val="both"/>
+      </w:pPr>
+    </w:p>
+    <w:p>
+      <w:pPr>
+        <w:pStyle w:val="Naslov2"/>
+      </w:pPr>
+      <w:bookmarkStart w:id="1" w:name="_Toc528348177"/>
+      <w:r>
+        <w:lastRenderedPageBreak/>
+        <w:t xml:space="preserve">1.1. </w:t>
+      </w:r>
+      <w:r>
+        <w:t>Opseg projekta</w:t>
+      </w:r>
+      <w:bookmarkEnd w:id="1"/>
+    </w:p>
+    <w:p>
+      <w:pPr>
+        <w:spacing w:after="240" w:line="360" w:lineRule="auto"/>
+        <w:ind w:firstLine="709"/>
+        <w:jc w:val="both"/>
+      </w:pPr>
+      <w:r>
+        <w:t>Cilj ovog dokumenta je upoznati mladež</w:t>
+      </w:r>
+      <w:r>
+        <w:t>, učenike osnovnih i srednjih škola, s robotikom</w:t>
+      </w:r>
+      <w:r>
+        <w:t xml:space="preserve">, </w:t>
+      </w:r>
+      <w:r>
+        <w:t>kao i sv</w:t>
+      </w:r>
+      <w:r>
+        <w:t>e</w:t>
+      </w:r>
+      <w:r>
+        <w:t xml:space="preserve"> on</w:t>
+      </w:r>
+      <w:r>
+        <w:t>e</w:t>
+      </w:r>
+      <w:r>
+        <w:t xml:space="preserve"> koji žele naučiti nešto više o </w:t>
+      </w:r>
+      <w:r>
+        <w:t xml:space="preserve">samoj </w:t>
+      </w:r>
+      <w:r>
+        <w:t>robotici.</w:t>
       </w:r>
     </w:p>
     <w:p>
@@ -2062,204 +2359,13 @@
         <w:ind w:firstLine="360"/>
         <w:jc w:val="both"/>
       </w:pPr>
-    </w:p>
-    <w:p>
-      <w:pPr>
-        <w:spacing w:line="360" w:lineRule="auto"/>
-        <w:ind w:firstLine="360"/>
-        <w:jc w:val="both"/>
-        <w:rPr>
-          <w:i/>
-        </w:rPr>
-      </w:pPr>
-      <w:r>
-        <w:t xml:space="preserve">Napomena: </w:t>
-      </w:r>
-      <w:r>
-        <w:rPr>
-          <w:i/>
-        </w:rPr>
-        <w:t>naznačeni</w:t>
-      </w:r>
-      <w:r>
-        <w:rPr>
-          <w:i/>
-        </w:rPr>
-        <w:t xml:space="preserve"> dio će se implementirati u sklopu kolegija Logičko programiranj</w:t>
-      </w:r>
-      <w:r>
-        <w:rPr>
-          <w:i/>
-        </w:rPr>
-        <w:t xml:space="preserve">e </w:t>
-      </w:r>
-      <w:r>
-        <w:rPr>
-          <w:i/>
-        </w:rPr>
-        <w:t>koji također sudjeluje u programu STEM revolucija u zajednici</w:t>
-      </w:r>
-      <w:r>
-        <w:rPr>
-          <w:i/>
-        </w:rPr>
-        <w:t>. (Kristović, Kraljić, Pavleka)</w:t>
-      </w:r>
-    </w:p>
-    <w:p>
-      <w:pPr>
-        <w:spacing w:line="360" w:lineRule="auto"/>
-        <w:jc w:val="both"/>
-      </w:pPr>
-    </w:p>
-    <w:p>
-      <w:pPr>
-        <w:spacing w:line="360" w:lineRule="auto"/>
-        <w:jc w:val="both"/>
-      </w:pPr>
-    </w:p>
-    <w:p>
-      <w:pPr>
-        <w:spacing w:line="360" w:lineRule="auto"/>
-        <w:jc w:val="both"/>
-      </w:pPr>
-    </w:p>
-    <w:p>
-      <w:pPr>
-        <w:spacing w:line="360" w:lineRule="auto"/>
-        <w:jc w:val="both"/>
-      </w:pPr>
-    </w:p>
-    <w:p>
-      <w:pPr>
-        <w:spacing w:line="360" w:lineRule="auto"/>
-        <w:jc w:val="both"/>
-      </w:pPr>
-    </w:p>
-    <w:p>
-      <w:pPr>
-        <w:spacing w:line="360" w:lineRule="auto"/>
-        <w:jc w:val="both"/>
-      </w:pPr>
-    </w:p>
-    <w:p>
-      <w:pPr>
-        <w:spacing w:line="360" w:lineRule="auto"/>
-        <w:jc w:val="both"/>
-      </w:pPr>
-    </w:p>
-    <w:p>
-      <w:pPr>
-        <w:spacing w:line="360" w:lineRule="auto"/>
-        <w:jc w:val="both"/>
-      </w:pPr>
-    </w:p>
-    <w:p>
-      <w:pPr>
-        <w:spacing w:line="360" w:lineRule="auto"/>
-        <w:jc w:val="both"/>
-      </w:pPr>
-    </w:p>
-    <w:p>
-      <w:pPr>
-        <w:spacing w:line="360" w:lineRule="auto"/>
-        <w:jc w:val="both"/>
-      </w:pPr>
-    </w:p>
-    <w:p>
-      <w:pPr>
-        <w:spacing w:line="360" w:lineRule="auto"/>
-        <w:jc w:val="both"/>
-      </w:pPr>
-    </w:p>
-    <w:p>
-      <w:pPr>
-        <w:spacing w:line="360" w:lineRule="auto"/>
-        <w:jc w:val="both"/>
-      </w:pPr>
-    </w:p>
-    <w:p>
-      <w:pPr>
-        <w:spacing w:line="360" w:lineRule="auto"/>
-        <w:jc w:val="both"/>
-      </w:pPr>
-    </w:p>
-    <w:p>
-      <w:pPr>
-        <w:spacing w:line="360" w:lineRule="auto"/>
-        <w:jc w:val="both"/>
-      </w:pPr>
-    </w:p>
-    <w:p>
-      <w:pPr>
-        <w:spacing w:line="360" w:lineRule="auto"/>
-        <w:jc w:val="both"/>
-      </w:pPr>
-    </w:p>
-    <w:p>
-      <w:pPr>
-        <w:pStyle w:val="Heading2"/>
-      </w:pPr>
-      <w:bookmarkStart w:id="1" w:name="_Toc528348177"/>
-      <w:r>
-        <w:lastRenderedPageBreak/>
-        <w:t xml:space="preserve">1.1. </w:t>
-      </w:r>
-      <w:r>
-        <w:t>Opseg projekta</w:t>
-      </w:r>
-      <w:bookmarkEnd w:id="1"/>
-    </w:p>
-    <w:p>
-      <w:pPr>
-        <w:spacing w:after="240" w:line="360" w:lineRule="auto"/>
-        <w:ind w:firstLine="360"/>
-        <w:jc w:val="both"/>
-      </w:pPr>
-      <w:r>
-        <w:t>Cilj ovog dokumenta je upoznati mladež</w:t>
-      </w:r>
-      <w:r>
-        <w:t>, učenike osnovnih i srednjih škola, s robotikom</w:t>
-      </w:r>
-      <w:r>
-        <w:t xml:space="preserve">, </w:t>
-      </w:r>
-      <w:r>
-        <w:t>kao i sv</w:t>
-      </w:r>
-      <w:r>
-        <w:t>e</w:t>
-      </w:r>
-      <w:r>
-        <w:t xml:space="preserve"> on</w:t>
-      </w:r>
-      <w:r>
-        <w:t>e</w:t>
-      </w:r>
-      <w:r>
-        <w:t xml:space="preserve"> koji žele naučiti nešto više o </w:t>
-      </w:r>
-      <w:r>
-        <w:t xml:space="preserve">samoj </w:t>
-      </w:r>
-      <w:r>
-        <w:t>robotici.</w:t>
-      </w:r>
-    </w:p>
-    <w:p>
-      <w:pPr>
-        <w:spacing w:line="360" w:lineRule="auto"/>
-        <w:ind w:firstLine="360"/>
-        <w:jc w:val="both"/>
-      </w:pPr>
       <w:r>
         <w:t xml:space="preserve"> Aplikacija će imati sljedeće funkcionalnosti:</w:t>
       </w:r>
     </w:p>
     <w:p>
       <w:pPr>
-        <w:pStyle w:val="ListParagraph"/>
+        <w:pStyle w:val="Odlomakpopisa"/>
         <w:numPr>
           <w:ilvl w:val="0"/>
           <w:numId w:val="25"/>
@@ -2279,7 +2385,7 @@
     </w:p>
     <w:p>
       <w:pPr>
-        <w:pStyle w:val="ListParagraph"/>
+        <w:pStyle w:val="Odlomakpopisa"/>
         <w:numPr>
           <w:ilvl w:val="0"/>
           <w:numId w:val="25"/>
@@ -2293,7 +2399,7 @@
     </w:p>
     <w:p>
       <w:pPr>
-        <w:pStyle w:val="ListParagraph"/>
+        <w:pStyle w:val="Odlomakpopisa"/>
         <w:numPr>
           <w:ilvl w:val="0"/>
           <w:numId w:val="25"/>
@@ -2307,7 +2413,7 @@
     </w:p>
     <w:p>
       <w:pPr>
-        <w:pStyle w:val="ListParagraph"/>
+        <w:pStyle w:val="Odlomakpopisa"/>
         <w:numPr>
           <w:ilvl w:val="0"/>
           <w:numId w:val="25"/>
@@ -2321,7 +2427,7 @@
     </w:p>
     <w:p>
       <w:pPr>
-        <w:pStyle w:val="ListParagraph"/>
+        <w:pStyle w:val="Odlomakpopisa"/>
         <w:numPr>
           <w:ilvl w:val="0"/>
           <w:numId w:val="25"/>
@@ -2357,7 +2463,7 @@
     </w:p>
     <w:p>
       <w:pPr>
-        <w:pStyle w:val="Heading2"/>
+        <w:pStyle w:val="Naslov2"/>
       </w:pPr>
       <w:bookmarkStart w:id="2" w:name="_Toc528348178"/>
       <w:r>
@@ -2413,7 +2519,13 @@
         <w:t xml:space="preserve"> </w:t>
       </w:r>
       <w:r>
-        <w:t>Scrum radi na principu da se cjelokupni projekt razlomi na više manjih cjelina, od koja se svaka zasebna planira i izvodi u određenom i vremenski ograničenom razdoblju.Svaku od tih manjih cjelina se naziva Sprint te je cilj na kraju svakog sprinta imati završene sve zadatke koji su unutar njega bili planirani te dobiti potencijalno razvijene funkcionalnosti koje mogu ići u produkciju.</w:t>
+        <w:t>Scrum radi na principu da se cjelokupni projekt razlomi na više manjih cjelina, od koja se svaka zasebna planira i izvodi u određenom i vremenski ograničenom razdoblju.</w:t>
+      </w:r>
+      <w:r>
+        <w:t xml:space="preserve"> </w:t>
+      </w:r>
+      <w:r>
+        <w:t>Svaku od tih manjih cjelina se naziva Sprint te je cilj na kraju svakog sprinta imati završene sve zadatke koji su unutar njega bili planirani te dobiti potencijalno razvijene funkcionalnosti koje mogu ići u produkciju.</w:t>
       </w:r>
     </w:p>
     <w:p>
@@ -2472,7 +2584,7 @@
     </w:p>
     <w:p>
       <w:pPr>
-        <w:pStyle w:val="Heading2"/>
+        <w:pStyle w:val="Naslov2"/>
       </w:pPr>
       <w:bookmarkStart w:id="3" w:name="_Toc528348179"/>
       <w:r>
@@ -2510,10 +2622,10 @@
     </w:p>
     <w:tbl>
       <w:tblPr>
-        <w:tblStyle w:val="TableGrid"/>
+        <w:tblStyle w:val="Reetkatablice"/>
         <w:tblpPr w:leftFromText="180" w:rightFromText="180" w:vertAnchor="text" w:horzAnchor="page" w:tblpX="1903" w:tblpY="123"/>
         <w:tblW w:w="0" w:type="auto"/>
-        <w:tblLook w:val="04A0"/>
+        <w:tblLook w:val="04A0" w:firstRow="1" w:lastRow="0" w:firstColumn="1" w:lastColumn="0" w:noHBand="0" w:noVBand="1"/>
       </w:tblPr>
       <w:tblGrid>
         <w:gridCol w:w="4644"/>
@@ -2884,11 +2996,15 @@
       </w:tr>
     </w:tbl>
     <w:p>
-      <w:pPr>
-        <w:pStyle w:val="Heading2"/>
-      </w:pPr>
       <w:bookmarkStart w:id="4" w:name="_Toc528348180"/>
-      <w:r>
+    </w:p>
+    <w:p/>
+    <w:p>
+      <w:pPr>
+        <w:pStyle w:val="Naslov2"/>
+      </w:pPr>
+      <w:r>
+        <w:lastRenderedPageBreak/>
         <w:t xml:space="preserve">1.4. </w:t>
       </w:r>
       <w:r>
@@ -2907,7 +3023,6 @@
         <w:jc w:val="both"/>
       </w:pPr>
       <w:r>
-        <w:lastRenderedPageBreak/>
         <w:t>Organizacija</w:t>
       </w:r>
       <w:r>
@@ -3104,37 +3219,35 @@
         <w:ind w:firstLine="708"/>
         <w:jc w:val="both"/>
       </w:pPr>
-      <w:bookmarkStart w:id="5" w:name="_GoBack"/>
-      <w:bookmarkEnd w:id="5"/>
-    </w:p>
-    <w:p>
-      <w:pPr>
-        <w:pStyle w:val="Heading1"/>
+    </w:p>
+    <w:p>
+      <w:pPr>
+        <w:pStyle w:val="Naslov1"/>
         <w:numPr>
           <w:ilvl w:val="0"/>
           <w:numId w:val="15"/>
         </w:numPr>
       </w:pPr>
-      <w:bookmarkStart w:id="6" w:name="_Toc528348181"/>
-      <w:r>
+      <w:bookmarkStart w:id="5" w:name="_Toc528348181"/>
+      <w:r>
+        <w:lastRenderedPageBreak/>
         <w:t>Specifikacija zahtjeva</w:t>
       </w:r>
+      <w:bookmarkEnd w:id="5"/>
+    </w:p>
+    <w:p/>
+    <w:p>
+      <w:pPr>
+        <w:pStyle w:val="Naslov2"/>
+      </w:pPr>
+      <w:bookmarkStart w:id="6" w:name="_Toc528348182"/>
+      <w:r>
+        <w:t xml:space="preserve">2.1. </w:t>
+      </w:r>
+      <w:r>
+        <w:t>Analiza korisničkih zahtjeva</w:t>
+      </w:r>
       <w:bookmarkEnd w:id="6"/>
-    </w:p>
-    <w:p/>
-    <w:p>
-      <w:pPr>
-        <w:pStyle w:val="Heading2"/>
-      </w:pPr>
-      <w:bookmarkStart w:id="7" w:name="_Toc528348182"/>
-      <w:r>
-        <w:lastRenderedPageBreak/>
-        <w:t xml:space="preserve">2.1. </w:t>
-      </w:r>
-      <w:r>
-        <w:t>Analiza korisničkih zahtjeva</w:t>
-      </w:r>
-      <w:bookmarkEnd w:id="7"/>
     </w:p>
     <w:p>
       <w:pPr>
@@ -3164,9 +3277,9 @@
     </w:p>
     <w:p>
       <w:pPr>
-        <w:pStyle w:val="Heading2"/>
-      </w:pPr>
-      <w:bookmarkStart w:id="8" w:name="_Toc528348183"/>
+        <w:pStyle w:val="Naslov2"/>
+      </w:pPr>
+      <w:bookmarkStart w:id="7" w:name="_Toc528348183"/>
       <w:r>
         <w:t>2.</w:t>
       </w:r>
@@ -3179,7 +3292,7 @@
       <w:r>
         <w:t>Pregled funkcionalnosti</w:t>
       </w:r>
-      <w:bookmarkEnd w:id="8"/>
+      <w:bookmarkEnd w:id="7"/>
     </w:p>
     <w:p>
       <w:pPr>
@@ -3187,15 +3300,12 @@
         <w:jc w:val="both"/>
       </w:pPr>
       <w:r>
-        <w:tab/>
-      </w:r>
-      <w:r>
         <w:t>Ova aplikacija ima 5 funkcionalnosti koje omogućuju pravilan rad aplikacije.</w:t>
       </w:r>
     </w:p>
     <w:p>
       <w:pPr>
-        <w:pStyle w:val="ListParagraph"/>
+        <w:pStyle w:val="Odlomakpopisa"/>
         <w:numPr>
           <w:ilvl w:val="0"/>
           <w:numId w:val="26"/>
@@ -3204,15 +3314,27 @@
         <w:jc w:val="both"/>
       </w:pPr>
       <w:r>
-        <w:t xml:space="preserve">Povezivanje na mBotRanger putem Bluetooth-a - </w:t>
-      </w:r>
-      <w:r>
-        <w:t>potrebno je omogućiti povezivanje na mBotRanger putem Bluetooth-a kako bi se uopće sam robot mogao povezati s aplikacijom.</w:t>
-      </w:r>
-    </w:p>
-    <w:p>
-      <w:pPr>
-        <w:pStyle w:val="ListParagraph"/>
+        <w:t>Povezivanje na mBot</w:t>
+      </w:r>
+      <w:r>
+        <w:t xml:space="preserve"> </w:t>
+      </w:r>
+      <w:r>
+        <w:t xml:space="preserve">Ranger putem Bluetooth-a - </w:t>
+      </w:r>
+      <w:r>
+        <w:t>potrebno je omogućiti povezivanje na mBot</w:t>
+      </w:r>
+      <w:r>
+        <w:t xml:space="preserve"> </w:t>
+      </w:r>
+      <w:r>
+        <w:t>Ranger putem Bluetooth-a kako bi se uopće sam robot mogao povezati s aplikacijom.</w:t>
+      </w:r>
+    </w:p>
+    <w:p>
+      <w:pPr>
+        <w:pStyle w:val="Odlomakpopisa"/>
         <w:numPr>
           <w:ilvl w:val="0"/>
           <w:numId w:val="26"/>
@@ -3238,7 +3360,7 @@
     </w:p>
     <w:p>
       <w:pPr>
-        <w:pStyle w:val="ListParagraph"/>
+        <w:pStyle w:val="Odlomakpopisa"/>
         <w:numPr>
           <w:ilvl w:val="0"/>
           <w:numId w:val="26"/>
@@ -3255,7 +3377,7 @@
     </w:p>
     <w:p>
       <w:pPr>
-        <w:pStyle w:val="ListParagraph"/>
+        <w:pStyle w:val="Odlomakpopisa"/>
         <w:numPr>
           <w:ilvl w:val="0"/>
           <w:numId w:val="26"/>
@@ -3278,7 +3400,7 @@
     </w:p>
     <w:p>
       <w:pPr>
-        <w:pStyle w:val="ListParagraph"/>
+        <w:pStyle w:val="Odlomakpopisa"/>
         <w:numPr>
           <w:ilvl w:val="0"/>
           <w:numId w:val="26"/>
@@ -3316,69 +3438,84 @@
     </w:p>
     <w:p>
       <w:pPr>
-        <w:pStyle w:val="Heading1"/>
+        <w:pStyle w:val="Naslov1"/>
         <w:numPr>
           <w:ilvl w:val="0"/>
           <w:numId w:val="15"/>
         </w:numPr>
       </w:pPr>
-      <w:bookmarkStart w:id="9" w:name="_Toc528348184"/>
-      <w:r>
-        <w:t>Planiranje sprinteva</w:t>
+      <w:bookmarkStart w:id="8" w:name="_Toc528348184"/>
+      <w:r>
+        <w:lastRenderedPageBreak/>
+        <w:t xml:space="preserve">Planiranje </w:t>
+      </w:r>
+      <w:proofErr w:type="spellStart"/>
+      <w:r>
+        <w:t>sprinteva</w:t>
+      </w:r>
+      <w:bookmarkEnd w:id="8"/>
+      <w:proofErr w:type="spellEnd"/>
+    </w:p>
+    <w:p/>
+    <w:p>
+      <w:pPr>
+        <w:spacing w:line="360" w:lineRule="auto"/>
+        <w:ind w:firstLine="709"/>
+        <w:jc w:val="both"/>
+      </w:pPr>
+      <w:r>
+        <w:t>Posao koji će se obavljati tijekom jednog sprinta planira se na sastanku planiranja sprinta. Takav plan se stvara kolaborativnim radom cijelog Scrum tima. Sastanak planiranja sprinta je vremenski ograničen na osam sati za jednomjesečni sprint. Za određene kraće sprintove, događaj se proporcionalno smanjuj</w:t>
+      </w:r>
+      <w:r>
+        <w:t xml:space="preserve">e. Na primjer, dvotjedni </w:t>
+      </w:r>
+      <w:proofErr w:type="spellStart"/>
+      <w:r>
+        <w:t>sprint</w:t>
+      </w:r>
+      <w:r>
+        <w:t>ev</w:t>
+      </w:r>
+      <w:r>
+        <w:t>i</w:t>
+      </w:r>
+      <w:proofErr w:type="spellEnd"/>
+      <w:r>
+        <w:t xml:space="preserve"> imaju četverosatne sastanke planiranja sprinta. Sam sastanak planiranja sprinta sastoji se od dva dijela, od kojih je svaki vremenski ograničen na polovicu trajanja sastanka planiranja sprinta.</w:t>
+      </w:r>
+    </w:p>
+    <w:p>
+      <w:pPr>
+        <w:spacing w:line="360" w:lineRule="auto"/>
+        <w:jc w:val="both"/>
+      </w:pPr>
+    </w:p>
+    <w:p>
+      <w:pPr>
+        <w:pStyle w:val="Naslov2"/>
+      </w:pPr>
+      <w:bookmarkStart w:id="9" w:name="_Toc528348185"/>
+      <w:r>
+        <w:t>3</w:t>
+      </w:r>
+      <w:r>
+        <w:t>.</w:t>
+      </w:r>
+      <w:r>
+        <w:t>1</w:t>
+      </w:r>
+      <w:r>
+        <w:t xml:space="preserve">. </w:t>
+      </w:r>
+      <w:r>
+        <w:t xml:space="preserve">Podjela funkcionalnosti po </w:t>
+      </w:r>
+      <w:proofErr w:type="spellStart"/>
+      <w:r>
+        <w:t>sprintevima</w:t>
       </w:r>
       <w:bookmarkEnd w:id="9"/>
-    </w:p>
-    <w:p/>
-    <w:p>
-      <w:pPr>
-        <w:spacing w:line="360" w:lineRule="auto"/>
-        <w:ind w:firstLine="360"/>
-        <w:jc w:val="both"/>
-      </w:pPr>
-      <w:r>
-        <w:lastRenderedPageBreak/>
-        <w:t>Posao koji će se obavljati tijekom jednog sprinta planira se na sastanku planiranja sprinta. Takav plan se stvara kolaborativnim radom cijelog Scrum tima. Sastanak planiranja sprinta je vremenski ograničen na osam sati za jednomjesečni sprint. Za određene kraće sprintove, događaj se proporcionalno smanjuj</w:t>
-      </w:r>
-      <w:r>
-        <w:t>e. Na primjer, dvotjedni sprinte</w:t>
-      </w:r>
-      <w:r>
-        <w:t>vi imaju četverosatne sastanke planiranja sprinta. Sam sastanak planiranja sprinta sastoji se od dva dijela, od kojih je svaki vremenski ograničen na polovicu trajanja sastanka planiranja sprinta.</w:t>
-      </w:r>
-    </w:p>
-    <w:p>
-      <w:pPr>
-        <w:spacing w:line="360" w:lineRule="auto"/>
-        <w:jc w:val="both"/>
-      </w:pPr>
-    </w:p>
-    <w:p>
-      <w:pPr>
-        <w:pStyle w:val="Heading2"/>
-      </w:pPr>
-      <w:bookmarkStart w:id="10" w:name="_Toc528348185"/>
-      <w:r>
-        <w:t>3</w:t>
-      </w:r>
-      <w:r>
-        <w:t>.</w:t>
-      </w:r>
-      <w:r>
-        <w:t>1</w:t>
-      </w:r>
-      <w:r>
-        <w:t xml:space="preserve">. </w:t>
-      </w:r>
-      <w:r>
-        <w:t>Podjela funkcionalnosti po sprintevima</w:t>
-      </w:r>
-      <w:bookmarkEnd w:id="10"/>
-    </w:p>
-    <w:p>
-      <w:pPr>
-        <w:spacing w:line="360" w:lineRule="auto"/>
-        <w:jc w:val="both"/>
-      </w:pPr>
+      <w:proofErr w:type="spellEnd"/>
     </w:p>
     <w:p>
       <w:pPr>
@@ -3392,9 +3529,9 @@
     </w:p>
     <w:p>
       <w:pPr>
-        <w:pStyle w:val="Heading2"/>
-      </w:pPr>
-      <w:bookmarkStart w:id="11" w:name="_Toc528348186"/>
+        <w:pStyle w:val="Naslov2"/>
+      </w:pPr>
+      <w:bookmarkStart w:id="10" w:name="_Toc528348186"/>
       <w:r>
         <w:t>3</w:t>
       </w:r>
@@ -3410,13 +3547,9 @@
       <w:r>
         <w:t>Prvi sprint</w:t>
       </w:r>
+      <w:bookmarkStart w:id="11" w:name="_GoBack"/>
+      <w:bookmarkEnd w:id="10"/>
       <w:bookmarkEnd w:id="11"/>
-    </w:p>
-    <w:p>
-      <w:pPr>
-        <w:spacing w:line="360" w:lineRule="auto"/>
-        <w:jc w:val="both"/>
-      </w:pPr>
     </w:p>
     <w:p>
       <w:pPr>
@@ -3428,11 +3561,16 @@
         <w:t>Na</w:t>
       </w:r>
       <w:r>
-        <w:t xml:space="preserve"> slici ispod prikazan je dijagram klasa za aplikaciju MediaS</w:t>
+        <w:t xml:space="preserve"> slici ispod prikazan je dijagram klasa za aplikaciju </w:t>
+      </w:r>
+      <w:proofErr w:type="spellStart"/>
+      <w:r>
+        <w:t>MediaS</w:t>
       </w:r>
       <w:r>
         <w:t>hop</w:t>
       </w:r>
+      <w:proofErr w:type="spellEnd"/>
       <w:r>
         <w:t>, koji je uz ERA dijagram jedan od vrlo važnih temelja naše aplikacije.</w:t>
       </w:r>
@@ -3446,7 +3584,7 @@
     </w:p>
     <w:p>
       <w:pPr>
-        <w:pStyle w:val="ListParagraph"/>
+        <w:pStyle w:val="Odlomakpopisa"/>
         <w:numPr>
           <w:ilvl w:val="0"/>
           <w:numId w:val="1"/>
@@ -3463,7 +3601,7 @@
     </w:p>
     <w:p>
       <w:pPr>
-        <w:pStyle w:val="ListParagraph"/>
+        <w:pStyle w:val="Odlomakpopisa"/>
         <w:numPr>
           <w:ilvl w:val="0"/>
           <w:numId w:val="1"/>
@@ -3480,7 +3618,7 @@
     </w:p>
     <w:p>
       <w:pPr>
-        <w:pStyle w:val="ListParagraph"/>
+        <w:pStyle w:val="Odlomakpopisa"/>
         <w:numPr>
           <w:ilvl w:val="0"/>
           <w:numId w:val="1"/>
@@ -3497,7 +3635,7 @@
     </w:p>
     <w:p>
       <w:pPr>
-        <w:pStyle w:val="ListParagraph"/>
+        <w:pStyle w:val="Odlomakpopisa"/>
         <w:numPr>
           <w:ilvl w:val="1"/>
           <w:numId w:val="1"/>
@@ -3515,7 +3653,7 @@
     </w:p>
     <w:p>
       <w:pPr>
-        <w:pStyle w:val="ListParagraph"/>
+        <w:pStyle w:val="Odlomakpopisa"/>
         <w:numPr>
           <w:ilvl w:val="1"/>
           <w:numId w:val="1"/>
@@ -3533,7 +3671,7 @@
     </w:p>
     <w:p>
       <w:pPr>
-        <w:pStyle w:val="Heading3"/>
+        <w:pStyle w:val="Naslov3"/>
         <w:rPr>
           <w:rFonts w:ascii="Times New Roman" w:hAnsi="Times New Roman" w:cs="Times New Roman"/>
           <w:sz w:val="28"/>
@@ -3561,7 +3699,7 @@
     </w:p>
     <w:p>
       <w:pPr>
-        <w:pStyle w:val="Heading3"/>
+        <w:pStyle w:val="Naslov3"/>
         <w:rPr>
           <w:rFonts w:ascii="Times New Roman" w:hAnsi="Times New Roman" w:cs="Times New Roman"/>
           <w:sz w:val="28"/>
@@ -3571,7 +3709,7 @@
     </w:p>
     <w:p>
       <w:pPr>
-        <w:pStyle w:val="Heading3"/>
+        <w:pStyle w:val="Naslov3"/>
         <w:rPr>
           <w:rFonts w:ascii="Times New Roman" w:hAnsi="Times New Roman" w:cs="Times New Roman"/>
           <w:sz w:val="28"/>
@@ -3593,23 +3731,33 @@
           <w:sz w:val="28"/>
           <w:szCs w:val="28"/>
         </w:rPr>
-        <w:t>Tablica i sprint burndownchart</w:t>
-      </w:r>
-      <w:bookmarkEnd w:id="13"/>
-    </w:p>
-    <w:p>
-      <w:pPr>
-        <w:pStyle w:val="Heading3"/>
+        <w:t xml:space="preserve">Tablica i sprint </w:t>
+      </w:r>
+      <w:proofErr w:type="spellStart"/>
+      <w:r>
         <w:rPr>
           <w:rFonts w:ascii="Times New Roman" w:hAnsi="Times New Roman" w:cs="Times New Roman"/>
           <w:sz w:val="28"/>
           <w:szCs w:val="28"/>
         </w:rPr>
-      </w:pPr>
-    </w:p>
-    <w:p>
-      <w:pPr>
-        <w:pStyle w:val="Heading3"/>
+        <w:t>burndownchart</w:t>
+      </w:r>
+      <w:bookmarkEnd w:id="13"/>
+      <w:proofErr w:type="spellEnd"/>
+    </w:p>
+    <w:p>
+      <w:pPr>
+        <w:pStyle w:val="Naslov3"/>
+        <w:rPr>
+          <w:rFonts w:ascii="Times New Roman" w:hAnsi="Times New Roman" w:cs="Times New Roman"/>
+          <w:sz w:val="28"/>
+          <w:szCs w:val="28"/>
+        </w:rPr>
+      </w:pPr>
+    </w:p>
+    <w:p>
+      <w:pPr>
+        <w:pStyle w:val="Naslov3"/>
         <w:rPr>
           <w:rFonts w:ascii="Times New Roman" w:hAnsi="Times New Roman" w:cs="Times New Roman"/>
           <w:sz w:val="28"/>
@@ -3660,15 +3808,15 @@
 </file>
 
 <file path=word/endnotes.xml><?xml version="1.0" encoding="utf-8"?>
-<w:endnotes xmlns:ve="http://schemas.openxmlformats.org/markup-compatibility/2006" xmlns:o="urn:schemas-microsoft-com:office:office" xmlns:r="http://schemas.openxmlformats.org/officeDocument/2006/relationships" xmlns:m="http://schemas.openxmlformats.org/officeDocument/2006/math" xmlns:v="urn:schemas-microsoft-com:vml" xmlns:wp="http://schemas.openxmlformats.org/drawingml/2006/wordprocessingDrawing" xmlns:w10="urn:schemas-microsoft-com:office:word" xmlns:w="http://schemas.openxmlformats.org/wordprocessingml/2006/main" xmlns:wne="http://schemas.microsoft.com/office/word/2006/wordml">
-  <w:endnote w:type="separator" w:id="0">
+<w:endnotes xmlns:wpc="http://schemas.microsoft.com/office/word/2010/wordprocessingCanvas" xmlns:cx="http://schemas.microsoft.com/office/drawing/2014/chartex" xmlns:cx1="http://schemas.microsoft.com/office/drawing/2015/9/8/chartex" xmlns:cx2="http://schemas.microsoft.com/office/drawing/2015/10/21/chartex" xmlns:cx3="http://schemas.microsoft.com/office/drawing/2016/5/9/chartex" xmlns:cx4="http://schemas.microsoft.com/office/drawing/2016/5/10/chartex" xmlns:cx5="http://schemas.microsoft.com/office/drawing/2016/5/11/chartex" xmlns:cx6="http://schemas.microsoft.com/office/drawing/2016/5/12/chartex" xmlns:cx7="http://schemas.microsoft.com/office/drawing/2016/5/13/chartex" xmlns:cx8="http://schemas.microsoft.com/office/drawing/2016/5/14/chartex" xmlns:mc="http://schemas.openxmlformats.org/markup-compatibility/2006" xmlns:aink="http://schemas.microsoft.com/office/drawing/2016/ink" xmlns:am3d="http://schemas.microsoft.com/office/drawing/2017/model3d" xmlns:o="urn:schemas-microsoft-com:office:office" xmlns:r="http://schemas.openxmlformats.org/officeDocument/2006/relationships" xmlns:m="http://schemas.openxmlformats.org/officeDocument/2006/math" xmlns:v="urn:schemas-microsoft-com:vml" xmlns:wp14="http://schemas.microsoft.com/office/word/2010/wordprocessingDrawing" xmlns:wp="http://schemas.openxmlformats.org/drawingml/2006/wordprocessingDrawing" xmlns:w10="urn:schemas-microsoft-com:office:word" xmlns:w="http://schemas.openxmlformats.org/wordprocessingml/2006/main" xmlns:w14="http://schemas.microsoft.com/office/word/2010/wordml" xmlns:w15="http://schemas.microsoft.com/office/word/2012/wordml" xmlns:w16cid="http://schemas.microsoft.com/office/word/2016/wordml/cid" xmlns:w16se="http://schemas.microsoft.com/office/word/2015/wordml/symex" xmlns:wpg="http://schemas.microsoft.com/office/word/2010/wordprocessingGroup" xmlns:wpi="http://schemas.microsoft.com/office/word/2010/wordprocessingInk" xmlns:wne="http://schemas.microsoft.com/office/word/2006/wordml" xmlns:wps="http://schemas.microsoft.com/office/word/2010/wordprocessingShape" mc:Ignorable="w14 w15 w16se w16cid wp14">
+  <w:endnote w:type="separator" w:id="-1">
     <w:p>
       <w:r>
         <w:separator/>
       </w:r>
     </w:p>
   </w:endnote>
-  <w:endnote w:type="continuationSeparator" w:id="1">
+  <w:endnote w:type="continuationSeparator" w:id="0">
     <w:p>
       <w:r>
         <w:continuationSeparator/>
@@ -3679,7 +3827,7 @@
 </file>
 
 <file path=word/footer1.xml><?xml version="1.0" encoding="utf-8"?>
-<w:ftr xmlns:ve="http://schemas.openxmlformats.org/markup-compatibility/2006" xmlns:o="urn:schemas-microsoft-com:office:office" xmlns:r="http://schemas.openxmlformats.org/officeDocument/2006/relationships" xmlns:m="http://schemas.openxmlformats.org/officeDocument/2006/math" xmlns:v="urn:schemas-microsoft-com:vml" xmlns:wp="http://schemas.openxmlformats.org/drawingml/2006/wordprocessingDrawing" xmlns:w10="urn:schemas-microsoft-com:office:word" xmlns:w="http://schemas.openxmlformats.org/wordprocessingml/2006/main" xmlns:wne="http://schemas.microsoft.com/office/word/2006/wordml">
+<w:ftr xmlns:wpc="http://schemas.microsoft.com/office/word/2010/wordprocessingCanvas" xmlns:cx="http://schemas.microsoft.com/office/drawing/2014/chartex" xmlns:cx1="http://schemas.microsoft.com/office/drawing/2015/9/8/chartex" xmlns:cx2="http://schemas.microsoft.com/office/drawing/2015/10/21/chartex" xmlns:cx3="http://schemas.microsoft.com/office/drawing/2016/5/9/chartex" xmlns:cx4="http://schemas.microsoft.com/office/drawing/2016/5/10/chartex" xmlns:cx5="http://schemas.microsoft.com/office/drawing/2016/5/11/chartex" xmlns:cx6="http://schemas.microsoft.com/office/drawing/2016/5/12/chartex" xmlns:cx7="http://schemas.microsoft.com/office/drawing/2016/5/13/chartex" xmlns:cx8="http://schemas.microsoft.com/office/drawing/2016/5/14/chartex" xmlns:mc="http://schemas.openxmlformats.org/markup-compatibility/2006" xmlns:aink="http://schemas.microsoft.com/office/drawing/2016/ink" xmlns:am3d="http://schemas.microsoft.com/office/drawing/2017/model3d" xmlns:o="urn:schemas-microsoft-com:office:office" xmlns:r="http://schemas.openxmlformats.org/officeDocument/2006/relationships" xmlns:m="http://schemas.openxmlformats.org/officeDocument/2006/math" xmlns:v="urn:schemas-microsoft-com:vml" xmlns:wp14="http://schemas.microsoft.com/office/word/2010/wordprocessingDrawing" xmlns:wp="http://schemas.openxmlformats.org/drawingml/2006/wordprocessingDrawing" xmlns:w10="urn:schemas-microsoft-com:office:word" xmlns:w="http://schemas.openxmlformats.org/wordprocessingml/2006/main" xmlns:w14="http://schemas.microsoft.com/office/word/2010/wordml" xmlns:w15="http://schemas.microsoft.com/office/word/2012/wordml" xmlns:w16cid="http://schemas.microsoft.com/office/word/2016/wordml/cid" xmlns:w16se="http://schemas.microsoft.com/office/word/2015/wordml/symex" xmlns:wpg="http://schemas.microsoft.com/office/word/2010/wordprocessingGroup" xmlns:wpi="http://schemas.microsoft.com/office/word/2010/wordprocessingInk" xmlns:wne="http://schemas.microsoft.com/office/word/2006/wordml" xmlns:wps="http://schemas.microsoft.com/office/word/2010/wordprocessingShape" mc:Ignorable="w14 w15 w16se w16cid wp14">
   <w:sdt>
     <w:sdtPr>
       <w:id w:val="1103456877"/>
@@ -3688,10 +3836,11 @@
         <w:docPartUnique/>
       </w:docPartObj>
     </w:sdtPr>
+    <w:sdtEndPr/>
     <w:sdtContent>
       <w:p>
         <w:pPr>
-          <w:pStyle w:val="Footer"/>
+          <w:pStyle w:val="Podnoje"/>
           <w:jc w:val="right"/>
         </w:pPr>
         <w:r>
@@ -3720,17 +3869,17 @@
   </w:sdt>
   <w:p>
     <w:pPr>
-      <w:pStyle w:val="Footer"/>
+      <w:pStyle w:val="Podnoje"/>
     </w:pPr>
   </w:p>
 </w:ftr>
 </file>
 
 <file path=word/footer2.xml><?xml version="1.0" encoding="utf-8"?>
-<w:ftr xmlns:ve="http://schemas.openxmlformats.org/markup-compatibility/2006" xmlns:o="urn:schemas-microsoft-com:office:office" xmlns:r="http://schemas.openxmlformats.org/officeDocument/2006/relationships" xmlns:m="http://schemas.openxmlformats.org/officeDocument/2006/math" xmlns:v="urn:schemas-microsoft-com:vml" xmlns:wp="http://schemas.openxmlformats.org/drawingml/2006/wordprocessingDrawing" xmlns:w10="urn:schemas-microsoft-com:office:word" xmlns:w="http://schemas.openxmlformats.org/wordprocessingml/2006/main" xmlns:wne="http://schemas.microsoft.com/office/word/2006/wordml">
+<w:ftr xmlns:wpc="http://schemas.microsoft.com/office/word/2010/wordprocessingCanvas" xmlns:cx="http://schemas.microsoft.com/office/drawing/2014/chartex" xmlns:cx1="http://schemas.microsoft.com/office/drawing/2015/9/8/chartex" xmlns:cx2="http://schemas.microsoft.com/office/drawing/2015/10/21/chartex" xmlns:cx3="http://schemas.microsoft.com/office/drawing/2016/5/9/chartex" xmlns:cx4="http://schemas.microsoft.com/office/drawing/2016/5/10/chartex" xmlns:cx5="http://schemas.microsoft.com/office/drawing/2016/5/11/chartex" xmlns:cx6="http://schemas.microsoft.com/office/drawing/2016/5/12/chartex" xmlns:cx7="http://schemas.microsoft.com/office/drawing/2016/5/13/chartex" xmlns:cx8="http://schemas.microsoft.com/office/drawing/2016/5/14/chartex" xmlns:mc="http://schemas.openxmlformats.org/markup-compatibility/2006" xmlns:aink="http://schemas.microsoft.com/office/drawing/2016/ink" xmlns:am3d="http://schemas.microsoft.com/office/drawing/2017/model3d" xmlns:o="urn:schemas-microsoft-com:office:office" xmlns:r="http://schemas.openxmlformats.org/officeDocument/2006/relationships" xmlns:m="http://schemas.openxmlformats.org/officeDocument/2006/math" xmlns:v="urn:schemas-microsoft-com:vml" xmlns:wp14="http://schemas.microsoft.com/office/word/2010/wordprocessingDrawing" xmlns:wp="http://schemas.openxmlformats.org/drawingml/2006/wordprocessingDrawing" xmlns:w10="urn:schemas-microsoft-com:office:word" xmlns:w="http://schemas.openxmlformats.org/wordprocessingml/2006/main" xmlns:w14="http://schemas.microsoft.com/office/word/2010/wordml" xmlns:w15="http://schemas.microsoft.com/office/word/2012/wordml" xmlns:w16cid="http://schemas.microsoft.com/office/word/2016/wordml/cid" xmlns:w16se="http://schemas.microsoft.com/office/word/2015/wordml/symex" xmlns:wpg="http://schemas.microsoft.com/office/word/2010/wordprocessingGroup" xmlns:wpi="http://schemas.microsoft.com/office/word/2010/wordprocessingInk" xmlns:wne="http://schemas.microsoft.com/office/word/2006/wordml" xmlns:wps="http://schemas.microsoft.com/office/word/2010/wordprocessingShape" mc:Ignorable="w14 w15 w16se w16cid wp14">
   <w:p>
     <w:pPr>
-      <w:pStyle w:val="Footer"/>
+      <w:pStyle w:val="Podnoje"/>
       <w:jc w:val="right"/>
     </w:pPr>
     <w:r>
@@ -3754,15 +3903,10 @@
       </w:rPr>
       <w:fldChar w:fldCharType="end"/>
     </w:r>
-    <w:r>
-      <w:rPr>
-        <w:noProof/>
-      </w:rPr>
-    </w:r>
   </w:p>
   <w:p>
     <w:pPr>
-      <w:pStyle w:val="Footer"/>
+      <w:pStyle w:val="Podnoje"/>
       <w:tabs>
         <w:tab w:val="clear" w:pos="4536"/>
         <w:tab w:val="clear" w:pos="9072"/>
@@ -3777,15 +3921,15 @@
 </file>
 
 <file path=word/footnotes.xml><?xml version="1.0" encoding="utf-8"?>
-<w:footnotes xmlns:ve="http://schemas.openxmlformats.org/markup-compatibility/2006" xmlns:o="urn:schemas-microsoft-com:office:office" xmlns:r="http://schemas.openxmlformats.org/officeDocument/2006/relationships" xmlns:m="http://schemas.openxmlformats.org/officeDocument/2006/math" xmlns:v="urn:schemas-microsoft-com:vml" xmlns:wp="http://schemas.openxmlformats.org/drawingml/2006/wordprocessingDrawing" xmlns:w10="urn:schemas-microsoft-com:office:word" xmlns:w="http://schemas.openxmlformats.org/wordprocessingml/2006/main" xmlns:wne="http://schemas.microsoft.com/office/word/2006/wordml">
-  <w:footnote w:type="separator" w:id="0">
+<w:footnotes xmlns:wpc="http://schemas.microsoft.com/office/word/2010/wordprocessingCanvas" xmlns:cx="http://schemas.microsoft.com/office/drawing/2014/chartex" xmlns:cx1="http://schemas.microsoft.com/office/drawing/2015/9/8/chartex" xmlns:cx2="http://schemas.microsoft.com/office/drawing/2015/10/21/chartex" xmlns:cx3="http://schemas.microsoft.com/office/drawing/2016/5/9/chartex" xmlns:cx4="http://schemas.microsoft.com/office/drawing/2016/5/10/chartex" xmlns:cx5="http://schemas.microsoft.com/office/drawing/2016/5/11/chartex" xmlns:cx6="http://schemas.microsoft.com/office/drawing/2016/5/12/chartex" xmlns:cx7="http://schemas.microsoft.com/office/drawing/2016/5/13/chartex" xmlns:cx8="http://schemas.microsoft.com/office/drawing/2016/5/14/chartex" xmlns:mc="http://schemas.openxmlformats.org/markup-compatibility/2006" xmlns:aink="http://schemas.microsoft.com/office/drawing/2016/ink" xmlns:am3d="http://schemas.microsoft.com/office/drawing/2017/model3d" xmlns:o="urn:schemas-microsoft-com:office:office" xmlns:r="http://schemas.openxmlformats.org/officeDocument/2006/relationships" xmlns:m="http://schemas.openxmlformats.org/officeDocument/2006/math" xmlns:v="urn:schemas-microsoft-com:vml" xmlns:wp14="http://schemas.microsoft.com/office/word/2010/wordprocessingDrawing" xmlns:wp="http://schemas.openxmlformats.org/drawingml/2006/wordprocessingDrawing" xmlns:w10="urn:schemas-microsoft-com:office:word" xmlns:w="http://schemas.openxmlformats.org/wordprocessingml/2006/main" xmlns:w14="http://schemas.microsoft.com/office/word/2010/wordml" xmlns:w15="http://schemas.microsoft.com/office/word/2012/wordml" xmlns:w16cid="http://schemas.microsoft.com/office/word/2016/wordml/cid" xmlns:w16se="http://schemas.microsoft.com/office/word/2015/wordml/symex" xmlns:wpg="http://schemas.microsoft.com/office/word/2010/wordprocessingGroup" xmlns:wpi="http://schemas.microsoft.com/office/word/2010/wordprocessingInk" xmlns:wne="http://schemas.microsoft.com/office/word/2006/wordml" xmlns:wps="http://schemas.microsoft.com/office/word/2010/wordprocessingShape" mc:Ignorable="w14 w15 w16se w16cid wp14">
+  <w:footnote w:type="separator" w:id="-1">
     <w:p>
       <w:r>
         <w:separator/>
       </w:r>
     </w:p>
   </w:footnote>
-  <w:footnote w:type="continuationSeparator" w:id="1">
+  <w:footnote w:type="continuationSeparator" w:id="0">
     <w:p>
       <w:r>
         <w:continuationSeparator/>
@@ -3796,10 +3940,10 @@
 </file>
 
 <file path=word/header1.xml><?xml version="1.0" encoding="utf-8"?>
-<w:hdr xmlns:ve="http://schemas.openxmlformats.org/markup-compatibility/2006" xmlns:o="urn:schemas-microsoft-com:office:office" xmlns:r="http://schemas.openxmlformats.org/officeDocument/2006/relationships" xmlns:m="http://schemas.openxmlformats.org/officeDocument/2006/math" xmlns:v="urn:schemas-microsoft-com:vml" xmlns:wp="http://schemas.openxmlformats.org/drawingml/2006/wordprocessingDrawing" xmlns:w10="urn:schemas-microsoft-com:office:word" xmlns:w="http://schemas.openxmlformats.org/wordprocessingml/2006/main" xmlns:wne="http://schemas.microsoft.com/office/word/2006/wordml">
+<w:hdr xmlns:wpc="http://schemas.microsoft.com/office/word/2010/wordprocessingCanvas" xmlns:cx="http://schemas.microsoft.com/office/drawing/2014/chartex" xmlns:cx1="http://schemas.microsoft.com/office/drawing/2015/9/8/chartex" xmlns:cx2="http://schemas.microsoft.com/office/drawing/2015/10/21/chartex" xmlns:cx3="http://schemas.microsoft.com/office/drawing/2016/5/9/chartex" xmlns:cx4="http://schemas.microsoft.com/office/drawing/2016/5/10/chartex" xmlns:cx5="http://schemas.microsoft.com/office/drawing/2016/5/11/chartex" xmlns:cx6="http://schemas.microsoft.com/office/drawing/2016/5/12/chartex" xmlns:cx7="http://schemas.microsoft.com/office/drawing/2016/5/13/chartex" xmlns:cx8="http://schemas.microsoft.com/office/drawing/2016/5/14/chartex" xmlns:mc="http://schemas.openxmlformats.org/markup-compatibility/2006" xmlns:aink="http://schemas.microsoft.com/office/drawing/2016/ink" xmlns:am3d="http://schemas.microsoft.com/office/drawing/2017/model3d" xmlns:o="urn:schemas-microsoft-com:office:office" xmlns:r="http://schemas.openxmlformats.org/officeDocument/2006/relationships" xmlns:m="http://schemas.openxmlformats.org/officeDocument/2006/math" xmlns:v="urn:schemas-microsoft-com:vml" xmlns:wp14="http://schemas.microsoft.com/office/word/2010/wordprocessingDrawing" xmlns:wp="http://schemas.openxmlformats.org/drawingml/2006/wordprocessingDrawing" xmlns:w10="urn:schemas-microsoft-com:office:word" xmlns:w="http://schemas.openxmlformats.org/wordprocessingml/2006/main" xmlns:w14="http://schemas.microsoft.com/office/word/2010/wordml" xmlns:w15="http://schemas.microsoft.com/office/word/2012/wordml" xmlns:w16cid="http://schemas.microsoft.com/office/word/2016/wordml/cid" xmlns:w16se="http://schemas.microsoft.com/office/word/2015/wordml/symex" xmlns:wpg="http://schemas.microsoft.com/office/word/2010/wordprocessingGroup" xmlns:wpi="http://schemas.microsoft.com/office/word/2010/wordprocessingInk" xmlns:wne="http://schemas.microsoft.com/office/word/2006/wordml" xmlns:wps="http://schemas.microsoft.com/office/word/2010/wordprocessingShape" mc:Ignorable="w14 w15 w16se w16cid wp14">
   <w:p>
     <w:pPr>
-      <w:pStyle w:val="Header"/>
+      <w:pStyle w:val="Zaglavlje"/>
       <w:ind w:firstLine="708"/>
     </w:pPr>
   </w:p>
@@ -3807,8 +3951,8 @@
 </file>
 
 <file path=word/numbering.xml><?xml version="1.0" encoding="utf-8"?>
-<w:numbering xmlns:ve="http://schemas.openxmlformats.org/markup-compatibility/2006" xmlns:o="urn:schemas-microsoft-com:office:office" xmlns:r="http://schemas.openxmlformats.org/officeDocument/2006/relationships" xmlns:m="http://schemas.openxmlformats.org/officeDocument/2006/math" xmlns:v="urn:schemas-microsoft-com:vml" xmlns:wp="http://schemas.openxmlformats.org/drawingml/2006/wordprocessingDrawing" xmlns:w10="urn:schemas-microsoft-com:office:word" xmlns:w="http://schemas.openxmlformats.org/wordprocessingml/2006/main" xmlns:wne="http://schemas.microsoft.com/office/word/2006/wordml">
-  <w:abstractNum w:abstractNumId="0">
+<w:numbering xmlns:wpc="http://schemas.microsoft.com/office/word/2010/wordprocessingCanvas" xmlns:cx="http://schemas.microsoft.com/office/drawing/2014/chartex" xmlns:cx1="http://schemas.microsoft.com/office/drawing/2015/9/8/chartex" xmlns:cx2="http://schemas.microsoft.com/office/drawing/2015/10/21/chartex" xmlns:cx3="http://schemas.microsoft.com/office/drawing/2016/5/9/chartex" xmlns:cx4="http://schemas.microsoft.com/office/drawing/2016/5/10/chartex" xmlns:cx5="http://schemas.microsoft.com/office/drawing/2016/5/11/chartex" xmlns:cx6="http://schemas.microsoft.com/office/drawing/2016/5/12/chartex" xmlns:cx7="http://schemas.microsoft.com/office/drawing/2016/5/13/chartex" xmlns:cx8="http://schemas.microsoft.com/office/drawing/2016/5/14/chartex" xmlns:mc="http://schemas.openxmlformats.org/markup-compatibility/2006" xmlns:aink="http://schemas.microsoft.com/office/drawing/2016/ink" xmlns:am3d="http://schemas.microsoft.com/office/drawing/2017/model3d" xmlns:o="urn:schemas-microsoft-com:office:office" xmlns:r="http://schemas.openxmlformats.org/officeDocument/2006/relationships" xmlns:m="http://schemas.openxmlformats.org/officeDocument/2006/math" xmlns:v="urn:schemas-microsoft-com:vml" xmlns:wp14="http://schemas.microsoft.com/office/word/2010/wordprocessingDrawing" xmlns:wp="http://schemas.openxmlformats.org/drawingml/2006/wordprocessingDrawing" xmlns:w10="urn:schemas-microsoft-com:office:word" xmlns:w="http://schemas.openxmlformats.org/wordprocessingml/2006/main" xmlns:w14="http://schemas.microsoft.com/office/word/2010/wordml" xmlns:w15="http://schemas.microsoft.com/office/word/2012/wordml" xmlns:w16cid="http://schemas.microsoft.com/office/word/2016/wordml/cid" xmlns:w16se="http://schemas.microsoft.com/office/word/2015/wordml/symex" xmlns:wpg="http://schemas.microsoft.com/office/word/2010/wordprocessingGroup" xmlns:wpi="http://schemas.microsoft.com/office/word/2010/wordprocessingInk" xmlns:wne="http://schemas.microsoft.com/office/word/2006/wordml" xmlns:wps="http://schemas.microsoft.com/office/word/2010/wordprocessingShape" mc:Ignorable="w14 w15 w16se w16cid wp14">
+  <w:abstractNum w:abstractNumId="0" w15:restartNumberingAfterBreak="0">
     <w:nsid w:val="006423C1"/>
     <w:multiLevelType w:val="hybridMultilevel"/>
     <w:tmpl w:val="B1AC9CCA"/>
@@ -3921,7 +4065,7 @@
       </w:rPr>
     </w:lvl>
   </w:abstractNum>
-  <w:abstractNum w:abstractNumId="1">
+  <w:abstractNum w:abstractNumId="1" w15:restartNumberingAfterBreak="0">
     <w:nsid w:val="00C36962"/>
     <w:multiLevelType w:val="hybridMultilevel"/>
     <w:tmpl w:val="5198ACB8"/>
@@ -4034,7 +4178,7 @@
       </w:rPr>
     </w:lvl>
   </w:abstractNum>
-  <w:abstractNum w:abstractNumId="2">
+  <w:abstractNum w:abstractNumId="2" w15:restartNumberingAfterBreak="0">
     <w:nsid w:val="0501262A"/>
     <w:multiLevelType w:val="multilevel"/>
     <w:tmpl w:val="176E4FEC"/>
@@ -4155,7 +4299,7 @@
       </w:rPr>
     </w:lvl>
   </w:abstractNum>
-  <w:abstractNum w:abstractNumId="3">
+  <w:abstractNum w:abstractNumId="3" w15:restartNumberingAfterBreak="0">
     <w:nsid w:val="0FD77119"/>
     <w:multiLevelType w:val="hybridMultilevel"/>
     <w:tmpl w:val="258E0460"/>
@@ -4272,7 +4416,7 @@
       </w:rPr>
     </w:lvl>
   </w:abstractNum>
-  <w:abstractNum w:abstractNumId="4">
+  <w:abstractNum w:abstractNumId="4" w15:restartNumberingAfterBreak="0">
     <w:nsid w:val="103D3011"/>
     <w:multiLevelType w:val="hybridMultilevel"/>
     <w:tmpl w:val="1A06B1E2"/>
@@ -4361,7 +4505,7 @@
       </w:pPr>
     </w:lvl>
   </w:abstractNum>
-  <w:abstractNum w:abstractNumId="5">
+  <w:abstractNum w:abstractNumId="5" w15:restartNumberingAfterBreak="0">
     <w:nsid w:val="12561C02"/>
     <w:multiLevelType w:val="hybridMultilevel"/>
     <w:tmpl w:val="73F04A1E"/>
@@ -4474,7 +4618,7 @@
       </w:rPr>
     </w:lvl>
   </w:abstractNum>
-  <w:abstractNum w:abstractNumId="6">
+  <w:abstractNum w:abstractNumId="6" w15:restartNumberingAfterBreak="0">
     <w:nsid w:val="1D55005F"/>
     <w:multiLevelType w:val="multilevel"/>
     <w:tmpl w:val="176E4FEC"/>
@@ -4595,7 +4739,7 @@
       </w:rPr>
     </w:lvl>
   </w:abstractNum>
-  <w:abstractNum w:abstractNumId="7">
+  <w:abstractNum w:abstractNumId="7" w15:restartNumberingAfterBreak="0">
     <w:nsid w:val="26B22339"/>
     <w:multiLevelType w:val="hybridMultilevel"/>
     <w:tmpl w:val="DC2C1766"/>
@@ -4708,7 +4852,7 @@
       </w:rPr>
     </w:lvl>
   </w:abstractNum>
-  <w:abstractNum w:abstractNumId="8">
+  <w:abstractNum w:abstractNumId="8" w15:restartNumberingAfterBreak="0">
     <w:nsid w:val="2CD64B1E"/>
     <w:multiLevelType w:val="multilevel"/>
     <w:tmpl w:val="0B4E0E28"/>
@@ -4857,7 +5001,7 @@
       </w:rPr>
     </w:lvl>
   </w:abstractNum>
-  <w:abstractNum w:abstractNumId="9">
+  <w:abstractNum w:abstractNumId="9" w15:restartNumberingAfterBreak="0">
     <w:nsid w:val="33B30B06"/>
     <w:multiLevelType w:val="hybridMultilevel"/>
     <w:tmpl w:val="53C41078"/>
@@ -4970,7 +5114,7 @@
       </w:rPr>
     </w:lvl>
   </w:abstractNum>
-  <w:abstractNum w:abstractNumId="10">
+  <w:abstractNum w:abstractNumId="10" w15:restartNumberingAfterBreak="0">
     <w:nsid w:val="352C1D0C"/>
     <w:multiLevelType w:val="multilevel"/>
     <w:tmpl w:val="176E4FEC"/>
@@ -5091,7 +5235,7 @@
       </w:rPr>
     </w:lvl>
   </w:abstractNum>
-  <w:abstractNum w:abstractNumId="11">
+  <w:abstractNum w:abstractNumId="11" w15:restartNumberingAfterBreak="0">
     <w:nsid w:val="3BAA336D"/>
     <w:multiLevelType w:val="multilevel"/>
     <w:tmpl w:val="176E4FEC"/>
@@ -5212,7 +5356,7 @@
       </w:rPr>
     </w:lvl>
   </w:abstractNum>
-  <w:abstractNum w:abstractNumId="12">
+  <w:abstractNum w:abstractNumId="12" w15:restartNumberingAfterBreak="0">
     <w:nsid w:val="3C2C325D"/>
     <w:multiLevelType w:val="multilevel"/>
     <w:tmpl w:val="176E4FEC"/>
@@ -5333,7 +5477,7 @@
       </w:rPr>
     </w:lvl>
   </w:abstractNum>
-  <w:abstractNum w:abstractNumId="13">
+  <w:abstractNum w:abstractNumId="13" w15:restartNumberingAfterBreak="0">
     <w:nsid w:val="3D09409F"/>
     <w:multiLevelType w:val="hybridMultilevel"/>
     <w:tmpl w:val="C45CB832"/>
@@ -5450,7 +5594,7 @@
       </w:pPr>
     </w:lvl>
   </w:abstractNum>
-  <w:abstractNum w:abstractNumId="14">
+  <w:abstractNum w:abstractNumId="14" w15:restartNumberingAfterBreak="0">
     <w:nsid w:val="40E13AC8"/>
     <w:multiLevelType w:val="hybridMultilevel"/>
     <w:tmpl w:val="9A762AF0"/>
@@ -5563,7 +5707,7 @@
       </w:rPr>
     </w:lvl>
   </w:abstractNum>
-  <w:abstractNum w:abstractNumId="15">
+  <w:abstractNum w:abstractNumId="15" w15:restartNumberingAfterBreak="0">
     <w:nsid w:val="41924546"/>
     <w:multiLevelType w:val="hybridMultilevel"/>
     <w:tmpl w:val="9B3E3966"/>
@@ -5676,7 +5820,7 @@
       </w:rPr>
     </w:lvl>
   </w:abstractNum>
-  <w:abstractNum w:abstractNumId="16">
+  <w:abstractNum w:abstractNumId="16" w15:restartNumberingAfterBreak="0">
     <w:nsid w:val="4E9317CD"/>
     <w:multiLevelType w:val="hybridMultilevel"/>
     <w:tmpl w:val="4B6AA4BE"/>
@@ -5765,7 +5909,7 @@
       </w:pPr>
     </w:lvl>
   </w:abstractNum>
-  <w:abstractNum w:abstractNumId="17">
+  <w:abstractNum w:abstractNumId="17" w15:restartNumberingAfterBreak="0">
     <w:nsid w:val="556C65F1"/>
     <w:multiLevelType w:val="hybridMultilevel"/>
     <w:tmpl w:val="7FC4F5D0"/>
@@ -5885,7 +6029,7 @@
       </w:pPr>
     </w:lvl>
   </w:abstractNum>
-  <w:abstractNum w:abstractNumId="18">
+  <w:abstractNum w:abstractNumId="18" w15:restartNumberingAfterBreak="0">
     <w:nsid w:val="67C2432D"/>
     <w:multiLevelType w:val="hybridMultilevel"/>
     <w:tmpl w:val="1E80A032"/>
@@ -5998,7 +6142,7 @@
       </w:rPr>
     </w:lvl>
   </w:abstractNum>
-  <w:abstractNum w:abstractNumId="19">
+  <w:abstractNum w:abstractNumId="19" w15:restartNumberingAfterBreak="0">
     <w:nsid w:val="69832197"/>
     <w:multiLevelType w:val="multilevel"/>
     <w:tmpl w:val="3BB6FF18"/>
@@ -6123,7 +6267,7 @@
       </w:rPr>
     </w:lvl>
   </w:abstractNum>
-  <w:abstractNum w:abstractNumId="20">
+  <w:abstractNum w:abstractNumId="20" w15:restartNumberingAfterBreak="0">
     <w:nsid w:val="789F2EDA"/>
     <w:multiLevelType w:val="hybridMultilevel"/>
     <w:tmpl w:val="2E7483BA"/>
@@ -6236,7 +6380,7 @@
       </w:rPr>
     </w:lvl>
   </w:abstractNum>
-  <w:abstractNum w:abstractNumId="21">
+  <w:abstractNum w:abstractNumId="21" w15:restartNumberingAfterBreak="0">
     <w:nsid w:val="797E25BB"/>
     <w:multiLevelType w:val="hybridMultilevel"/>
     <w:tmpl w:val="6B62F332"/>
@@ -6357,7 +6501,7 @@
       </w:pPr>
     </w:lvl>
   </w:abstractNum>
-  <w:abstractNum w:abstractNumId="22">
+  <w:abstractNum w:abstractNumId="22" w15:restartNumberingAfterBreak="0">
     <w:nsid w:val="7A710E15"/>
     <w:multiLevelType w:val="multilevel"/>
     <w:tmpl w:val="7CD6AF6A"/>
@@ -6470,7 +6614,7 @@
       </w:rPr>
     </w:lvl>
   </w:abstractNum>
-  <w:abstractNum w:abstractNumId="23">
+  <w:abstractNum w:abstractNumId="23" w15:restartNumberingAfterBreak="0">
     <w:nsid w:val="7F3C6A54"/>
     <w:multiLevelType w:val="hybridMultilevel"/>
     <w:tmpl w:val="EB88613A"/>
@@ -6665,7 +6809,7 @@
 </file>
 
 <file path=word/styles.xml><?xml version="1.0" encoding="utf-8"?>
-<w:styles xmlns:r="http://schemas.openxmlformats.org/officeDocument/2006/relationships" xmlns:w="http://schemas.openxmlformats.org/wordprocessingml/2006/main">
+<w:styles xmlns:mc="http://schemas.openxmlformats.org/markup-compatibility/2006" xmlns:r="http://schemas.openxmlformats.org/officeDocument/2006/relationships" xmlns:w="http://schemas.openxmlformats.org/wordprocessingml/2006/main" xmlns:w14="http://schemas.microsoft.com/office/word/2010/wordml" xmlns:w15="http://schemas.microsoft.com/office/word/2012/wordml" xmlns:w16cid="http://schemas.microsoft.com/office/word/2016/wordml/cid" xmlns:w16se="http://schemas.microsoft.com/office/word/2015/wordml/symex" mc:Ignorable="w14 w15 w16se w16cid">
   <w:docDefaults>
     <w:rPrDefault>
       <w:rPr>
@@ -6681,145 +6825,382 @@
       </w:pPr>
     </w:pPrDefault>
   </w:docDefaults>
-  <w:latentStyles w:defLockedState="0" w:defUIPriority="99" w:defSemiHidden="1" w:defUnhideWhenUsed="1" w:defQFormat="0" w:count="267">
-    <w:lsdException w:name="Normal" w:semiHidden="0" w:uiPriority="0" w:unhideWhenUsed="0" w:qFormat="1"/>
-    <w:lsdException w:name="heading 1" w:semiHidden="0" w:uiPriority="9" w:unhideWhenUsed="0" w:qFormat="1"/>
-    <w:lsdException w:name="heading 2" w:uiPriority="9" w:qFormat="1"/>
-    <w:lsdException w:name="heading 3" w:uiPriority="9" w:qFormat="1"/>
-    <w:lsdException w:name="heading 4" w:uiPriority="9" w:qFormat="1"/>
-    <w:lsdException w:name="heading 5" w:uiPriority="9" w:qFormat="1"/>
-    <w:lsdException w:name="heading 6" w:uiPriority="9" w:qFormat="1"/>
-    <w:lsdException w:name="heading 7" w:uiPriority="9" w:qFormat="1"/>
-    <w:lsdException w:name="heading 8" w:uiPriority="9" w:qFormat="1"/>
-    <w:lsdException w:name="heading 9" w:uiPriority="9" w:qFormat="1"/>
-    <w:lsdException w:name="toc 1" w:uiPriority="39"/>
-    <w:lsdException w:name="toc 2" w:uiPriority="39"/>
-    <w:lsdException w:name="toc 3" w:uiPriority="39"/>
-    <w:lsdException w:name="toc 4" w:uiPriority="39"/>
-    <w:lsdException w:name="toc 5" w:uiPriority="39"/>
-    <w:lsdException w:name="toc 6" w:uiPriority="39"/>
-    <w:lsdException w:name="toc 7" w:uiPriority="39"/>
-    <w:lsdException w:name="toc 8" w:uiPriority="39"/>
-    <w:lsdException w:name="toc 9" w:uiPriority="39"/>
-    <w:lsdException w:name="caption" w:uiPriority="35" w:qFormat="1"/>
-    <w:lsdException w:name="Title" w:semiHidden="0" w:uiPriority="10" w:unhideWhenUsed="0" w:qFormat="1"/>
-    <w:lsdException w:name="Default Paragraph Font" w:uiPriority="1"/>
-    <w:lsdException w:name="Subtitle" w:semiHidden="0" w:uiPriority="11" w:unhideWhenUsed="0" w:qFormat="1"/>
-    <w:lsdException w:name="Strong" w:semiHidden="0" w:uiPriority="22" w:unhideWhenUsed="0" w:qFormat="1"/>
-    <w:lsdException w:name="Emphasis" w:semiHidden="0" w:uiPriority="20" w:unhideWhenUsed="0" w:qFormat="1"/>
-    <w:lsdException w:name="Plain Text" w:uiPriority="0"/>
-    <w:lsdException w:name="Table Grid" w:semiHidden="0" w:uiPriority="39" w:unhideWhenUsed="0"/>
-    <w:lsdException w:name="Placeholder Text" w:unhideWhenUsed="0"/>
-    <w:lsdException w:name="No Spacing" w:semiHidden="0" w:uiPriority="1" w:unhideWhenUsed="0" w:qFormat="1"/>
-    <w:lsdException w:name="Light Shading" w:semiHidden="0" w:uiPriority="60" w:unhideWhenUsed="0"/>
-    <w:lsdException w:name="Light List" w:semiHidden="0" w:uiPriority="61" w:unhideWhenUsed="0"/>
-    <w:lsdException w:name="Light Grid" w:semiHidden="0" w:uiPriority="62" w:unhideWhenUsed="0"/>
-    <w:lsdException w:name="Medium Shading 1" w:semiHidden="0" w:uiPriority="63" w:unhideWhenUsed="0"/>
-    <w:lsdException w:name="Medium Shading 2" w:semiHidden="0" w:uiPriority="64" w:unhideWhenUsed="0"/>
-    <w:lsdException w:name="Medium List 1" w:semiHidden="0" w:uiPriority="65" w:unhideWhenUsed="0"/>
-    <w:lsdException w:name="Medium List 2" w:semiHidden="0" w:uiPriority="66" w:unhideWhenUsed="0"/>
-    <w:lsdException w:name="Medium Grid 1" w:semiHidden="0" w:uiPriority="67" w:unhideWhenUsed="0"/>
-    <w:lsdException w:name="Medium Grid 2" w:semiHidden="0" w:uiPriority="68" w:unhideWhenUsed="0"/>
-    <w:lsdException w:name="Medium Grid 3" w:semiHidden="0" w:uiPriority="69" w:unhideWhenUsed="0"/>
-    <w:lsdException w:name="Dark List" w:semiHidden="0" w:uiPriority="70" w:unhideWhenUsed="0"/>
-    <w:lsdException w:name="Colorful Shading" w:semiHidden="0" w:uiPriority="71" w:unhideWhenUsed="0"/>
-    <w:lsdException w:name="Colorful List" w:semiHidden="0" w:uiPriority="72" w:unhideWhenUsed="0"/>
-    <w:lsdException w:name="Colorful Grid" w:semiHidden="0" w:uiPriority="73" w:unhideWhenUsed="0"/>
-    <w:lsdException w:name="Light Shading Accent 1" w:semiHidden="0" w:uiPriority="60" w:unhideWhenUsed="0"/>
-    <w:lsdException w:name="Light List Accent 1" w:semiHidden="0" w:uiPriority="61" w:unhideWhenUsed="0"/>
-    <w:lsdException w:name="Light Grid Accent 1" w:semiHidden="0" w:uiPriority="62" w:unhideWhenUsed="0"/>
-    <w:lsdException w:name="Medium Shading 1 Accent 1" w:semiHidden="0" w:uiPriority="63" w:unhideWhenUsed="0"/>
-    <w:lsdException w:name="Medium Shading 2 Accent 1" w:semiHidden="0" w:uiPriority="64" w:unhideWhenUsed="0"/>
-    <w:lsdException w:name="Medium List 1 Accent 1" w:semiHidden="0" w:uiPriority="65" w:unhideWhenUsed="0"/>
-    <w:lsdException w:name="Revision" w:unhideWhenUsed="0"/>
-    <w:lsdException w:name="List Paragraph" w:semiHidden="0" w:uiPriority="34" w:unhideWhenUsed="0" w:qFormat="1"/>
-    <w:lsdException w:name="Quote" w:semiHidden="0" w:uiPriority="29" w:unhideWhenUsed="0" w:qFormat="1"/>
-    <w:lsdException w:name="Intense Quote" w:semiHidden="0" w:uiPriority="30" w:unhideWhenUsed="0" w:qFormat="1"/>
-    <w:lsdException w:name="Medium List 2 Accent 1" w:semiHidden="0" w:uiPriority="66" w:unhideWhenUsed="0"/>
-    <w:lsdException w:name="Medium Grid 1 Accent 1" w:semiHidden="0" w:uiPriority="67" w:unhideWhenUsed="0"/>
-    <w:lsdException w:name="Medium Grid 2 Accent 1" w:semiHidden="0" w:uiPriority="68" w:unhideWhenUsed="0"/>
-    <w:lsdException w:name="Medium Grid 3 Accent 1" w:semiHidden="0" w:uiPriority="69" w:unhideWhenUsed="0"/>
-    <w:lsdException w:name="Dark List Accent 1" w:semiHidden="0" w:uiPriority="70" w:unhideWhenUsed="0"/>
-    <w:lsdException w:name="Colorful Shading Accent 1" w:semiHidden="0" w:uiPriority="71" w:unhideWhenUsed="0"/>
-    <w:lsdException w:name="Colorful List Accent 1" w:semiHidden="0" w:uiPriority="72" w:unhideWhenUsed="0"/>
-    <w:lsdException w:name="Colorful Grid Accent 1" w:semiHidden="0" w:uiPriority="73" w:unhideWhenUsed="0"/>
-    <w:lsdException w:name="Light Shading Accent 2" w:semiHidden="0" w:uiPriority="60" w:unhideWhenUsed="0"/>
-    <w:lsdException w:name="Light List Accent 2" w:semiHidden="0" w:uiPriority="61" w:unhideWhenUsed="0"/>
-    <w:lsdException w:name="Light Grid Accent 2" w:semiHidden="0" w:uiPriority="62" w:unhideWhenUsed="0"/>
-    <w:lsdException w:name="Medium Shading 1 Accent 2" w:semiHidden="0" w:uiPriority="63" w:unhideWhenUsed="0"/>
-    <w:lsdException w:name="Medium Shading 2 Accent 2" w:semiHidden="0" w:uiPriority="64" w:unhideWhenUsed="0"/>
-    <w:lsdException w:name="Medium List 1 Accent 2" w:semiHidden="0" w:uiPriority="65" w:unhideWhenUsed="0"/>
-    <w:lsdException w:name="Medium List 2 Accent 2" w:semiHidden="0" w:uiPriority="66" w:unhideWhenUsed="0"/>
-    <w:lsdException w:name="Medium Grid 1 Accent 2" w:semiHidden="0" w:uiPriority="67" w:unhideWhenUsed="0"/>
-    <w:lsdException w:name="Medium Grid 2 Accent 2" w:semiHidden="0" w:uiPriority="68" w:unhideWhenUsed="0"/>
-    <w:lsdException w:name="Medium Grid 3 Accent 2" w:semiHidden="0" w:uiPriority="69" w:unhideWhenUsed="0"/>
-    <w:lsdException w:name="Dark List Accent 2" w:semiHidden="0" w:uiPriority="70" w:unhideWhenUsed="0"/>
-    <w:lsdException w:name="Colorful Shading Accent 2" w:semiHidden="0" w:uiPriority="71" w:unhideWhenUsed="0"/>
-    <w:lsdException w:name="Colorful List Accent 2" w:semiHidden="0" w:uiPriority="72" w:unhideWhenUsed="0"/>
-    <w:lsdException w:name="Colorful Grid Accent 2" w:semiHidden="0" w:uiPriority="73" w:unhideWhenUsed="0"/>
-    <w:lsdException w:name="Light Shading Accent 3" w:semiHidden="0" w:uiPriority="60" w:unhideWhenUsed="0"/>
-    <w:lsdException w:name="Light List Accent 3" w:semiHidden="0" w:uiPriority="61" w:unhideWhenUsed="0"/>
-    <w:lsdException w:name="Light Grid Accent 3" w:semiHidden="0" w:uiPriority="62" w:unhideWhenUsed="0"/>
-    <w:lsdException w:name="Medium Shading 1 Accent 3" w:semiHidden="0" w:uiPriority="63" w:unhideWhenUsed="0"/>
-    <w:lsdException w:name="Medium Shading 2 Accent 3" w:semiHidden="0" w:uiPriority="64" w:unhideWhenUsed="0"/>
-    <w:lsdException w:name="Medium List 1 Accent 3" w:semiHidden="0" w:uiPriority="65" w:unhideWhenUsed="0"/>
-    <w:lsdException w:name="Medium List 2 Accent 3" w:semiHidden="0" w:uiPriority="66" w:unhideWhenUsed="0"/>
-    <w:lsdException w:name="Medium Grid 1 Accent 3" w:semiHidden="0" w:uiPriority="67" w:unhideWhenUsed="0"/>
-    <w:lsdException w:name="Medium Grid 2 Accent 3" w:semiHidden="0" w:uiPriority="68" w:unhideWhenUsed="0"/>
-    <w:lsdException w:name="Medium Grid 3 Accent 3" w:semiHidden="0" w:uiPriority="69" w:unhideWhenUsed="0"/>
-    <w:lsdException w:name="Dark List Accent 3" w:semiHidden="0" w:uiPriority="70" w:unhideWhenUsed="0"/>
-    <w:lsdException w:name="Colorful Shading Accent 3" w:semiHidden="0" w:uiPriority="71" w:unhideWhenUsed="0"/>
-    <w:lsdException w:name="Colorful List Accent 3" w:semiHidden="0" w:uiPriority="72" w:unhideWhenUsed="0"/>
-    <w:lsdException w:name="Colorful Grid Accent 3" w:semiHidden="0" w:uiPriority="73" w:unhideWhenUsed="0"/>
-    <w:lsdException w:name="Light Shading Accent 4" w:semiHidden="0" w:uiPriority="60" w:unhideWhenUsed="0"/>
-    <w:lsdException w:name="Light List Accent 4" w:semiHidden="0" w:uiPriority="61" w:unhideWhenUsed="0"/>
-    <w:lsdException w:name="Light Grid Accent 4" w:semiHidden="0" w:uiPriority="62" w:unhideWhenUsed="0"/>
-    <w:lsdException w:name="Medium Shading 1 Accent 4" w:semiHidden="0" w:uiPriority="63" w:unhideWhenUsed="0"/>
-    <w:lsdException w:name="Medium Shading 2 Accent 4" w:semiHidden="0" w:uiPriority="64" w:unhideWhenUsed="0"/>
-    <w:lsdException w:name="Medium List 1 Accent 4" w:semiHidden="0" w:uiPriority="65" w:unhideWhenUsed="0"/>
-    <w:lsdException w:name="Medium List 2 Accent 4" w:semiHidden="0" w:uiPriority="66" w:unhideWhenUsed="0"/>
-    <w:lsdException w:name="Medium Grid 1 Accent 4" w:semiHidden="0" w:uiPriority="67" w:unhideWhenUsed="0"/>
-    <w:lsdException w:name="Medium Grid 2 Accent 4" w:semiHidden="0" w:uiPriority="68" w:unhideWhenUsed="0"/>
-    <w:lsdException w:name="Medium Grid 3 Accent 4" w:semiHidden="0" w:uiPriority="69" w:unhideWhenUsed="0"/>
-    <w:lsdException w:name="Dark List Accent 4" w:semiHidden="0" w:uiPriority="70" w:unhideWhenUsed="0"/>
-    <w:lsdException w:name="Colorful Shading Accent 4" w:semiHidden="0" w:uiPriority="71" w:unhideWhenUsed="0"/>
-    <w:lsdException w:name="Colorful List Accent 4" w:semiHidden="0" w:uiPriority="72" w:unhideWhenUsed="0"/>
-    <w:lsdException w:name="Colorful Grid Accent 4" w:semiHidden="0" w:uiPriority="73" w:unhideWhenUsed="0"/>
-    <w:lsdException w:name="Light Shading Accent 5" w:semiHidden="0" w:uiPriority="60" w:unhideWhenUsed="0"/>
-    <w:lsdException w:name="Light List Accent 5" w:semiHidden="0" w:uiPriority="61" w:unhideWhenUsed="0"/>
-    <w:lsdException w:name="Light Grid Accent 5" w:semiHidden="0" w:uiPriority="62" w:unhideWhenUsed="0"/>
-    <w:lsdException w:name="Medium Shading 1 Accent 5" w:semiHidden="0" w:uiPriority="63" w:unhideWhenUsed="0"/>
-    <w:lsdException w:name="Medium Shading 2 Accent 5" w:semiHidden="0" w:uiPriority="64" w:unhideWhenUsed="0"/>
-    <w:lsdException w:name="Medium List 1 Accent 5" w:semiHidden="0" w:uiPriority="65" w:unhideWhenUsed="0"/>
-    <w:lsdException w:name="Medium List 2 Accent 5" w:semiHidden="0" w:uiPriority="66" w:unhideWhenUsed="0"/>
-    <w:lsdException w:name="Medium Grid 1 Accent 5" w:semiHidden="0" w:uiPriority="67" w:unhideWhenUsed="0"/>
-    <w:lsdException w:name="Medium Grid 2 Accent 5" w:semiHidden="0" w:uiPriority="68" w:unhideWhenUsed="0"/>
-    <w:lsdException w:name="Medium Grid 3 Accent 5" w:semiHidden="0" w:uiPriority="69" w:unhideWhenUsed="0"/>
-    <w:lsdException w:name="Dark List Accent 5" w:semiHidden="0" w:uiPriority="70" w:unhideWhenUsed="0"/>
-    <w:lsdException w:name="Colorful Shading Accent 5" w:semiHidden="0" w:uiPriority="71" w:unhideWhenUsed="0"/>
-    <w:lsdException w:name="Colorful List Accent 5" w:semiHidden="0" w:uiPriority="72" w:unhideWhenUsed="0"/>
-    <w:lsdException w:name="Colorful Grid Accent 5" w:semiHidden="0" w:uiPriority="73" w:unhideWhenUsed="0"/>
-    <w:lsdException w:name="Light Shading Accent 6" w:semiHidden="0" w:uiPriority="60" w:unhideWhenUsed="0"/>
-    <w:lsdException w:name="Light List Accent 6" w:semiHidden="0" w:uiPriority="61" w:unhideWhenUsed="0"/>
-    <w:lsdException w:name="Light Grid Accent 6" w:semiHidden="0" w:uiPriority="62" w:unhideWhenUsed="0"/>
-    <w:lsdException w:name="Medium Shading 1 Accent 6" w:semiHidden="0" w:uiPriority="63" w:unhideWhenUsed="0"/>
-    <w:lsdException w:name="Medium Shading 2 Accent 6" w:semiHidden="0" w:uiPriority="64" w:unhideWhenUsed="0"/>
-    <w:lsdException w:name="Medium List 1 Accent 6" w:semiHidden="0" w:uiPriority="65" w:unhideWhenUsed="0"/>
-    <w:lsdException w:name="Medium List 2 Accent 6" w:semiHidden="0" w:uiPriority="66" w:unhideWhenUsed="0"/>
-    <w:lsdException w:name="Medium Grid 1 Accent 6" w:semiHidden="0" w:uiPriority="67" w:unhideWhenUsed="0"/>
-    <w:lsdException w:name="Medium Grid 2 Accent 6" w:semiHidden="0" w:uiPriority="68" w:unhideWhenUsed="0"/>
-    <w:lsdException w:name="Medium Grid 3 Accent 6" w:semiHidden="0" w:uiPriority="69" w:unhideWhenUsed="0"/>
-    <w:lsdException w:name="Dark List Accent 6" w:semiHidden="0" w:uiPriority="70" w:unhideWhenUsed="0"/>
-    <w:lsdException w:name="Colorful Shading Accent 6" w:semiHidden="0" w:uiPriority="71" w:unhideWhenUsed="0"/>
-    <w:lsdException w:name="Colorful List Accent 6" w:semiHidden="0" w:uiPriority="72" w:unhideWhenUsed="0"/>
-    <w:lsdException w:name="Colorful Grid Accent 6" w:semiHidden="0" w:uiPriority="73" w:unhideWhenUsed="0"/>
-    <w:lsdException w:name="Subtle Emphasis" w:semiHidden="0" w:uiPriority="19" w:unhideWhenUsed="0" w:qFormat="1"/>
-    <w:lsdException w:name="Intense Emphasis" w:semiHidden="0" w:uiPriority="21" w:unhideWhenUsed="0" w:qFormat="1"/>
-    <w:lsdException w:name="Subtle Reference" w:semiHidden="0" w:uiPriority="31" w:unhideWhenUsed="0" w:qFormat="1"/>
-    <w:lsdException w:name="Intense Reference" w:semiHidden="0" w:uiPriority="32" w:unhideWhenUsed="0" w:qFormat="1"/>
-    <w:lsdException w:name="Book Title" w:semiHidden="0" w:uiPriority="33" w:unhideWhenUsed="0" w:qFormat="1"/>
-    <w:lsdException w:name="Bibliography" w:uiPriority="37"/>
-    <w:lsdException w:name="TOC Heading" w:uiPriority="39" w:qFormat="1"/>
+  <w:latentStyles w:defLockedState="0" w:defUIPriority="99" w:defSemiHidden="0" w:defUnhideWhenUsed="0" w:defQFormat="0" w:count="375">
+    <w:lsdException w:name="Normal" w:uiPriority="0" w:qFormat="1"/>
+    <w:lsdException w:name="heading 1" w:uiPriority="9" w:qFormat="1"/>
+    <w:lsdException w:name="heading 2" w:semiHidden="1" w:uiPriority="9" w:unhideWhenUsed="1" w:qFormat="1"/>
+    <w:lsdException w:name="heading 3" w:semiHidden="1" w:uiPriority="9" w:unhideWhenUsed="1" w:qFormat="1"/>
+    <w:lsdException w:name="heading 4" w:semiHidden="1" w:uiPriority="9" w:unhideWhenUsed="1" w:qFormat="1"/>
+    <w:lsdException w:name="heading 5" w:semiHidden="1" w:uiPriority="9" w:unhideWhenUsed="1" w:qFormat="1"/>
+    <w:lsdException w:name="heading 6" w:semiHidden="1" w:uiPriority="9" w:unhideWhenUsed="1" w:qFormat="1"/>
+    <w:lsdException w:name="heading 7" w:semiHidden="1" w:uiPriority="9" w:unhideWhenUsed="1" w:qFormat="1"/>
+    <w:lsdException w:name="heading 8" w:semiHidden="1" w:uiPriority="9" w:unhideWhenUsed="1" w:qFormat="1"/>
+    <w:lsdException w:name="heading 9" w:semiHidden="1" w:uiPriority="9" w:unhideWhenUsed="1" w:qFormat="1"/>
+    <w:lsdException w:name="index 1" w:semiHidden="1" w:unhideWhenUsed="1"/>
+    <w:lsdException w:name="index 2" w:semiHidden="1" w:unhideWhenUsed="1"/>
+    <w:lsdException w:name="index 3" w:semiHidden="1" w:unhideWhenUsed="1"/>
+    <w:lsdException w:name="index 4" w:semiHidden="1" w:unhideWhenUsed="1"/>
+    <w:lsdException w:name="index 5" w:semiHidden="1" w:unhideWhenUsed="1"/>
+    <w:lsdException w:name="index 6" w:semiHidden="1" w:unhideWhenUsed="1"/>
+    <w:lsdException w:name="index 7" w:semiHidden="1" w:unhideWhenUsed="1"/>
+    <w:lsdException w:name="index 8" w:semiHidden="1" w:unhideWhenUsed="1"/>
+    <w:lsdException w:name="index 9" w:semiHidden="1" w:unhideWhenUsed="1"/>
+    <w:lsdException w:name="toc 1" w:semiHidden="1" w:uiPriority="39" w:unhideWhenUsed="1"/>
+    <w:lsdException w:name="toc 2" w:semiHidden="1" w:uiPriority="39" w:unhideWhenUsed="1"/>
+    <w:lsdException w:name="toc 3" w:semiHidden="1" w:uiPriority="39" w:unhideWhenUsed="1"/>
+    <w:lsdException w:name="toc 4" w:semiHidden="1" w:uiPriority="39" w:unhideWhenUsed="1"/>
+    <w:lsdException w:name="toc 5" w:semiHidden="1" w:uiPriority="39" w:unhideWhenUsed="1"/>
+    <w:lsdException w:name="toc 6" w:semiHidden="1" w:uiPriority="39" w:unhideWhenUsed="1"/>
+    <w:lsdException w:name="toc 7" w:semiHidden="1" w:uiPriority="39" w:unhideWhenUsed="1"/>
+    <w:lsdException w:name="toc 8" w:semiHidden="1" w:uiPriority="39" w:unhideWhenUsed="1"/>
+    <w:lsdException w:name="toc 9" w:semiHidden="1" w:uiPriority="39" w:unhideWhenUsed="1"/>
+    <w:lsdException w:name="Normal Indent" w:semiHidden="1" w:unhideWhenUsed="1"/>
+    <w:lsdException w:name="footnote text" w:semiHidden="1" w:unhideWhenUsed="1"/>
+    <w:lsdException w:name="annotation text" w:semiHidden="1" w:unhideWhenUsed="1"/>
+    <w:lsdException w:name="header" w:semiHidden="1" w:unhideWhenUsed="1"/>
+    <w:lsdException w:name="footer" w:semiHidden="1" w:unhideWhenUsed="1"/>
+    <w:lsdException w:name="index heading" w:semiHidden="1" w:unhideWhenUsed="1"/>
+    <w:lsdException w:name="caption" w:semiHidden="1" w:uiPriority="35" w:unhideWhenUsed="1" w:qFormat="1"/>
+    <w:lsdException w:name="table of figures" w:semiHidden="1" w:unhideWhenUsed="1"/>
+    <w:lsdException w:name="envelope address" w:semiHidden="1" w:unhideWhenUsed="1"/>
+    <w:lsdException w:name="envelope return" w:semiHidden="1" w:unhideWhenUsed="1"/>
+    <w:lsdException w:name="footnote reference" w:semiHidden="1" w:unhideWhenUsed="1"/>
+    <w:lsdException w:name="annotation reference" w:semiHidden="1" w:unhideWhenUsed="1"/>
+    <w:lsdException w:name="line number" w:semiHidden="1" w:unhideWhenUsed="1"/>
+    <w:lsdException w:name="page number" w:semiHidden="1" w:unhideWhenUsed="1"/>
+    <w:lsdException w:name="endnote reference" w:semiHidden="1" w:unhideWhenUsed="1"/>
+    <w:lsdException w:name="endnote text" w:semiHidden="1" w:unhideWhenUsed="1"/>
+    <w:lsdException w:name="table of authorities" w:semiHidden="1" w:unhideWhenUsed="1"/>
+    <w:lsdException w:name="macro" w:semiHidden="1" w:unhideWhenUsed="1"/>
+    <w:lsdException w:name="toa heading" w:semiHidden="1" w:unhideWhenUsed="1"/>
+    <w:lsdException w:name="List" w:semiHidden="1" w:unhideWhenUsed="1"/>
+    <w:lsdException w:name="List Bullet" w:semiHidden="1" w:unhideWhenUsed="1"/>
+    <w:lsdException w:name="List Number" w:semiHidden="1" w:unhideWhenUsed="1"/>
+    <w:lsdException w:name="List 2" w:semiHidden="1" w:unhideWhenUsed="1"/>
+    <w:lsdException w:name="List 3" w:semiHidden="1" w:unhideWhenUsed="1"/>
+    <w:lsdException w:name="List 4" w:semiHidden="1" w:unhideWhenUsed="1"/>
+    <w:lsdException w:name="List 5" w:semiHidden="1" w:unhideWhenUsed="1"/>
+    <w:lsdException w:name="List Bullet 2" w:semiHidden="1" w:unhideWhenUsed="1"/>
+    <w:lsdException w:name="List Bullet 3" w:semiHidden="1" w:unhideWhenUsed="1"/>
+    <w:lsdException w:name="List Bullet 4" w:semiHidden="1" w:unhideWhenUsed="1"/>
+    <w:lsdException w:name="List Bullet 5" w:semiHidden="1" w:unhideWhenUsed="1"/>
+    <w:lsdException w:name="List Number 2" w:semiHidden="1" w:unhideWhenUsed="1"/>
+    <w:lsdException w:name="List Number 3" w:semiHidden="1" w:unhideWhenUsed="1"/>
+    <w:lsdException w:name="List Number 4" w:semiHidden="1" w:unhideWhenUsed="1"/>
+    <w:lsdException w:name="List Number 5" w:semiHidden="1" w:unhideWhenUsed="1"/>
+    <w:lsdException w:name="Title" w:uiPriority="10" w:qFormat="1"/>
+    <w:lsdException w:name="Closing" w:semiHidden="1" w:unhideWhenUsed="1"/>
+    <w:lsdException w:name="Signature" w:semiHidden="1" w:unhideWhenUsed="1"/>
+    <w:lsdException w:name="Default Paragraph Font" w:semiHidden="1" w:uiPriority="1" w:unhideWhenUsed="1"/>
+    <w:lsdException w:name="Body Text" w:semiHidden="1" w:unhideWhenUsed="1"/>
+    <w:lsdException w:name="Body Text Indent" w:semiHidden="1" w:unhideWhenUsed="1"/>
+    <w:lsdException w:name="List Continue" w:semiHidden="1" w:unhideWhenUsed="1"/>
+    <w:lsdException w:name="List Continue 2" w:semiHidden="1" w:unhideWhenUsed="1"/>
+    <w:lsdException w:name="List Continue 3" w:semiHidden="1" w:unhideWhenUsed="1"/>
+    <w:lsdException w:name="List Continue 4" w:semiHidden="1" w:unhideWhenUsed="1"/>
+    <w:lsdException w:name="List Continue 5" w:semiHidden="1" w:unhideWhenUsed="1"/>
+    <w:lsdException w:name="Message Header" w:semiHidden="1" w:unhideWhenUsed="1"/>
+    <w:lsdException w:name="Subtitle" w:uiPriority="11" w:qFormat="1"/>
+    <w:lsdException w:name="Salutation" w:semiHidden="1" w:unhideWhenUsed="1"/>
+    <w:lsdException w:name="Date" w:semiHidden="1" w:unhideWhenUsed="1"/>
+    <w:lsdException w:name="Body Text First Indent" w:semiHidden="1" w:unhideWhenUsed="1"/>
+    <w:lsdException w:name="Body Text First Indent 2" w:semiHidden="1" w:unhideWhenUsed="1"/>
+    <w:lsdException w:name="Note Heading" w:semiHidden="1" w:unhideWhenUsed="1"/>
+    <w:lsdException w:name="Body Text 2" w:semiHidden="1" w:unhideWhenUsed="1"/>
+    <w:lsdException w:name="Body Text 3" w:semiHidden="1" w:unhideWhenUsed="1"/>
+    <w:lsdException w:name="Body Text Indent 2" w:semiHidden="1" w:unhideWhenUsed="1"/>
+    <w:lsdException w:name="Body Text Indent 3" w:semiHidden="1" w:unhideWhenUsed="1"/>
+    <w:lsdException w:name="Block Text" w:semiHidden="1" w:unhideWhenUsed="1"/>
+    <w:lsdException w:name="Hyperlink" w:semiHidden="1" w:unhideWhenUsed="1"/>
+    <w:lsdException w:name="FollowedHyperlink" w:semiHidden="1" w:unhideWhenUsed="1"/>
+    <w:lsdException w:name="Strong" w:uiPriority="22" w:qFormat="1"/>
+    <w:lsdException w:name="Emphasis" w:uiPriority="20" w:qFormat="1"/>
+    <w:lsdException w:name="Document Map" w:semiHidden="1" w:unhideWhenUsed="1"/>
+    <w:lsdException w:name="Plain Text" w:semiHidden="1" w:uiPriority="0" w:unhideWhenUsed="1"/>
+    <w:lsdException w:name="E-mail Signature" w:semiHidden="1" w:unhideWhenUsed="1"/>
+    <w:lsdException w:name="HTML Top of Form" w:semiHidden="1" w:unhideWhenUsed="1"/>
+    <w:lsdException w:name="HTML Bottom of Form" w:semiHidden="1" w:unhideWhenUsed="1"/>
+    <w:lsdException w:name="Normal (Web)" w:semiHidden="1" w:unhideWhenUsed="1"/>
+    <w:lsdException w:name="HTML Acronym" w:semiHidden="1" w:unhideWhenUsed="1"/>
+    <w:lsdException w:name="HTML Address" w:semiHidden="1" w:unhideWhenUsed="1"/>
+    <w:lsdException w:name="HTML Cite" w:semiHidden="1" w:unhideWhenUsed="1"/>
+    <w:lsdException w:name="HTML Code" w:semiHidden="1" w:unhideWhenUsed="1"/>
+    <w:lsdException w:name="HTML Definition" w:semiHidden="1" w:unhideWhenUsed="1"/>
+    <w:lsdException w:name="HTML Keyboard" w:semiHidden="1" w:unhideWhenUsed="1"/>
+    <w:lsdException w:name="HTML Preformatted" w:semiHidden="1" w:unhideWhenUsed="1"/>
+    <w:lsdException w:name="HTML Sample" w:semiHidden="1" w:unhideWhenUsed="1"/>
+    <w:lsdException w:name="HTML Typewriter" w:semiHidden="1" w:unhideWhenUsed="1"/>
+    <w:lsdException w:name="HTML Variable" w:semiHidden="1" w:unhideWhenUsed="1"/>
+    <w:lsdException w:name="Normal Table" w:semiHidden="1" w:unhideWhenUsed="1"/>
+    <w:lsdException w:name="annotation subject" w:semiHidden="1" w:unhideWhenUsed="1"/>
+    <w:lsdException w:name="No List" w:semiHidden="1" w:unhideWhenUsed="1"/>
+    <w:lsdException w:name="Outline List 1" w:semiHidden="1" w:unhideWhenUsed="1"/>
+    <w:lsdException w:name="Outline List 2" w:semiHidden="1" w:unhideWhenUsed="1"/>
+    <w:lsdException w:name="Outline List 3" w:semiHidden="1" w:unhideWhenUsed="1"/>
+    <w:lsdException w:name="Table Simple 1" w:semiHidden="1" w:unhideWhenUsed="1"/>
+    <w:lsdException w:name="Table Simple 2" w:semiHidden="1" w:unhideWhenUsed="1"/>
+    <w:lsdException w:name="Table Simple 3" w:semiHidden="1" w:unhideWhenUsed="1"/>
+    <w:lsdException w:name="Table Classic 1" w:semiHidden="1" w:unhideWhenUsed="1"/>
+    <w:lsdException w:name="Table Classic 2" w:semiHidden="1" w:unhideWhenUsed="1"/>
+    <w:lsdException w:name="Table Classic 3" w:semiHidden="1" w:unhideWhenUsed="1"/>
+    <w:lsdException w:name="Table Classic 4" w:semiHidden="1" w:unhideWhenUsed="1"/>
+    <w:lsdException w:name="Table Colorful 1" w:semiHidden="1" w:unhideWhenUsed="1"/>
+    <w:lsdException w:name="Table Colorful 2" w:semiHidden="1" w:unhideWhenUsed="1"/>
+    <w:lsdException w:name="Table Colorful 3" w:semiHidden="1" w:unhideWhenUsed="1"/>
+    <w:lsdException w:name="Table Columns 1" w:semiHidden="1" w:unhideWhenUsed="1"/>
+    <w:lsdException w:name="Table Columns 2" w:semiHidden="1" w:unhideWhenUsed="1"/>
+    <w:lsdException w:name="Table Columns 3" w:semiHidden="1" w:unhideWhenUsed="1"/>
+    <w:lsdException w:name="Table Columns 4" w:semiHidden="1" w:unhideWhenUsed="1"/>
+    <w:lsdException w:name="Table Columns 5" w:semiHidden="1" w:unhideWhenUsed="1"/>
+    <w:lsdException w:name="Table Grid 1" w:semiHidden="1" w:unhideWhenUsed="1"/>
+    <w:lsdException w:name="Table Grid 2" w:semiHidden="1" w:unhideWhenUsed="1"/>
+    <w:lsdException w:name="Table Grid 3" w:semiHidden="1" w:unhideWhenUsed="1"/>
+    <w:lsdException w:name="Table Grid 4" w:semiHidden="1" w:unhideWhenUsed="1"/>
+    <w:lsdException w:name="Table Grid 5" w:semiHidden="1" w:unhideWhenUsed="1"/>
+    <w:lsdException w:name="Table Grid 6" w:semiHidden="1" w:unhideWhenUsed="1"/>
+    <w:lsdException w:name="Table Grid 7" w:semiHidden="1" w:unhideWhenUsed="1"/>
+    <w:lsdException w:name="Table Grid 8" w:semiHidden="1" w:unhideWhenUsed="1"/>
+    <w:lsdException w:name="Table List 1" w:semiHidden="1" w:unhideWhenUsed="1"/>
+    <w:lsdException w:name="Table List 2" w:semiHidden="1" w:unhideWhenUsed="1"/>
+    <w:lsdException w:name="Table List 3" w:semiHidden="1" w:unhideWhenUsed="1"/>
+    <w:lsdException w:name="Table List 4" w:semiHidden="1" w:unhideWhenUsed="1"/>
+    <w:lsdException w:name="Table List 5" w:semiHidden="1" w:unhideWhenUsed="1"/>
+    <w:lsdException w:name="Table List 6" w:semiHidden="1" w:unhideWhenUsed="1"/>
+    <w:lsdException w:name="Table List 7" w:semiHidden="1" w:unhideWhenUsed="1"/>
+    <w:lsdException w:name="Table List 8" w:semiHidden="1" w:unhideWhenUsed="1"/>
+    <w:lsdException w:name="Table 3D effects 1" w:semiHidden="1" w:unhideWhenUsed="1"/>
+    <w:lsdException w:name="Table 3D effects 2" w:semiHidden="1" w:unhideWhenUsed="1"/>
+    <w:lsdException w:name="Table 3D effects 3" w:semiHidden="1" w:unhideWhenUsed="1"/>
+    <w:lsdException w:name="Table Contemporary" w:semiHidden="1" w:unhideWhenUsed="1"/>
+    <w:lsdException w:name="Table Elegant" w:semiHidden="1" w:unhideWhenUsed="1"/>
+    <w:lsdException w:name="Table Professional" w:semiHidden="1" w:unhideWhenUsed="1"/>
+    <w:lsdException w:name="Table Subtle 1" w:semiHidden="1" w:unhideWhenUsed="1"/>
+    <w:lsdException w:name="Table Subtle 2" w:semiHidden="1" w:unhideWhenUsed="1"/>
+    <w:lsdException w:name="Table Web 1" w:semiHidden="1" w:unhideWhenUsed="1"/>
+    <w:lsdException w:name="Table Web 2" w:semiHidden="1" w:unhideWhenUsed="1"/>
+    <w:lsdException w:name="Table Web 3" w:semiHidden="1" w:unhideWhenUsed="1"/>
+    <w:lsdException w:name="Balloon Text" w:semiHidden="1" w:unhideWhenUsed="1"/>
+    <w:lsdException w:name="Table Grid" w:semiHidden="1" w:uiPriority="39" w:unhideWhenUsed="1"/>
+    <w:lsdException w:name="Table Theme" w:semiHidden="1" w:unhideWhenUsed="1"/>
+    <w:lsdException w:name="Placeholder Text" w:semiHidden="1"/>
+    <w:lsdException w:name="No Spacing" w:uiPriority="1" w:qFormat="1"/>
+    <w:lsdException w:name="Light Shading" w:uiPriority="60"/>
+    <w:lsdException w:name="Light List" w:uiPriority="61"/>
+    <w:lsdException w:name="Light Grid" w:uiPriority="62"/>
+    <w:lsdException w:name="Medium Shading 1" w:uiPriority="63"/>
+    <w:lsdException w:name="Medium Shading 2" w:uiPriority="64"/>
+    <w:lsdException w:name="Medium List 1" w:uiPriority="65"/>
+    <w:lsdException w:name="Medium List 2" w:uiPriority="66"/>
+    <w:lsdException w:name="Medium Grid 1" w:uiPriority="67"/>
+    <w:lsdException w:name="Medium Grid 2" w:uiPriority="68"/>
+    <w:lsdException w:name="Medium Grid 3" w:uiPriority="69"/>
+    <w:lsdException w:name="Dark List" w:uiPriority="70"/>
+    <w:lsdException w:name="Colorful Shading" w:uiPriority="71"/>
+    <w:lsdException w:name="Colorful List" w:uiPriority="72"/>
+    <w:lsdException w:name="Colorful Grid" w:uiPriority="73"/>
+    <w:lsdException w:name="Light Shading Accent 1" w:uiPriority="60"/>
+    <w:lsdException w:name="Light List Accent 1" w:uiPriority="61"/>
+    <w:lsdException w:name="Light Grid Accent 1" w:uiPriority="62"/>
+    <w:lsdException w:name="Medium Shading 1 Accent 1" w:uiPriority="63"/>
+    <w:lsdException w:name="Medium Shading 2 Accent 1" w:uiPriority="64"/>
+    <w:lsdException w:name="Medium List 1 Accent 1" w:uiPriority="65"/>
+    <w:lsdException w:name="Revision" w:semiHidden="1"/>
+    <w:lsdException w:name="List Paragraph" w:uiPriority="34" w:qFormat="1"/>
+    <w:lsdException w:name="Quote" w:uiPriority="29" w:qFormat="1"/>
+    <w:lsdException w:name="Intense Quote" w:uiPriority="30" w:qFormat="1"/>
+    <w:lsdException w:name="Medium List 2 Accent 1" w:uiPriority="66"/>
+    <w:lsdException w:name="Medium Grid 1 Accent 1" w:uiPriority="67"/>
+    <w:lsdException w:name="Medium Grid 2 Accent 1" w:uiPriority="68"/>
+    <w:lsdException w:name="Medium Grid 3 Accent 1" w:uiPriority="69"/>
+    <w:lsdException w:name="Dark List Accent 1" w:uiPriority="70"/>
+    <w:lsdException w:name="Colorful Shading Accent 1" w:uiPriority="71"/>
+    <w:lsdException w:name="Colorful List Accent 1" w:uiPriority="72"/>
+    <w:lsdException w:name="Colorful Grid Accent 1" w:uiPriority="73"/>
+    <w:lsdException w:name="Light Shading Accent 2" w:uiPriority="60"/>
+    <w:lsdException w:name="Light List Accent 2" w:uiPriority="61"/>
+    <w:lsdException w:name="Light Grid Accent 2" w:uiPriority="62"/>
+    <w:lsdException w:name="Medium Shading 1 Accent 2" w:uiPriority="63"/>
+    <w:lsdException w:name="Medium Shading 2 Accent 2" w:uiPriority="64"/>
+    <w:lsdException w:name="Medium List 1 Accent 2" w:uiPriority="65"/>
+    <w:lsdException w:name="Medium List 2 Accent 2" w:uiPriority="66"/>
+    <w:lsdException w:name="Medium Grid 1 Accent 2" w:uiPriority="67"/>
+    <w:lsdException w:name="Medium Grid 2 Accent 2" w:uiPriority="68"/>
+    <w:lsdException w:name="Medium Grid 3 Accent 2" w:uiPriority="69"/>
+    <w:lsdException w:name="Dark List Accent 2" w:uiPriority="70"/>
+    <w:lsdException w:name="Colorful Shading Accent 2" w:uiPriority="71"/>
+    <w:lsdException w:name="Colorful List Accent 2" w:uiPriority="72"/>
+    <w:lsdException w:name="Colorful Grid Accent 2" w:uiPriority="73"/>
+    <w:lsdException w:name="Light Shading Accent 3" w:uiPriority="60"/>
+    <w:lsdException w:name="Light List Accent 3" w:uiPriority="61"/>
+    <w:lsdException w:name="Light Grid Accent 3" w:uiPriority="62"/>
+    <w:lsdException w:name="Medium Shading 1 Accent 3" w:uiPriority="63"/>
+    <w:lsdException w:name="Medium Shading 2 Accent 3" w:uiPriority="64"/>
+    <w:lsdException w:name="Medium List 1 Accent 3" w:uiPriority="65"/>
+    <w:lsdException w:name="Medium List 2 Accent 3" w:uiPriority="66"/>
+    <w:lsdException w:name="Medium Grid 1 Accent 3" w:uiPriority="67"/>
+    <w:lsdException w:name="Medium Grid 2 Accent 3" w:uiPriority="68"/>
+    <w:lsdException w:name="Medium Grid 3 Accent 3" w:uiPriority="69"/>
+    <w:lsdException w:name="Dark List Accent 3" w:uiPriority="70"/>
+    <w:lsdException w:name="Colorful Shading Accent 3" w:uiPriority="71"/>
+    <w:lsdException w:name="Colorful List Accent 3" w:uiPriority="72"/>
+    <w:lsdException w:name="Colorful Grid Accent 3" w:uiPriority="73"/>
+    <w:lsdException w:name="Light Shading Accent 4" w:uiPriority="60"/>
+    <w:lsdException w:name="Light List Accent 4" w:uiPriority="61"/>
+    <w:lsdException w:name="Light Grid Accent 4" w:uiPriority="62"/>
+    <w:lsdException w:name="Medium Shading 1 Accent 4" w:uiPriority="63"/>
+    <w:lsdException w:name="Medium Shading 2 Accent 4" w:uiPriority="64"/>
+    <w:lsdException w:name="Medium List 1 Accent 4" w:uiPriority="65"/>
+    <w:lsdException w:name="Medium List 2 Accent 4" w:uiPriority="66"/>
+    <w:lsdException w:name="Medium Grid 1 Accent 4" w:uiPriority="67"/>
+    <w:lsdException w:name="Medium Grid 2 Accent 4" w:uiPriority="68"/>
+    <w:lsdException w:name="Medium Grid 3 Accent 4" w:uiPriority="69"/>
+    <w:lsdException w:name="Dark List Accent 4" w:uiPriority="70"/>
+    <w:lsdException w:name="Colorful Shading Accent 4" w:uiPriority="71"/>
+    <w:lsdException w:name="Colorful List Accent 4" w:uiPriority="72"/>
+    <w:lsdException w:name="Colorful Grid Accent 4" w:uiPriority="73"/>
+    <w:lsdException w:name="Light Shading Accent 5" w:uiPriority="60"/>
+    <w:lsdException w:name="Light List Accent 5" w:uiPriority="61"/>
+    <w:lsdException w:name="Light Grid Accent 5" w:uiPriority="62"/>
+    <w:lsdException w:name="Medium Shading 1 Accent 5" w:uiPriority="63"/>
+    <w:lsdException w:name="Medium Shading 2 Accent 5" w:uiPriority="64"/>
+    <w:lsdException w:name="Medium List 1 Accent 5" w:uiPriority="65"/>
+    <w:lsdException w:name="Medium List 2 Accent 5" w:uiPriority="66"/>
+    <w:lsdException w:name="Medium Grid 1 Accent 5" w:uiPriority="67"/>
+    <w:lsdException w:name="Medium Grid 2 Accent 5" w:uiPriority="68"/>
+    <w:lsdException w:name="Medium Grid 3 Accent 5" w:uiPriority="69"/>
+    <w:lsdException w:name="Dark List Accent 5" w:uiPriority="70"/>
+    <w:lsdException w:name="Colorful Shading Accent 5" w:uiPriority="71"/>
+    <w:lsdException w:name="Colorful List Accent 5" w:uiPriority="72"/>
+    <w:lsdException w:name="Colorful Grid Accent 5" w:uiPriority="73"/>
+    <w:lsdException w:name="Light Shading Accent 6" w:uiPriority="60"/>
+    <w:lsdException w:name="Light List Accent 6" w:uiPriority="61"/>
+    <w:lsdException w:name="Light Grid Accent 6" w:uiPriority="62"/>
+    <w:lsdException w:name="Medium Shading 1 Accent 6" w:uiPriority="63"/>
+    <w:lsdException w:name="Medium Shading 2 Accent 6" w:uiPriority="64"/>
+    <w:lsdException w:name="Medium List 1 Accent 6" w:uiPriority="65"/>
+    <w:lsdException w:name="Medium List 2 Accent 6" w:uiPriority="66"/>
+    <w:lsdException w:name="Medium Grid 1 Accent 6" w:uiPriority="67"/>
+    <w:lsdException w:name="Medium Grid 2 Accent 6" w:uiPriority="68"/>
+    <w:lsdException w:name="Medium Grid 3 Accent 6" w:uiPriority="69"/>
+    <w:lsdException w:name="Dark List Accent 6" w:uiPriority="70"/>
+    <w:lsdException w:name="Colorful Shading Accent 6" w:uiPriority="71"/>
+    <w:lsdException w:name="Colorful List Accent 6" w:uiPriority="72"/>
+    <w:lsdException w:name="Colorful Grid Accent 6" w:uiPriority="73"/>
+    <w:lsdException w:name="Subtle Emphasis" w:uiPriority="19" w:qFormat="1"/>
+    <w:lsdException w:name="Intense Emphasis" w:uiPriority="21" w:qFormat="1"/>
+    <w:lsdException w:name="Subtle Reference" w:uiPriority="31" w:qFormat="1"/>
+    <w:lsdException w:name="Intense Reference" w:uiPriority="32" w:qFormat="1"/>
+    <w:lsdException w:name="Book Title" w:uiPriority="33" w:qFormat="1"/>
+    <w:lsdException w:name="Bibliography" w:semiHidden="1" w:uiPriority="37" w:unhideWhenUsed="1"/>
+    <w:lsdException w:name="TOC Heading" w:semiHidden="1" w:uiPriority="39" w:unhideWhenUsed="1" w:qFormat="1"/>
+    <w:lsdException w:name="Plain Table 1" w:uiPriority="41"/>
+    <w:lsdException w:name="Plain Table 2" w:uiPriority="42"/>
+    <w:lsdException w:name="Plain Table 3" w:uiPriority="43"/>
+    <w:lsdException w:name="Plain Table 4" w:uiPriority="44"/>
+    <w:lsdException w:name="Plain Table 5" w:uiPriority="45"/>
+    <w:lsdException w:name="Grid Table Light" w:uiPriority="40"/>
+    <w:lsdException w:name="Grid Table 1 Light" w:uiPriority="46"/>
+    <w:lsdException w:name="Grid Table 2" w:uiPriority="47"/>
+    <w:lsdException w:name="Grid Table 3" w:uiPriority="48"/>
+    <w:lsdException w:name="Grid Table 4" w:uiPriority="49"/>
+    <w:lsdException w:name="Grid Table 5 Dark" w:uiPriority="50"/>
+    <w:lsdException w:name="Grid Table 6 Colorful" w:uiPriority="51"/>
+    <w:lsdException w:name="Grid Table 7 Colorful" w:uiPriority="52"/>
+    <w:lsdException w:name="Grid Table 1 Light Accent 1" w:uiPriority="46"/>
+    <w:lsdException w:name="Grid Table 2 Accent 1" w:uiPriority="47"/>
+    <w:lsdException w:name="Grid Table 3 Accent 1" w:uiPriority="48"/>
+    <w:lsdException w:name="Grid Table 4 Accent 1" w:uiPriority="49"/>
+    <w:lsdException w:name="Grid Table 5 Dark Accent 1" w:uiPriority="50"/>
+    <w:lsdException w:name="Grid Table 6 Colorful Accent 1" w:uiPriority="51"/>
+    <w:lsdException w:name="Grid Table 7 Colorful Accent 1" w:uiPriority="52"/>
+    <w:lsdException w:name="Grid Table 1 Light Accent 2" w:uiPriority="46"/>
+    <w:lsdException w:name="Grid Table 2 Accent 2" w:uiPriority="47"/>
+    <w:lsdException w:name="Grid Table 3 Accent 2" w:uiPriority="48"/>
+    <w:lsdException w:name="Grid Table 4 Accent 2" w:uiPriority="49"/>
+    <w:lsdException w:name="Grid Table 5 Dark Accent 2" w:uiPriority="50"/>
+    <w:lsdException w:name="Grid Table 6 Colorful Accent 2" w:uiPriority="51"/>
+    <w:lsdException w:name="Grid Table 7 Colorful Accent 2" w:uiPriority="52"/>
+    <w:lsdException w:name="Grid Table 1 Light Accent 3" w:uiPriority="46"/>
+    <w:lsdException w:name="Grid Table 2 Accent 3" w:uiPriority="47"/>
+    <w:lsdException w:name="Grid Table 3 Accent 3" w:uiPriority="48"/>
+    <w:lsdException w:name="Grid Table 4 Accent 3" w:uiPriority="49"/>
+    <w:lsdException w:name="Grid Table 5 Dark Accent 3" w:uiPriority="50"/>
+    <w:lsdException w:name="Grid Table 6 Colorful Accent 3" w:uiPriority="51"/>
+    <w:lsdException w:name="Grid Table 7 Colorful Accent 3" w:uiPriority="52"/>
+    <w:lsdException w:name="Grid Table 1 Light Accent 4" w:uiPriority="46"/>
+    <w:lsdException w:name="Grid Table 2 Accent 4" w:uiPriority="47"/>
+    <w:lsdException w:name="Grid Table 3 Accent 4" w:uiPriority="48"/>
+    <w:lsdException w:name="Grid Table 4 Accent 4" w:uiPriority="49"/>
+    <w:lsdException w:name="Grid Table 5 Dark Accent 4" w:uiPriority="50"/>
+    <w:lsdException w:name="Grid Table 6 Colorful Accent 4" w:uiPriority="51"/>
+    <w:lsdException w:name="Grid Table 7 Colorful Accent 4" w:uiPriority="52"/>
+    <w:lsdException w:name="Grid Table 1 Light Accent 5" w:uiPriority="46"/>
+    <w:lsdException w:name="Grid Table 2 Accent 5" w:uiPriority="47"/>
+    <w:lsdException w:name="Grid Table 3 Accent 5" w:uiPriority="48"/>
+    <w:lsdException w:name="Grid Table 4 Accent 5" w:uiPriority="49"/>
+    <w:lsdException w:name="Grid Table 5 Dark Accent 5" w:uiPriority="50"/>
+    <w:lsdException w:name="Grid Table 6 Colorful Accent 5" w:uiPriority="51"/>
+    <w:lsdException w:name="Grid Table 7 Colorful Accent 5" w:uiPriority="52"/>
+    <w:lsdException w:name="Grid Table 1 Light Accent 6" w:uiPriority="46"/>
+    <w:lsdException w:name="Grid Table 2 Accent 6" w:uiPriority="47"/>
+    <w:lsdException w:name="Grid Table 3 Accent 6" w:uiPriority="48"/>
+    <w:lsdException w:name="Grid Table 4 Accent 6" w:uiPriority="49"/>
+    <w:lsdException w:name="Grid Table 5 Dark Accent 6" w:uiPriority="50"/>
+    <w:lsdException w:name="Grid Table 6 Colorful Accent 6" w:uiPriority="51"/>
+    <w:lsdException w:name="Grid Table 7 Colorful Accent 6" w:uiPriority="52"/>
+    <w:lsdException w:name="List Table 1 Light" w:uiPriority="46"/>
+    <w:lsdException w:name="List Table 2" w:uiPriority="47"/>
+    <w:lsdException w:name="List Table 3" w:uiPriority="48"/>
+    <w:lsdException w:name="List Table 4" w:uiPriority="49"/>
+    <w:lsdException w:name="List Table 5 Dark" w:uiPriority="50"/>
+    <w:lsdException w:name="List Table 6 Colorful" w:uiPriority="51"/>
+    <w:lsdException w:name="List Table 7 Colorful" w:uiPriority="52"/>
+    <w:lsdException w:name="List Table 1 Light Accent 1" w:uiPriority="46"/>
+    <w:lsdException w:name="List Table 2 Accent 1" w:uiPriority="47"/>
+    <w:lsdException w:name="List Table 3 Accent 1" w:uiPriority="48"/>
+    <w:lsdException w:name="List Table 4 Accent 1" w:uiPriority="49"/>
+    <w:lsdException w:name="List Table 5 Dark Accent 1" w:uiPriority="50"/>
+    <w:lsdException w:name="List Table 6 Colorful Accent 1" w:uiPriority="51"/>
+    <w:lsdException w:name="List Table 7 Colorful Accent 1" w:uiPriority="52"/>
+    <w:lsdException w:name="List Table 1 Light Accent 2" w:uiPriority="46"/>
+    <w:lsdException w:name="List Table 2 Accent 2" w:uiPriority="47"/>
+    <w:lsdException w:name="List Table 3 Accent 2" w:uiPriority="48"/>
+    <w:lsdException w:name="List Table 4 Accent 2" w:uiPriority="49"/>
+    <w:lsdException w:name="List Table 5 Dark Accent 2" w:uiPriority="50"/>
+    <w:lsdException w:name="List Table 6 Colorful Accent 2" w:uiPriority="51"/>
+    <w:lsdException w:name="List Table 7 Colorful Accent 2" w:uiPriority="52"/>
+    <w:lsdException w:name="List Table 1 Light Accent 3" w:uiPriority="46"/>
+    <w:lsdException w:name="List Table 2 Accent 3" w:uiPriority="47"/>
+    <w:lsdException w:name="List Table 3 Accent 3" w:uiPriority="48"/>
+    <w:lsdException w:name="List Table 4 Accent 3" w:uiPriority="49"/>
+    <w:lsdException w:name="List Table 5 Dark Accent 3" w:uiPriority="50"/>
+    <w:lsdException w:name="List Table 6 Colorful Accent 3" w:uiPriority="51"/>
+    <w:lsdException w:name="List Table 7 Colorful Accent 3" w:uiPriority="52"/>
+    <w:lsdException w:name="List Table 1 Light Accent 4" w:uiPriority="46"/>
+    <w:lsdException w:name="List Table 2 Accent 4" w:uiPriority="47"/>
+    <w:lsdException w:name="List Table 3 Accent 4" w:uiPriority="48"/>
+    <w:lsdException w:name="List Table 4 Accent 4" w:uiPriority="49"/>
+    <w:lsdException w:name="List Table 5 Dark Accent 4" w:uiPriority="50"/>
+    <w:lsdException w:name="List Table 6 Colorful Accent 4" w:uiPriority="51"/>
+    <w:lsdException w:name="List Table 7 Colorful Accent 4" w:uiPriority="52"/>
+    <w:lsdException w:name="List Table 1 Light Accent 5" w:uiPriority="46"/>
+    <w:lsdException w:name="List Table 2 Accent 5" w:uiPriority="47"/>
+    <w:lsdException w:name="List Table 3 Accent 5" w:uiPriority="48"/>
+    <w:lsdException w:name="List Table 4 Accent 5" w:uiPriority="49"/>
+    <w:lsdException w:name="List Table 5 Dark Accent 5" w:uiPriority="50"/>
+    <w:lsdException w:name="List Table 6 Colorful Accent 5" w:uiPriority="51"/>
+    <w:lsdException w:name="List Table 7 Colorful Accent 5" w:uiPriority="52"/>
+    <w:lsdException w:name="List Table 1 Light Accent 6" w:uiPriority="46"/>
+    <w:lsdException w:name="List Table 2 Accent 6" w:uiPriority="47"/>
+    <w:lsdException w:name="List Table 3 Accent 6" w:uiPriority="48"/>
+    <w:lsdException w:name="List Table 4 Accent 6" w:uiPriority="49"/>
+    <w:lsdException w:name="List Table 5 Dark Accent 6" w:uiPriority="50"/>
+    <w:lsdException w:name="List Table 6 Colorful Accent 6" w:uiPriority="51"/>
+    <w:lsdException w:name="List Table 7 Colorful Accent 6" w:uiPriority="52"/>
+    <w:lsdException w:name="Mention" w:semiHidden="1" w:unhideWhenUsed="1"/>
+    <w:lsdException w:name="Smart Hyperlink" w:semiHidden="1" w:unhideWhenUsed="1"/>
+    <w:lsdException w:name="Hashtag" w:semiHidden="1" w:unhideWhenUsed="1"/>
+    <w:lsdException w:name="Unresolved Mention" w:semiHidden="1" w:unhideWhenUsed="1"/>
   </w:latentStyles>
   <w:style w:type="paragraph" w:default="1" w:styleId="Normal">
     <w:name w:val="Normal"/>
@@ -6835,11 +7216,11 @@
       <w:lang w:eastAsia="hr-HR"/>
     </w:rPr>
   </w:style>
-  <w:style w:type="paragraph" w:styleId="Heading1">
+  <w:style w:type="paragraph" w:styleId="Naslov1">
     <w:name w:val="heading 1"/>
     <w:basedOn w:val="Normal"/>
     <w:next w:val="Normal"/>
-    <w:link w:val="Heading1Char"/>
+    <w:link w:val="Naslov1Char"/>
     <w:uiPriority w:val="9"/>
     <w:qFormat/>
     <w:rsid w:val="00552D93"/>
@@ -6859,11 +7240,11 @@
       <w:szCs w:val="28"/>
     </w:rPr>
   </w:style>
-  <w:style w:type="paragraph" w:styleId="Heading2">
+  <w:style w:type="paragraph" w:styleId="Naslov2">
     <w:name w:val="heading 2"/>
     <w:basedOn w:val="Normal"/>
     <w:next w:val="Normal"/>
-    <w:link w:val="Heading2Char"/>
+    <w:link w:val="Naslov2Char"/>
     <w:uiPriority w:val="9"/>
     <w:unhideWhenUsed/>
     <w:qFormat/>
@@ -6883,11 +7264,11 @@
       <w:szCs w:val="26"/>
     </w:rPr>
   </w:style>
-  <w:style w:type="paragraph" w:styleId="Heading3">
+  <w:style w:type="paragraph" w:styleId="Naslov3">
     <w:name w:val="heading 3"/>
     <w:basedOn w:val="Normal"/>
     <w:next w:val="Normal"/>
-    <w:link w:val="Heading3Char"/>
+    <w:link w:val="Naslov3Char"/>
     <w:uiPriority w:val="9"/>
     <w:unhideWhenUsed/>
     <w:qFormat/>
@@ -6905,18 +7286,17 @@
       <w:color w:val="000000" w:themeColor="text1"/>
     </w:rPr>
   </w:style>
-  <w:style w:type="character" w:default="1" w:styleId="DefaultParagraphFont">
+  <w:style w:type="character" w:default="1" w:styleId="Zadanifontodlomka">
     <w:name w:val="Default Paragraph Font"/>
     <w:uiPriority w:val="1"/>
     <w:semiHidden/>
     <w:unhideWhenUsed/>
   </w:style>
-  <w:style w:type="table" w:default="1" w:styleId="TableNormal">
+  <w:style w:type="table" w:default="1" w:styleId="Obinatablica">
     <w:name w:val="Normal Table"/>
     <w:uiPriority w:val="99"/>
     <w:semiHidden/>
     <w:unhideWhenUsed/>
-    <w:qFormat/>
     <w:tblPr>
       <w:tblInd w:w="0" w:type="dxa"/>
       <w:tblCellMar>
@@ -6927,7 +7307,7 @@
       </w:tblCellMar>
     </w:tblPr>
   </w:style>
-  <w:style w:type="numbering" w:default="1" w:styleId="NoList">
+  <w:style w:type="numbering" w:default="1" w:styleId="Bezpopisa">
     <w:name w:val="No List"/>
     <w:uiPriority w:val="99"/>
     <w:semiHidden/>
@@ -7039,10 +7419,10 @@
       <w:sz w:val="36"/>
     </w:rPr>
   </w:style>
-  <w:style w:type="paragraph" w:styleId="ListParagraph">
+  <w:style w:type="paragraph" w:styleId="Odlomakpopisa">
     <w:name w:val="List Paragraph"/>
     <w:basedOn w:val="Normal"/>
-    <w:link w:val="ListParagraphChar"/>
+    <w:link w:val="OdlomakpopisaChar"/>
     <w:uiPriority w:val="34"/>
     <w:qFormat/>
     <w:rsid w:val="00FE7A9A"/>
@@ -7053,7 +7433,7 @@
   </w:style>
   <w:style w:type="character" w:customStyle="1" w:styleId="NazivinstitucijeChar">
     <w:name w:val="Naziv institucije Char"/>
-    <w:basedOn w:val="DefaultParagraphFont"/>
+    <w:basedOn w:val="Zadanifontodlomka"/>
     <w:link w:val="Nazivinstitucije"/>
     <w:rsid w:val="00FD0CD5"/>
     <w:rPr>
@@ -7096,7 +7476,7 @@
   </w:style>
   <w:style w:type="paragraph" w:customStyle="1" w:styleId="FOINaslov2">
     <w:name w:val="FOI Naslov 2"/>
-    <w:basedOn w:val="ListParagraph"/>
+    <w:basedOn w:val="Odlomakpopisa"/>
     <w:link w:val="FOINaslov2Char"/>
     <w:qFormat/>
     <w:rsid w:val="000A11F1"/>
@@ -7116,7 +7496,7 @@
   </w:style>
   <w:style w:type="paragraph" w:customStyle="1" w:styleId="FOINaslov3">
     <w:name w:val="FOI Naslov 3"/>
-    <w:basedOn w:val="ListParagraph"/>
+    <w:basedOn w:val="Odlomakpopisa"/>
     <w:link w:val="FOINaslov3Char"/>
     <w:qFormat/>
     <w:rsid w:val="000A11F1"/>
@@ -7133,10 +7513,10 @@
       <w:sz w:val="28"/>
     </w:rPr>
   </w:style>
-  <w:style w:type="character" w:customStyle="1" w:styleId="ListParagraphChar">
-    <w:name w:val="List Paragraph Char"/>
-    <w:basedOn w:val="DefaultParagraphFont"/>
-    <w:link w:val="ListParagraph"/>
+  <w:style w:type="character" w:customStyle="1" w:styleId="OdlomakpopisaChar">
+    <w:name w:val="Odlomak popisa Char"/>
+    <w:basedOn w:val="Zadanifontodlomka"/>
+    <w:link w:val="Odlomakpopisa"/>
     <w:uiPriority w:val="34"/>
     <w:rsid w:val="000A11F1"/>
     <w:rPr>
@@ -7148,7 +7528,7 @@
   </w:style>
   <w:style w:type="character" w:customStyle="1" w:styleId="FOINaslov2Char">
     <w:name w:val="FOI Naslov 2 Char"/>
-    <w:basedOn w:val="ListParagraphChar"/>
+    <w:basedOn w:val="OdlomakpopisaChar"/>
     <w:link w:val="FOINaslov2"/>
     <w:rsid w:val="000A11F1"/>
     <w:rPr>
@@ -7161,7 +7541,7 @@
   </w:style>
   <w:style w:type="paragraph" w:customStyle="1" w:styleId="FOINaslov4">
     <w:name w:val="FOI Naslov 4"/>
-    <w:basedOn w:val="ListParagraph"/>
+    <w:basedOn w:val="Odlomakpopisa"/>
     <w:link w:val="FOINaslov4Char"/>
     <w:qFormat/>
     <w:rsid w:val="000A11F1"/>
@@ -7180,7 +7560,7 @@
   </w:style>
   <w:style w:type="character" w:customStyle="1" w:styleId="FOINaslov3Char">
     <w:name w:val="FOI Naslov 3 Char"/>
-    <w:basedOn w:val="ListParagraphChar"/>
+    <w:basedOn w:val="OdlomakpopisaChar"/>
     <w:link w:val="FOINaslov3"/>
     <w:rsid w:val="000A11F1"/>
     <w:rPr>
@@ -7193,7 +7573,7 @@
   </w:style>
   <w:style w:type="character" w:customStyle="1" w:styleId="FOINaslov4Char">
     <w:name w:val="FOI Naslov 4 Char"/>
-    <w:basedOn w:val="ListParagraphChar"/>
+    <w:basedOn w:val="OdlomakpopisaChar"/>
     <w:link w:val="FOINaslov4"/>
     <w:rsid w:val="000A11F1"/>
     <w:rPr>
@@ -7204,7 +7584,7 @@
       <w:lang w:eastAsia="hr-HR"/>
     </w:rPr>
   </w:style>
-  <w:style w:type="paragraph" w:styleId="NormalWeb">
+  <w:style w:type="paragraph" w:styleId="StandardWeb">
     <w:name w:val="Normal (Web)"/>
     <w:basedOn w:val="Normal"/>
     <w:uiPriority w:val="99"/>
@@ -7229,10 +7609,10 @@
       <w:lang w:eastAsia="en-US"/>
     </w:rPr>
   </w:style>
-  <w:style w:type="character" w:customStyle="1" w:styleId="Heading1Char">
-    <w:name w:val="Heading 1 Char"/>
-    <w:basedOn w:val="DefaultParagraphFont"/>
-    <w:link w:val="Heading1"/>
+  <w:style w:type="character" w:customStyle="1" w:styleId="Naslov1Char">
+    <w:name w:val="Naslov 1 Char"/>
+    <w:basedOn w:val="Zadanifontodlomka"/>
+    <w:link w:val="Naslov1"/>
     <w:uiPriority w:val="9"/>
     <w:rsid w:val="00552D93"/>
     <w:rPr>
@@ -7245,10 +7625,10 @@
       <w:lang w:eastAsia="hr-HR"/>
     </w:rPr>
   </w:style>
-  <w:style w:type="character" w:customStyle="1" w:styleId="Heading2Char">
-    <w:name w:val="Heading 2 Char"/>
-    <w:basedOn w:val="DefaultParagraphFont"/>
-    <w:link w:val="Heading2"/>
+  <w:style w:type="character" w:customStyle="1" w:styleId="Naslov2Char">
+    <w:name w:val="Naslov 2 Char"/>
+    <w:basedOn w:val="Zadanifontodlomka"/>
+    <w:link w:val="Naslov2"/>
     <w:uiPriority w:val="9"/>
     <w:rsid w:val="00AE6E18"/>
     <w:rPr>
@@ -7261,10 +7641,10 @@
       <w:lang w:eastAsia="hr-HR"/>
     </w:rPr>
   </w:style>
-  <w:style w:type="character" w:customStyle="1" w:styleId="Heading3Char">
-    <w:name w:val="Heading 3 Char"/>
-    <w:basedOn w:val="DefaultParagraphFont"/>
-    <w:link w:val="Heading3"/>
+  <w:style w:type="character" w:customStyle="1" w:styleId="Naslov3Char">
+    <w:name w:val="Naslov 3 Char"/>
+    <w:basedOn w:val="Zadanifontodlomka"/>
+    <w:link w:val="Naslov3"/>
     <w:uiPriority w:val="9"/>
     <w:rsid w:val="0077277C"/>
     <w:rPr>
@@ -7277,7 +7657,7 @@
       <w:lang w:eastAsia="hr-HR"/>
     </w:rPr>
   </w:style>
-  <w:style w:type="paragraph" w:styleId="TOC1">
+  <w:style w:type="paragraph" w:styleId="Sadraj1">
     <w:name w:val="toc 1"/>
     <w:basedOn w:val="Normal"/>
     <w:next w:val="Normal"/>
@@ -7293,7 +7673,7 @@
       <w:spacing w:after="100"/>
     </w:pPr>
   </w:style>
-  <w:style w:type="paragraph" w:styleId="TOC2">
+  <w:style w:type="paragraph" w:styleId="Sadraj2">
     <w:name w:val="toc 2"/>
     <w:basedOn w:val="Normal"/>
     <w:next w:val="Normal"/>
@@ -7310,7 +7690,7 @@
       <w:ind w:left="240"/>
     </w:pPr>
   </w:style>
-  <w:style w:type="paragraph" w:styleId="TOC3">
+  <w:style w:type="paragraph" w:styleId="Sadraj3">
     <w:name w:val="toc 3"/>
     <w:basedOn w:val="Normal"/>
     <w:next w:val="Normal"/>
@@ -7327,7 +7707,7 @@
       <w:ind w:left="480"/>
     </w:pPr>
   </w:style>
-  <w:style w:type="paragraph" w:styleId="TOC4">
+  <w:style w:type="paragraph" w:styleId="Sadraj4">
     <w:name w:val="toc 4"/>
     <w:basedOn w:val="Normal"/>
     <w:next w:val="Normal"/>
@@ -7344,9 +7724,9 @@
       <w:ind w:left="720"/>
     </w:pPr>
   </w:style>
-  <w:style w:type="character" w:styleId="Hyperlink">
+  <w:style w:type="character" w:styleId="Hiperveza">
     <w:name w:val="Hyperlink"/>
-    <w:basedOn w:val="DefaultParagraphFont"/>
+    <w:basedOn w:val="Zadanifontodlomka"/>
     <w:uiPriority w:val="99"/>
     <w:unhideWhenUsed/>
     <w:rsid w:val="00EA7310"/>
@@ -7357,13 +7737,13 @@
   </w:style>
   <w:style w:type="character" w:customStyle="1" w:styleId="apple-converted-space">
     <w:name w:val="apple-converted-space"/>
-    <w:basedOn w:val="DefaultParagraphFont"/>
+    <w:basedOn w:val="Zadanifontodlomka"/>
     <w:rsid w:val="00901FB5"/>
   </w:style>
-  <w:style w:type="paragraph" w:styleId="PlainText">
+  <w:style w:type="paragraph" w:styleId="Obinitekst">
     <w:name w:val="Plain Text"/>
     <w:basedOn w:val="Normal"/>
-    <w:link w:val="PlainTextChar"/>
+    <w:link w:val="ObinitekstChar"/>
     <w:rsid w:val="00DF32E9"/>
     <w:rPr>
       <w:rFonts w:ascii="Courier New" w:hAnsi="Courier New"/>
@@ -7372,10 +7752,10 @@
       <w:lang w:val="en-US" w:eastAsia="en-US"/>
     </w:rPr>
   </w:style>
-  <w:style w:type="character" w:customStyle="1" w:styleId="PlainTextChar">
-    <w:name w:val="Plain Text Char"/>
-    <w:basedOn w:val="DefaultParagraphFont"/>
-    <w:link w:val="PlainText"/>
+  <w:style w:type="character" w:customStyle="1" w:styleId="ObinitekstChar">
+    <w:name w:val="Obični tekst Char"/>
+    <w:basedOn w:val="Zadanifontodlomka"/>
+    <w:link w:val="Obinitekst"/>
     <w:rsid w:val="00DF32E9"/>
     <w:rPr>
       <w:rFonts w:ascii="Courier New" w:eastAsia="Times New Roman" w:hAnsi="Courier New" w:cs="Times New Roman"/>
@@ -7384,9 +7764,9 @@
       <w:lang w:val="en-US"/>
     </w:rPr>
   </w:style>
-  <w:style w:type="paragraph" w:styleId="TOCHeading">
+  <w:style w:type="paragraph" w:styleId="TOCNaslov">
     <w:name w:val="TOC Heading"/>
-    <w:basedOn w:val="Heading1"/>
+    <w:basedOn w:val="Naslov1"/>
     <w:next w:val="Normal"/>
     <w:uiPriority w:val="39"/>
     <w:unhideWhenUsed/>
@@ -7400,10 +7780,10 @@
       <w:lang w:eastAsia="en-US"/>
     </w:rPr>
   </w:style>
-  <w:style w:type="paragraph" w:styleId="BalloonText">
+  <w:style w:type="paragraph" w:styleId="Tekstbalonia">
     <w:name w:val="Balloon Text"/>
     <w:basedOn w:val="Normal"/>
-    <w:link w:val="BalloonTextChar"/>
+    <w:link w:val="TekstbaloniaChar"/>
     <w:uiPriority w:val="99"/>
     <w:semiHidden/>
     <w:unhideWhenUsed/>
@@ -7414,10 +7794,10 @@
       <w:szCs w:val="16"/>
     </w:rPr>
   </w:style>
-  <w:style w:type="character" w:customStyle="1" w:styleId="BalloonTextChar">
-    <w:name w:val="Balloon Text Char"/>
-    <w:basedOn w:val="DefaultParagraphFont"/>
-    <w:link w:val="BalloonText"/>
+  <w:style w:type="character" w:customStyle="1" w:styleId="TekstbaloniaChar">
+    <w:name w:val="Tekst balončića Char"/>
+    <w:basedOn w:val="Zadanifontodlomka"/>
+    <w:link w:val="Tekstbalonia"/>
     <w:uiPriority w:val="99"/>
     <w:semiHidden/>
     <w:rsid w:val="00BB2366"/>
@@ -7428,10 +7808,10 @@
       <w:lang w:eastAsia="hr-HR"/>
     </w:rPr>
   </w:style>
-  <w:style w:type="paragraph" w:styleId="Header">
+  <w:style w:type="paragraph" w:styleId="Zaglavlje">
     <w:name w:val="header"/>
     <w:basedOn w:val="Normal"/>
-    <w:link w:val="HeaderChar"/>
+    <w:link w:val="ZaglavljeChar"/>
     <w:uiPriority w:val="99"/>
     <w:unhideWhenUsed/>
     <w:rsid w:val="0015288B"/>
@@ -7442,10 +7822,10 @@
       </w:tabs>
     </w:pPr>
   </w:style>
-  <w:style w:type="character" w:customStyle="1" w:styleId="HeaderChar">
-    <w:name w:val="Header Char"/>
-    <w:basedOn w:val="DefaultParagraphFont"/>
-    <w:link w:val="Header"/>
+  <w:style w:type="character" w:customStyle="1" w:styleId="ZaglavljeChar">
+    <w:name w:val="Zaglavlje Char"/>
+    <w:basedOn w:val="Zadanifontodlomka"/>
+    <w:link w:val="Zaglavlje"/>
     <w:uiPriority w:val="99"/>
     <w:rsid w:val="0015288B"/>
     <w:rPr>
@@ -7455,10 +7835,10 @@
       <w:lang w:eastAsia="hr-HR"/>
     </w:rPr>
   </w:style>
-  <w:style w:type="paragraph" w:styleId="Footer">
+  <w:style w:type="paragraph" w:styleId="Podnoje">
     <w:name w:val="footer"/>
     <w:basedOn w:val="Normal"/>
-    <w:link w:val="FooterChar"/>
+    <w:link w:val="PodnojeChar"/>
     <w:uiPriority w:val="99"/>
     <w:unhideWhenUsed/>
     <w:rsid w:val="0015288B"/>
@@ -7469,10 +7849,10 @@
       </w:tabs>
     </w:pPr>
   </w:style>
-  <w:style w:type="character" w:customStyle="1" w:styleId="FooterChar">
-    <w:name w:val="Footer Char"/>
-    <w:basedOn w:val="DefaultParagraphFont"/>
-    <w:link w:val="Footer"/>
+  <w:style w:type="character" w:customStyle="1" w:styleId="PodnojeChar">
+    <w:name w:val="Podnožje Char"/>
+    <w:basedOn w:val="Zadanifontodlomka"/>
+    <w:link w:val="Podnoje"/>
     <w:uiPriority w:val="99"/>
     <w:rsid w:val="0015288B"/>
     <w:rPr>
@@ -7482,9 +7862,9 @@
       <w:lang w:eastAsia="hr-HR"/>
     </w:rPr>
   </w:style>
-  <w:style w:type="character" w:styleId="CommentReference">
+  <w:style w:type="character" w:styleId="Referencakomentara">
     <w:name w:val="annotation reference"/>
-    <w:basedOn w:val="DefaultParagraphFont"/>
+    <w:basedOn w:val="Zadanifontodlomka"/>
     <w:uiPriority w:val="99"/>
     <w:semiHidden/>
     <w:unhideWhenUsed/>
@@ -7494,10 +7874,10 @@
       <w:szCs w:val="16"/>
     </w:rPr>
   </w:style>
-  <w:style w:type="paragraph" w:styleId="CommentText">
+  <w:style w:type="paragraph" w:styleId="Tekstkomentara">
     <w:name w:val="annotation text"/>
     <w:basedOn w:val="Normal"/>
-    <w:link w:val="CommentTextChar"/>
+    <w:link w:val="TekstkomentaraChar"/>
     <w:uiPriority w:val="99"/>
     <w:semiHidden/>
     <w:unhideWhenUsed/>
@@ -7507,10 +7887,10 @@
       <w:szCs w:val="20"/>
     </w:rPr>
   </w:style>
-  <w:style w:type="character" w:customStyle="1" w:styleId="CommentTextChar">
-    <w:name w:val="Comment Text Char"/>
-    <w:basedOn w:val="DefaultParagraphFont"/>
-    <w:link w:val="CommentText"/>
+  <w:style w:type="character" w:customStyle="1" w:styleId="TekstkomentaraChar">
+    <w:name w:val="Tekst komentara Char"/>
+    <w:basedOn w:val="Zadanifontodlomka"/>
+    <w:link w:val="Tekstkomentara"/>
     <w:uiPriority w:val="99"/>
     <w:semiHidden/>
     <w:rsid w:val="0008292E"/>
@@ -7521,11 +7901,11 @@
       <w:lang w:eastAsia="hr-HR"/>
     </w:rPr>
   </w:style>
-  <w:style w:type="paragraph" w:styleId="CommentSubject">
+  <w:style w:type="paragraph" w:styleId="Predmetkomentara">
     <w:name w:val="annotation subject"/>
-    <w:basedOn w:val="CommentText"/>
-    <w:next w:val="CommentText"/>
-    <w:link w:val="CommentSubjectChar"/>
+    <w:basedOn w:val="Tekstkomentara"/>
+    <w:next w:val="Tekstkomentara"/>
+    <w:link w:val="PredmetkomentaraChar"/>
     <w:uiPriority w:val="99"/>
     <w:semiHidden/>
     <w:unhideWhenUsed/>
@@ -7535,10 +7915,10 @@
       <w:bCs/>
     </w:rPr>
   </w:style>
-  <w:style w:type="character" w:customStyle="1" w:styleId="CommentSubjectChar">
-    <w:name w:val="Comment Subject Char"/>
-    <w:basedOn w:val="CommentTextChar"/>
-    <w:link w:val="CommentSubject"/>
+  <w:style w:type="character" w:customStyle="1" w:styleId="PredmetkomentaraChar">
+    <w:name w:val="Predmet komentara Char"/>
+    <w:basedOn w:val="TekstkomentaraChar"/>
+    <w:link w:val="Predmetkomentara"/>
     <w:uiPriority w:val="99"/>
     <w:semiHidden/>
     <w:rsid w:val="0008292E"/>
@@ -7567,7 +7947,7 @@
       <w:szCs w:val="24"/>
     </w:rPr>
   </w:style>
-  <w:style w:type="paragraph" w:styleId="NoSpacing">
+  <w:style w:type="paragraph" w:styleId="Bezproreda">
     <w:name w:val="No Spacing"/>
     <w:uiPriority w:val="1"/>
     <w:qFormat/>
@@ -7582,16 +7962,15 @@
       <w:lang w:eastAsia="hr-HR"/>
     </w:rPr>
   </w:style>
-  <w:style w:type="table" w:styleId="TableGrid">
+  <w:style w:type="table" w:styleId="Reetkatablice">
     <w:name w:val="Table Grid"/>
-    <w:basedOn w:val="TableNormal"/>
+    <w:basedOn w:val="Obinatablica"/>
     <w:uiPriority w:val="39"/>
     <w:rsid w:val="00AE6E18"/>
     <w:pPr>
       <w:spacing w:after="0" w:line="240" w:lineRule="auto"/>
     </w:pPr>
     <w:tblPr>
-      <w:tblInd w:w="0" w:type="dxa"/>
       <w:tblBorders>
         <w:top w:val="single" w:sz="4" w:space="0" w:color="auto"/>
         <w:left w:val="single" w:sz="4" w:space="0" w:color="auto"/>
@@ -7600,17 +7979,11 @@
         <w:insideH w:val="single" w:sz="4" w:space="0" w:color="auto"/>
         <w:insideV w:val="single" w:sz="4" w:space="0" w:color="auto"/>
       </w:tblBorders>
-      <w:tblCellMar>
-        <w:top w:w="0" w:type="dxa"/>
-        <w:left w:w="108" w:type="dxa"/>
-        <w:bottom w:w="0" w:type="dxa"/>
-        <w:right w:w="108" w:type="dxa"/>
-      </w:tblCellMar>
     </w:tblPr>
   </w:style>
-  <w:style w:type="character" w:customStyle="1" w:styleId="UnresolvedMention">
-    <w:name w:val="Unresolved Mention"/>
-    <w:basedOn w:val="DefaultParagraphFont"/>
+  <w:style w:type="character" w:customStyle="1" w:styleId="Nerijeenospominjanje1">
+    <w:name w:val="Neriješeno spominjanje1"/>
+    <w:basedOn w:val="Zadanifontodlomka"/>
     <w:uiPriority w:val="99"/>
     <w:semiHidden/>
     <w:unhideWhenUsed/>
@@ -7911,7 +8284,7 @@
 </file>
 
 <file path=customXml/itemProps1.xml><?xml version="1.0" encoding="utf-8"?>
-<ds:datastoreItem xmlns:ds="http://schemas.openxmlformats.org/officeDocument/2006/customXml" ds:itemID="{F3F57002-201F-40CB-8E1D-2D5B994AFCDE}">
+<ds:datastoreItem xmlns:ds="http://schemas.openxmlformats.org/officeDocument/2006/customXml" ds:itemID="{E0D1B568-ADFE-42C9-A4F4-99EDF2EF1E34}">
   <ds:schemaRefs>
     <ds:schemaRef ds:uri="http://schemas.openxmlformats.org/officeDocument/2006/bibliography"/>
   </ds:schemaRefs>

</xml_diff>